<commit_message>
Add lots of source codes ported from ue4. Note the compiling errors..
</commit_message>
<xml_diff>
--- a/docs/第七章 估算.docx
+++ b/docs/第七章 估算.docx
@@ -10536,15 +10536,7 @@
             <w:sz w:val="20"/>
             <w:szCs w:val="20"/>
           </w:rPr>
-          <m:t>∈</m:t>
-        </m:r>
-        <m:r>
-          <w:rPr>
-            <w:rFonts w:ascii="Cambria Math" w:hAnsi="Cambria Math"/>
-            <w:sz w:val="20"/>
-            <w:szCs w:val="20"/>
-          </w:rPr>
-          <m:t>δ</m:t>
+          <m:t>∈δ</m:t>
         </m:r>
         <m:d>
           <m:dPr>
@@ -10696,18 +10688,7 @@
             <w:sz w:val="20"/>
             <w:szCs w:val="20"/>
           </w:rPr>
-          <m:t>X</m:t>
-        </m:r>
-        <m:r>
-          <m:rPr>
-            <m:sty m:val="bi"/>
-          </m:rPr>
-          <w:rPr>
-            <w:rFonts w:ascii="Cambria Math" w:hAnsi="Cambria Math" w:hint="eastAsia"/>
-            <w:sz w:val="20"/>
-            <w:szCs w:val="20"/>
-          </w:rPr>
-          <m:t>=x</m:t>
+          <m:t>X=x</m:t>
         </m:r>
       </m:oMath>
       <w:r>
@@ -10787,27 +10768,1175 @@
           <w:sz w:val="20"/>
           <w:szCs w:val="20"/>
         </w:rPr>
-        <w:t>的最大似然</w:t>
-      </w:r>
-      <w:r>
-        <w:rPr>
-          <w:rFonts w:hint="eastAsia"/>
-          <w:sz w:val="20"/>
-          <w:szCs w:val="20"/>
-        </w:rPr>
-        <w:t>估值.</w:t>
+        <w:t>的最大似然估值.</w:t>
       </w:r>
     </w:p>
     <w:p>
       <w:pPr>
         <w:rPr>
-          <w:rFonts w:hint="eastAsia"/>
           <w:sz w:val="20"/>
           <w:szCs w:val="20"/>
         </w:rPr>
       </w:pPr>
+    </w:p>
+    <w:p>
+      <w:pPr>
+        <w:rPr>
+          <w:sz w:val="20"/>
+          <w:szCs w:val="20"/>
+        </w:rPr>
+      </w:pPr>
+      <w:r>
+        <w:rPr>
+          <w:rFonts w:hint="eastAsia"/>
+          <w:sz w:val="20"/>
+          <w:szCs w:val="20"/>
+        </w:rPr>
+        <w:t>7</w:t>
+      </w:r>
+      <w:r>
+        <w:rPr>
+          <w:sz w:val="20"/>
+          <w:szCs w:val="20"/>
+        </w:rPr>
+        <w:t xml:space="preserve">.6 </w:t>
+      </w:r>
+      <w:r>
+        <w:rPr>
+          <w:rFonts w:hint="eastAsia"/>
+          <w:sz w:val="20"/>
+          <w:szCs w:val="20"/>
+        </w:rPr>
+        <w:t>最大似然估算器的属性 2019年9月2日10点43分</w:t>
+      </w:r>
+    </w:p>
+    <w:p>
+      <w:pPr>
+        <w:rPr>
+          <w:sz w:val="20"/>
+          <w:szCs w:val="20"/>
+        </w:rPr>
+      </w:pPr>
+    </w:p>
+    <w:p>
+      <w:pPr>
+        <w:rPr>
+          <w:sz w:val="20"/>
+          <w:szCs w:val="20"/>
+        </w:rPr>
+      </w:pPr>
+      <w:r>
+        <w:rPr>
+          <w:rFonts w:hint="eastAsia"/>
+          <w:sz w:val="20"/>
+          <w:szCs w:val="20"/>
+        </w:rPr>
+        <w:t>定理7.6.1</w:t>
+      </w:r>
+      <w:r>
+        <w:rPr>
+          <w:sz w:val="20"/>
+          <w:szCs w:val="20"/>
+        </w:rPr>
+        <w:t xml:space="preserve"> M.L.E.</w:t>
+      </w:r>
+      <w:r>
+        <w:rPr>
+          <w:rFonts w:hint="eastAsia"/>
+          <w:sz w:val="20"/>
+          <w:szCs w:val="20"/>
+        </w:rPr>
+        <w:t>的不变性 如果</w:t>
+      </w:r>
+      <m:oMath>
+        <m:acc>
+          <m:accPr>
+            <m:ctrlPr>
+              <w:rPr>
+                <w:rFonts w:ascii="Cambria Math" w:hAnsi="Cambria Math"/>
+                <w:i/>
+                <w:sz w:val="20"/>
+                <w:szCs w:val="20"/>
+              </w:rPr>
+            </m:ctrlPr>
+          </m:accPr>
+          <m:e>
+            <m:r>
+              <w:rPr>
+                <w:rFonts w:ascii="Cambria Math" w:hAnsi="Cambria Math"/>
+                <w:sz w:val="20"/>
+                <w:szCs w:val="20"/>
+              </w:rPr>
+              <m:t>θ</m:t>
+            </m:r>
+          </m:e>
+        </m:acc>
+      </m:oMath>
+      <w:r>
+        <w:rPr>
+          <w:rFonts w:hint="eastAsia"/>
+          <w:sz w:val="20"/>
+          <w:szCs w:val="20"/>
+        </w:rPr>
+        <w:t>是</w:t>
+      </w:r>
+      <m:oMath>
+        <m:r>
+          <w:rPr>
+            <w:rFonts w:ascii="Cambria Math" w:hAnsi="Cambria Math"/>
+            <w:sz w:val="20"/>
+            <w:szCs w:val="20"/>
+          </w:rPr>
+          <m:t>θ</m:t>
+        </m:r>
+      </m:oMath>
+      <w:r>
+        <w:rPr>
+          <w:rFonts w:hint="eastAsia"/>
+          <w:sz w:val="20"/>
+          <w:szCs w:val="20"/>
+        </w:rPr>
+        <w:t>的最大似然估算器并且g是一对一函数，则</w:t>
+      </w:r>
+      <m:oMath>
+        <m:r>
+          <w:rPr>
+            <w:rFonts w:ascii="Cambria Math" w:hAnsi="Cambria Math"/>
+            <w:sz w:val="20"/>
+            <w:szCs w:val="20"/>
+          </w:rPr>
+          <m:t>g</m:t>
+        </m:r>
+        <m:d>
+          <m:dPr>
+            <m:ctrlPr>
+              <w:rPr>
+                <w:rFonts w:ascii="Cambria Math" w:hAnsi="Cambria Math"/>
+                <w:sz w:val="20"/>
+                <w:szCs w:val="20"/>
+              </w:rPr>
+            </m:ctrlPr>
+          </m:dPr>
+          <m:e>
+            <m:acc>
+              <m:accPr>
+                <m:ctrlPr>
+                  <w:rPr>
+                    <w:rFonts w:ascii="Cambria Math" w:hAnsi="Cambria Math"/>
+                    <w:i/>
+                    <w:sz w:val="20"/>
+                    <w:szCs w:val="20"/>
+                  </w:rPr>
+                </m:ctrlPr>
+              </m:accPr>
+              <m:e>
+                <m:r>
+                  <w:rPr>
+                    <w:rFonts w:ascii="Cambria Math" w:hAnsi="Cambria Math"/>
+                    <w:sz w:val="20"/>
+                    <w:szCs w:val="20"/>
+                  </w:rPr>
+                  <m:t>θ</m:t>
+                </m:r>
+              </m:e>
+            </m:acc>
+          </m:e>
+        </m:d>
+      </m:oMath>
+      <w:r>
+        <w:rPr>
+          <w:rFonts w:hint="eastAsia"/>
+          <w:sz w:val="20"/>
+          <w:szCs w:val="20"/>
+        </w:rPr>
+        <w:t>是</w:t>
+      </w:r>
+      <m:oMath>
+        <m:r>
+          <w:rPr>
+            <w:rFonts w:ascii="Cambria Math" w:hAnsi="Cambria Math"/>
+            <w:sz w:val="20"/>
+            <w:szCs w:val="20"/>
+          </w:rPr>
+          <m:t>g</m:t>
+        </m:r>
+        <m:d>
+          <m:dPr>
+            <m:ctrlPr>
+              <w:rPr>
+                <w:rFonts w:ascii="Cambria Math" w:hAnsi="Cambria Math"/>
+                <w:sz w:val="20"/>
+                <w:szCs w:val="20"/>
+              </w:rPr>
+            </m:ctrlPr>
+          </m:dPr>
+          <m:e>
+            <m:r>
+              <w:rPr>
+                <w:rFonts w:ascii="Cambria Math" w:hAnsi="Cambria Math"/>
+                <w:sz w:val="20"/>
+                <w:szCs w:val="20"/>
+              </w:rPr>
+              <m:t>θ</m:t>
+            </m:r>
+          </m:e>
+        </m:d>
+      </m:oMath>
+      <w:r>
+        <w:rPr>
+          <w:rFonts w:hint="eastAsia"/>
+          <w:sz w:val="20"/>
+          <w:szCs w:val="20"/>
+        </w:rPr>
+        <w:t>的最大似然估算器.</w:t>
+      </w:r>
+      <w:r>
+        <w:rPr>
+          <w:sz w:val="20"/>
+          <w:szCs w:val="20"/>
+        </w:rPr>
+        <w:t xml:space="preserve"> </w:t>
+      </w:r>
+    </w:p>
+    <w:p>
+      <w:pPr>
+        <w:rPr>
+          <w:sz w:val="20"/>
+          <w:szCs w:val="20"/>
+        </w:rPr>
+      </w:pPr>
+    </w:p>
+    <w:p>
+      <w:pPr>
+        <w:rPr>
+          <w:sz w:val="20"/>
+          <w:szCs w:val="20"/>
+        </w:rPr>
+      </w:pPr>
+      <w:r>
+        <w:rPr>
+          <w:rFonts w:hint="eastAsia"/>
+          <w:sz w:val="20"/>
+          <w:szCs w:val="20"/>
+        </w:rPr>
+        <w:t>定义7.6.1</w:t>
+      </w:r>
+      <w:r>
+        <w:rPr>
+          <w:sz w:val="20"/>
+          <w:szCs w:val="20"/>
+        </w:rPr>
+        <w:t xml:space="preserve"> M.L.E.</w:t>
+      </w:r>
+      <w:r>
+        <w:rPr>
+          <w:rFonts w:hint="eastAsia"/>
+          <w:sz w:val="20"/>
+          <w:szCs w:val="20"/>
+        </w:rPr>
+        <w:t>函数 设</w:t>
+      </w:r>
+      <m:oMath>
+        <m:r>
+          <w:rPr>
+            <w:rFonts w:ascii="Cambria Math" w:hAnsi="Cambria Math"/>
+            <w:sz w:val="20"/>
+            <w:szCs w:val="20"/>
+          </w:rPr>
+          <m:t>g</m:t>
+        </m:r>
+        <m:d>
+          <m:dPr>
+            <m:ctrlPr>
+              <w:rPr>
+                <w:rFonts w:ascii="Cambria Math" w:hAnsi="Cambria Math"/>
+                <w:sz w:val="20"/>
+                <w:szCs w:val="20"/>
+              </w:rPr>
+            </m:ctrlPr>
+          </m:dPr>
+          <m:e>
+            <m:r>
+              <w:rPr>
+                <w:rFonts w:ascii="Cambria Math" w:hAnsi="Cambria Math"/>
+                <w:sz w:val="20"/>
+                <w:szCs w:val="20"/>
+              </w:rPr>
+              <m:t>θ</m:t>
+            </m:r>
+          </m:e>
+        </m:d>
+      </m:oMath>
+      <w:r>
+        <w:rPr>
+          <w:rFonts w:hint="eastAsia"/>
+          <w:sz w:val="20"/>
+          <w:szCs w:val="20"/>
+        </w:rPr>
+        <w:t>是参数的任意函数,</w:t>
+      </w:r>
+      <w:r>
+        <w:rPr>
+          <w:sz w:val="20"/>
+          <w:szCs w:val="20"/>
+        </w:rPr>
+        <w:t xml:space="preserve"> </w:t>
+      </w:r>
+      <w:r>
+        <w:rPr>
+          <w:rFonts w:hint="eastAsia"/>
+          <w:sz w:val="20"/>
+          <w:szCs w:val="20"/>
+        </w:rPr>
+        <w:t>并且设G是</w:t>
+      </w:r>
+      <m:oMath>
+        <m:r>
+          <m:rPr>
+            <m:sty m:val="p"/>
+          </m:rPr>
+          <w:rPr>
+            <w:rFonts w:ascii="Cambria Math" w:hAnsi="Cambria Math"/>
+            <w:sz w:val="20"/>
+            <w:szCs w:val="20"/>
+          </w:rPr>
+          <m:t>Ω</m:t>
+        </m:r>
+      </m:oMath>
+      <w:r>
+        <w:rPr>
+          <w:rFonts w:hint="eastAsia"/>
+          <w:sz w:val="20"/>
+          <w:szCs w:val="20"/>
+        </w:rPr>
+        <w:t>在函数g下的图像.</w:t>
+      </w:r>
+      <w:r>
+        <w:rPr>
+          <w:sz w:val="20"/>
+          <w:szCs w:val="20"/>
+        </w:rPr>
+        <w:t xml:space="preserve"> </w:t>
+      </w:r>
+      <w:r>
+        <w:rPr>
+          <w:rFonts w:hint="eastAsia"/>
+          <w:sz w:val="20"/>
+          <w:szCs w:val="20"/>
+        </w:rPr>
+        <w:t>对于每一个</w:t>
+      </w:r>
+      <m:oMath>
+        <m:r>
+          <w:rPr>
+            <w:rFonts w:ascii="Cambria Math" w:hAnsi="Cambria Math"/>
+            <w:sz w:val="20"/>
+            <w:szCs w:val="20"/>
+          </w:rPr>
+          <m:t>t</m:t>
+        </m:r>
+        <m:r>
+          <m:rPr>
+            <m:sty m:val="p"/>
+          </m:rPr>
+          <w:rPr>
+            <w:rFonts w:ascii="Cambria Math" w:hAnsi="Cambria Math"/>
+            <w:sz w:val="20"/>
+            <w:szCs w:val="20"/>
+          </w:rPr>
+          <m:t>∈G</m:t>
+        </m:r>
+      </m:oMath>
+      <w:r>
+        <w:rPr>
+          <w:rFonts w:hint="eastAsia"/>
+          <w:sz w:val="20"/>
+          <w:szCs w:val="20"/>
+        </w:rPr>
+        <w:t>,</w:t>
+      </w:r>
+      <w:r>
+        <w:rPr>
+          <w:sz w:val="20"/>
+          <w:szCs w:val="20"/>
+        </w:rPr>
+        <w:t xml:space="preserve"> </w:t>
+      </w:r>
+      <w:r>
+        <w:rPr>
+          <w:rFonts w:hint="eastAsia"/>
+          <w:sz w:val="20"/>
+          <w:szCs w:val="20"/>
+        </w:rPr>
+        <w:t>定义</w:t>
+      </w:r>
+      <m:oMath>
+        <m:sSub>
+          <m:sSubPr>
+            <m:ctrlPr>
+              <w:rPr>
+                <w:rFonts w:ascii="Cambria Math" w:hAnsi="Cambria Math"/>
+                <w:sz w:val="20"/>
+                <w:szCs w:val="20"/>
+              </w:rPr>
+            </m:ctrlPr>
+          </m:sSubPr>
+          <m:e>
+            <m:r>
+              <m:rPr>
+                <m:sty m:val="p"/>
+              </m:rPr>
+              <w:rPr>
+                <w:rFonts w:ascii="Cambria Math" w:hAnsi="Cambria Math"/>
+                <w:sz w:val="20"/>
+                <w:szCs w:val="20"/>
+              </w:rPr>
+              <m:t>G</m:t>
+            </m:r>
+          </m:e>
+          <m:sub>
+            <m:r>
+              <w:rPr>
+                <w:rFonts w:ascii="Cambria Math" w:hAnsi="Cambria Math"/>
+                <w:sz w:val="20"/>
+                <w:szCs w:val="20"/>
+              </w:rPr>
+              <m:t>t</m:t>
+            </m:r>
+          </m:sub>
+        </m:sSub>
+        <m:r>
+          <w:rPr>
+            <w:rFonts w:ascii="Cambria Math" w:hAnsi="Cambria Math"/>
+            <w:sz w:val="20"/>
+            <w:szCs w:val="20"/>
+          </w:rPr>
+          <m:t>=</m:t>
+        </m:r>
+        <m:d>
+          <m:dPr>
+            <m:begChr m:val="{"/>
+            <m:endChr m:val="}"/>
+            <m:ctrlPr>
+              <w:rPr>
+                <w:rFonts w:ascii="Cambria Math" w:hAnsi="Cambria Math"/>
+                <w:i/>
+                <w:sz w:val="20"/>
+                <w:szCs w:val="20"/>
+              </w:rPr>
+            </m:ctrlPr>
+          </m:dPr>
+          <m:e>
+            <m:r>
+              <w:rPr>
+                <w:rFonts w:ascii="Cambria Math" w:hAnsi="Cambria Math"/>
+                <w:sz w:val="20"/>
+                <w:szCs w:val="20"/>
+              </w:rPr>
+              <m:t>θ:g</m:t>
+            </m:r>
+            <m:d>
+              <m:dPr>
+                <m:ctrlPr>
+                  <w:rPr>
+                    <w:rFonts w:ascii="Cambria Math" w:hAnsi="Cambria Math"/>
+                    <w:i/>
+                    <w:sz w:val="20"/>
+                    <w:szCs w:val="20"/>
+                  </w:rPr>
+                </m:ctrlPr>
+              </m:dPr>
+              <m:e>
+                <m:r>
+                  <w:rPr>
+                    <w:rFonts w:ascii="Cambria Math" w:hAnsi="Cambria Math"/>
+                    <w:sz w:val="20"/>
+                    <w:szCs w:val="20"/>
+                  </w:rPr>
+                  <m:t>θ</m:t>
+                </m:r>
+              </m:e>
+            </m:d>
+            <m:r>
+              <w:rPr>
+                <w:rFonts w:ascii="Cambria Math" w:hAnsi="Cambria Math"/>
+                <w:sz w:val="20"/>
+                <w:szCs w:val="20"/>
+              </w:rPr>
+              <m:t>=t</m:t>
+            </m:r>
+          </m:e>
+        </m:d>
+      </m:oMath>
+      <w:r>
+        <w:rPr>
+          <w:rFonts w:hint="eastAsia"/>
+          <w:sz w:val="20"/>
+          <w:szCs w:val="20"/>
+        </w:rPr>
+        <w:t>和</w:t>
+      </w:r>
+    </w:p>
+    <w:p>
+      <w:pPr>
+        <w:rPr>
+          <w:sz w:val="20"/>
+          <w:szCs w:val="20"/>
+        </w:rPr>
+      </w:pPr>
+      <m:oMathPara>
+        <m:oMath>
+          <m:sSup>
+            <m:sSupPr>
+              <m:ctrlPr>
+                <w:rPr>
+                  <w:rFonts w:ascii="Cambria Math" w:hAnsi="Cambria Math"/>
+                  <w:sz w:val="20"/>
+                  <w:szCs w:val="20"/>
+                </w:rPr>
+              </m:ctrlPr>
+            </m:sSupPr>
+            <m:e>
+              <m:r>
+                <w:rPr>
+                  <w:rFonts w:ascii="Cambria Math" w:hAnsi="Cambria Math"/>
+                  <w:sz w:val="20"/>
+                  <w:szCs w:val="20"/>
+                </w:rPr>
+                <m:t>L</m:t>
+              </m:r>
+            </m:e>
+            <m:sup>
+              <m:r>
+                <w:rPr>
+                  <w:rFonts w:ascii="Cambria Math" w:hAnsi="Cambria Math"/>
+                  <w:sz w:val="20"/>
+                  <w:szCs w:val="20"/>
+                </w:rPr>
+                <m:t>*</m:t>
+              </m:r>
+            </m:sup>
+          </m:sSup>
+          <m:d>
+            <m:dPr>
+              <m:ctrlPr>
+                <w:rPr>
+                  <w:rFonts w:ascii="Cambria Math" w:hAnsi="Cambria Math"/>
+                  <w:i/>
+                  <w:sz w:val="20"/>
+                  <w:szCs w:val="20"/>
+                </w:rPr>
+              </m:ctrlPr>
+            </m:dPr>
+            <m:e>
+              <m:r>
+                <w:rPr>
+                  <w:rFonts w:ascii="Cambria Math" w:hAnsi="Cambria Math"/>
+                  <w:sz w:val="20"/>
+                  <w:szCs w:val="20"/>
+                </w:rPr>
+                <m:t>t</m:t>
+              </m:r>
+            </m:e>
+          </m:d>
+          <m:r>
+            <w:rPr>
+              <w:rFonts w:ascii="Cambria Math" w:hAnsi="Cambria Math"/>
+              <w:sz w:val="20"/>
+              <w:szCs w:val="20"/>
+            </w:rPr>
+            <m:t>=</m:t>
+          </m:r>
+          <m:func>
+            <m:funcPr>
+              <m:ctrlPr>
+                <w:rPr>
+                  <w:rFonts w:ascii="Cambria Math" w:hAnsi="Cambria Math"/>
+                  <w:i/>
+                  <w:sz w:val="20"/>
+                  <w:szCs w:val="20"/>
+                </w:rPr>
+              </m:ctrlPr>
+            </m:funcPr>
+            <m:fName>
+              <m:limLow>
+                <m:limLowPr>
+                  <m:ctrlPr>
+                    <w:rPr>
+                      <w:rFonts w:ascii="Cambria Math" w:hAnsi="Cambria Math"/>
+                      <w:i/>
+                      <w:sz w:val="20"/>
+                      <w:szCs w:val="20"/>
+                    </w:rPr>
+                  </m:ctrlPr>
+                </m:limLowPr>
+                <m:e>
+                  <m:r>
+                    <m:rPr>
+                      <m:sty m:val="p"/>
+                    </m:rPr>
+                    <w:rPr>
+                      <w:rFonts w:ascii="Cambria Math" w:hAnsi="Cambria Math"/>
+                      <w:sz w:val="20"/>
+                      <w:szCs w:val="20"/>
+                    </w:rPr>
+                    <m:t>max</m:t>
+                  </m:r>
+                </m:e>
+                <m:lim>
+                  <m:r>
+                    <w:rPr>
+                      <w:rFonts w:ascii="Cambria Math" w:hAnsi="Cambria Math"/>
+                      <w:sz w:val="20"/>
+                      <w:szCs w:val="20"/>
+                    </w:rPr>
+                    <m:t>θ∈</m:t>
+                  </m:r>
+                  <m:sSub>
+                    <m:sSubPr>
+                      <m:ctrlPr>
+                        <w:rPr>
+                          <w:rFonts w:ascii="Cambria Math" w:hAnsi="Cambria Math"/>
+                          <w:sz w:val="20"/>
+                          <w:szCs w:val="20"/>
+                        </w:rPr>
+                      </m:ctrlPr>
+                    </m:sSubPr>
+                    <m:e>
+                      <m:r>
+                        <m:rPr>
+                          <m:sty m:val="p"/>
+                        </m:rPr>
+                        <w:rPr>
+                          <w:rFonts w:ascii="Cambria Math" w:hAnsi="Cambria Math"/>
+                          <w:sz w:val="20"/>
+                          <w:szCs w:val="20"/>
+                        </w:rPr>
+                        <m:t>G</m:t>
+                      </m:r>
+                    </m:e>
+                    <m:sub>
+                      <m:r>
+                        <w:rPr>
+                          <w:rFonts w:ascii="Cambria Math" w:hAnsi="Cambria Math"/>
+                          <w:sz w:val="20"/>
+                          <w:szCs w:val="20"/>
+                        </w:rPr>
+                        <m:t>t</m:t>
+                      </m:r>
+                    </m:sub>
+                  </m:sSub>
+                </m:lim>
+              </m:limLow>
+            </m:fName>
+            <m:e>
+              <m:func>
+                <m:funcPr>
+                  <m:ctrlPr>
+                    <w:rPr>
+                      <w:rFonts w:ascii="Cambria Math" w:hAnsi="Cambria Math"/>
+                      <w:i/>
+                      <w:sz w:val="20"/>
+                      <w:szCs w:val="20"/>
+                    </w:rPr>
+                  </m:ctrlPr>
+                </m:funcPr>
+                <m:fName>
+                  <m:r>
+                    <m:rPr>
+                      <m:sty m:val="p"/>
+                    </m:rPr>
+                    <w:rPr>
+                      <w:rFonts w:ascii="Cambria Math" w:hAnsi="Cambria Math"/>
+                      <w:sz w:val="20"/>
+                      <w:szCs w:val="20"/>
+                    </w:rPr>
+                    <m:t>log</m:t>
+                  </m:r>
+                </m:fName>
+                <m:e>
+                  <m:sSub>
+                    <m:sSubPr>
+                      <m:ctrlPr>
+                        <w:rPr>
+                          <w:rFonts w:ascii="Cambria Math" w:hAnsi="Cambria Math"/>
+                          <w:i/>
+                          <w:sz w:val="20"/>
+                          <w:szCs w:val="20"/>
+                        </w:rPr>
+                      </m:ctrlPr>
+                    </m:sSubPr>
+                    <m:e>
+                      <m:r>
+                        <w:rPr>
+                          <w:rFonts w:ascii="Cambria Math" w:hAnsi="Cambria Math"/>
+                          <w:sz w:val="20"/>
+                          <w:szCs w:val="20"/>
+                        </w:rPr>
+                        <m:t>f</m:t>
+                      </m:r>
+                    </m:e>
+                    <m:sub>
+                      <m:r>
+                        <w:rPr>
+                          <w:rFonts w:ascii="Cambria Math" w:hAnsi="Cambria Math"/>
+                          <w:sz w:val="20"/>
+                          <w:szCs w:val="20"/>
+                        </w:rPr>
+                        <m:t>n</m:t>
+                      </m:r>
+                    </m:sub>
+                  </m:sSub>
+                  <m:d>
+                    <m:dPr>
+                      <m:ctrlPr>
+                        <w:rPr>
+                          <w:rFonts w:ascii="Cambria Math" w:hAnsi="Cambria Math"/>
+                          <w:i/>
+                          <w:sz w:val="20"/>
+                          <w:szCs w:val="20"/>
+                        </w:rPr>
+                      </m:ctrlPr>
+                    </m:dPr>
+                    <m:e>
+                      <m:r>
+                        <m:rPr>
+                          <m:sty m:val="bi"/>
+                        </m:rPr>
+                        <w:rPr>
+                          <w:rFonts w:ascii="Cambria Math" w:hAnsi="Cambria Math"/>
+                          <w:sz w:val="20"/>
+                          <w:szCs w:val="20"/>
+                        </w:rPr>
+                        <m:t>x</m:t>
+                      </m:r>
+                      <m:r>
+                        <w:rPr>
+                          <w:rFonts w:ascii="Cambria Math" w:hAnsi="Cambria Math"/>
+                          <w:sz w:val="20"/>
+                          <w:szCs w:val="20"/>
+                        </w:rPr>
+                        <m:t>|θ</m:t>
+                      </m:r>
+                    </m:e>
+                  </m:d>
+                </m:e>
+              </m:func>
+            </m:e>
+          </m:func>
+          <m:r>
+            <w:rPr>
+              <w:rFonts w:ascii="Cambria Math" w:hAnsi="Cambria Math"/>
+              <w:sz w:val="20"/>
+              <w:szCs w:val="20"/>
+            </w:rPr>
+            <m:t>.</m:t>
+          </m:r>
+        </m:oMath>
+      </m:oMathPara>
+    </w:p>
+    <w:p>
+      <w:pPr>
+        <w:rPr>
+          <w:sz w:val="20"/>
+          <w:szCs w:val="20"/>
+        </w:rPr>
+      </w:pPr>
+      <w:r>
+        <w:rPr>
+          <w:rFonts w:hint="eastAsia"/>
+          <w:sz w:val="20"/>
+          <w:szCs w:val="20"/>
+        </w:rPr>
+        <w:t>最终，定义</w:t>
+      </w:r>
+      <m:oMath>
+        <m:r>
+          <w:rPr>
+            <w:rFonts w:ascii="Cambria Math" w:hAnsi="Cambria Math"/>
+            <w:sz w:val="20"/>
+            <w:szCs w:val="20"/>
+          </w:rPr>
+          <m:t>g</m:t>
+        </m:r>
+        <m:d>
+          <m:dPr>
+            <m:ctrlPr>
+              <w:rPr>
+                <w:rFonts w:ascii="Cambria Math" w:hAnsi="Cambria Math"/>
+                <w:i/>
+                <w:sz w:val="20"/>
+                <w:szCs w:val="20"/>
+              </w:rPr>
+            </m:ctrlPr>
+          </m:dPr>
+          <m:e>
+            <m:r>
+              <w:rPr>
+                <w:rFonts w:ascii="Cambria Math" w:hAnsi="Cambria Math"/>
+                <w:sz w:val="20"/>
+                <w:szCs w:val="20"/>
+              </w:rPr>
+              <m:t>θ</m:t>
+            </m:r>
+          </m:e>
+        </m:d>
+      </m:oMath>
+      <w:r>
+        <w:rPr>
+          <w:rFonts w:hint="eastAsia"/>
+          <w:sz w:val="20"/>
+          <w:szCs w:val="20"/>
+        </w:rPr>
+        <w:t>的</w:t>
+      </w:r>
+      <w:r>
+        <w:rPr>
+          <w:rFonts w:hint="eastAsia"/>
+          <w:sz w:val="20"/>
+          <w:szCs w:val="20"/>
+        </w:rPr>
+        <w:t>M</w:t>
+      </w:r>
+      <w:r>
+        <w:rPr>
+          <w:sz w:val="20"/>
+          <w:szCs w:val="20"/>
+        </w:rPr>
+        <w:t>.L.E</w:t>
+      </w:r>
+      <w:r>
+        <w:rPr>
+          <w:rFonts w:hint="eastAsia"/>
+          <w:sz w:val="20"/>
+          <w:szCs w:val="20"/>
+        </w:rPr>
+        <w:t>，其中</w:t>
+      </w:r>
+    </w:p>
+    <w:p>
+      <w:pPr>
+        <w:rPr>
+          <w:sz w:val="20"/>
+          <w:szCs w:val="20"/>
+        </w:rPr>
+      </w:pPr>
+      <m:oMathPara>
+        <m:oMathParaPr>
+          <m:jc m:val="right"/>
+        </m:oMathParaPr>
+        <m:oMath>
+          <m:sSup>
+            <m:sSupPr>
+              <m:ctrlPr>
+                <w:rPr>
+                  <w:rFonts w:ascii="Cambria Math" w:hAnsi="Cambria Math"/>
+                  <w:sz w:val="20"/>
+                  <w:szCs w:val="20"/>
+                </w:rPr>
+              </m:ctrlPr>
+            </m:sSupPr>
+            <m:e>
+              <m:r>
+                <w:rPr>
+                  <w:rFonts w:ascii="Cambria Math" w:hAnsi="Cambria Math"/>
+                  <w:sz w:val="20"/>
+                  <w:szCs w:val="20"/>
+                </w:rPr>
+                <m:t>L</m:t>
+              </m:r>
+            </m:e>
+            <m:sup>
+              <m:r>
+                <w:rPr>
+                  <w:rFonts w:ascii="Cambria Math" w:hAnsi="Cambria Math"/>
+                  <w:sz w:val="20"/>
+                  <w:szCs w:val="20"/>
+                </w:rPr>
+                <m:t>*</m:t>
+              </m:r>
+            </m:sup>
+          </m:sSup>
+          <m:d>
+            <m:dPr>
+              <m:ctrlPr>
+                <w:rPr>
+                  <w:rFonts w:ascii="Cambria Math" w:hAnsi="Cambria Math"/>
+                  <w:sz w:val="20"/>
+                  <w:szCs w:val="20"/>
+                </w:rPr>
+              </m:ctrlPr>
+            </m:dPr>
+            <m:e>
+              <m:acc>
+                <m:accPr>
+                  <m:ctrlPr>
+                    <w:rPr>
+                      <w:rFonts w:ascii="Cambria Math" w:hAnsi="Cambria Math"/>
+                      <w:sz w:val="20"/>
+                      <w:szCs w:val="20"/>
+                    </w:rPr>
+                  </m:ctrlPr>
+                </m:accPr>
+                <m:e>
+                  <m:r>
+                    <m:rPr>
+                      <m:sty m:val="p"/>
+                    </m:rPr>
+                    <w:rPr>
+                      <w:rFonts w:ascii="Cambria Math" w:hAnsi="Cambria Math"/>
+                      <w:sz w:val="20"/>
+                      <w:szCs w:val="20"/>
+                    </w:rPr>
+                    <m:t>t</m:t>
+                  </m:r>
+                </m:e>
+              </m:acc>
+            </m:e>
+          </m:d>
+          <m:r>
+            <m:rPr>
+              <m:sty m:val="p"/>
+            </m:rPr>
+            <w:rPr>
+              <w:rFonts w:ascii="Cambria Math" w:hAnsi="Cambria Math"/>
+              <w:sz w:val="20"/>
+              <w:szCs w:val="20"/>
+            </w:rPr>
+            <m:t>=</m:t>
+          </m:r>
+          <m:func>
+            <m:funcPr>
+              <m:ctrlPr>
+                <w:rPr>
+                  <w:rFonts w:ascii="Cambria Math" w:hAnsi="Cambria Math"/>
+                  <w:sz w:val="20"/>
+                  <w:szCs w:val="20"/>
+                </w:rPr>
+              </m:ctrlPr>
+            </m:funcPr>
+            <m:fName>
+              <m:limLow>
+                <m:limLowPr>
+                  <m:ctrlPr>
+                    <w:rPr>
+                      <w:rFonts w:ascii="Cambria Math" w:hAnsi="Cambria Math"/>
+                      <w:sz w:val="20"/>
+                      <w:szCs w:val="20"/>
+                    </w:rPr>
+                  </m:ctrlPr>
+                </m:limLowPr>
+                <m:e>
+                  <m:r>
+                    <m:rPr>
+                      <m:sty m:val="p"/>
+                    </m:rPr>
+                    <w:rPr>
+                      <w:rFonts w:ascii="Cambria Math" w:hAnsi="Cambria Math"/>
+                      <w:sz w:val="20"/>
+                      <w:szCs w:val="20"/>
+                    </w:rPr>
+                    <m:t>max</m:t>
+                  </m:r>
+                </m:e>
+                <m:lim>
+                  <m:r>
+                    <w:rPr>
+                      <w:rFonts w:ascii="Cambria Math" w:hAnsi="Cambria Math"/>
+                      <w:sz w:val="20"/>
+                      <w:szCs w:val="20"/>
+                    </w:rPr>
+                    <m:t>t∈G</m:t>
+                  </m:r>
+                </m:lim>
+              </m:limLow>
+            </m:fName>
+            <m:e>
+              <m:sSup>
+                <m:sSupPr>
+                  <m:ctrlPr>
+                    <w:rPr>
+                      <w:rFonts w:ascii="Cambria Math" w:hAnsi="Cambria Math"/>
+                      <w:sz w:val="20"/>
+                      <w:szCs w:val="20"/>
+                    </w:rPr>
+                  </m:ctrlPr>
+                </m:sSupPr>
+                <m:e>
+                  <m:r>
+                    <w:rPr>
+                      <w:rFonts w:ascii="Cambria Math" w:hAnsi="Cambria Math"/>
+                      <w:sz w:val="20"/>
+                      <w:szCs w:val="20"/>
+                    </w:rPr>
+                    <m:t>L</m:t>
+                  </m:r>
+                </m:e>
+                <m:sup>
+                  <m:r>
+                    <w:rPr>
+                      <w:rFonts w:ascii="Cambria Math" w:hAnsi="Cambria Math"/>
+                      <w:sz w:val="20"/>
+                      <w:szCs w:val="20"/>
+                    </w:rPr>
+                    <m:t>*</m:t>
+                  </m:r>
+                </m:sup>
+              </m:sSup>
+              <m:d>
+                <m:dPr>
+                  <m:ctrlPr>
+                    <w:rPr>
+                      <w:rFonts w:ascii="Cambria Math" w:hAnsi="Cambria Math"/>
+                      <w:i/>
+                      <w:sz w:val="20"/>
+                      <w:szCs w:val="20"/>
+                    </w:rPr>
+                  </m:ctrlPr>
+                </m:dPr>
+                <m:e>
+                  <m:r>
+                    <w:rPr>
+                      <w:rFonts w:ascii="Cambria Math" w:hAnsi="Cambria Math"/>
+                      <w:sz w:val="20"/>
+                      <w:szCs w:val="20"/>
+                    </w:rPr>
+                    <m:t>t</m:t>
+                  </m:r>
+                </m:e>
+              </m:d>
+            </m:e>
+          </m:func>
+          <m:r>
+            <m:rPr>
+              <m:sty m:val="p"/>
+            </m:rPr>
+            <w:rPr>
+              <w:rFonts w:ascii="Cambria Math" w:hAnsi="Cambria Math"/>
+              <w:sz w:val="20"/>
+              <w:szCs w:val="20"/>
+            </w:rPr>
+            <m:t xml:space="preserve">.                                                        </m:t>
+          </m:r>
+          <m:d>
+            <m:dPr>
+              <m:ctrlPr>
+                <w:rPr>
+                  <w:rFonts w:ascii="Cambria Math" w:hAnsi="Cambria Math"/>
+                  <w:sz w:val="20"/>
+                  <w:szCs w:val="20"/>
+                </w:rPr>
+              </m:ctrlPr>
+            </m:dPr>
+            <m:e>
+              <m:r>
+                <m:rPr>
+                  <m:sty m:val="p"/>
+                </m:rPr>
+                <w:rPr>
+                  <w:rFonts w:ascii="Cambria Math" w:hAnsi="Cambria Math"/>
+                  <w:sz w:val="20"/>
+                  <w:szCs w:val="20"/>
+                </w:rPr>
+                <m:t>7.6.1</m:t>
+              </m:r>
+            </m:e>
+          </m:d>
+          <m:r>
+            <w:rPr>
+              <w:rFonts w:ascii="Cambria Math" w:hAnsi="Cambria Math"/>
+              <w:sz w:val="20"/>
+              <w:szCs w:val="20"/>
+            </w:rPr>
+            <m:t xml:space="preserve">             </m:t>
+          </m:r>
+        </m:oMath>
+      </m:oMathPara>
+    </w:p>
+    <w:p>
+      <w:pPr>
+        <w:rPr>
+          <w:rFonts w:hint="eastAsia"/>
+          <w:sz w:val="20"/>
+          <w:szCs w:val="20"/>
+        </w:rPr>
+      </w:pPr>
+      <w:r>
+        <w:rPr>
+          <w:rFonts w:hint="eastAsia"/>
+          <w:sz w:val="20"/>
+          <w:szCs w:val="20"/>
+        </w:rPr>
+        <w:t>定理7</w:t>
+      </w:r>
+      <w:r>
+        <w:rPr>
+          <w:sz w:val="20"/>
+          <w:szCs w:val="20"/>
+        </w:rPr>
+        <w:t xml:space="preserve">.6.2 </w:t>
+      </w:r>
+      <w:r>
+        <w:rPr>
+          <w:rFonts w:hint="eastAsia"/>
+          <w:sz w:val="20"/>
+          <w:szCs w:val="20"/>
+        </w:rPr>
+        <w:t>设</w:t>
+      </w:r>
+      <m:oMath>
+        <m:acc>
+          <m:accPr>
+            <m:ctrlPr>
+              <w:rPr>
+                <w:rFonts w:ascii="Cambria Math" w:hAnsi="Cambria Math"/>
+                <w:i/>
+                <w:sz w:val="20"/>
+                <w:szCs w:val="20"/>
+              </w:rPr>
+            </m:ctrlPr>
+          </m:accPr>
+          <m:e>
+            <m:r>
+              <w:rPr>
+                <w:rFonts w:ascii="Cambria Math" w:hAnsi="Cambria Math"/>
+                <w:sz w:val="20"/>
+                <w:szCs w:val="20"/>
+              </w:rPr>
+              <m:t>θ</m:t>
+            </m:r>
+          </m:e>
+        </m:acc>
+      </m:oMath>
+      <w:r>
+        <w:rPr>
+          <w:rFonts w:hint="eastAsia"/>
+          <w:sz w:val="20"/>
+          <w:szCs w:val="20"/>
+        </w:rPr>
+        <w:t>是</w:t>
+      </w:r>
+      <m:oMath>
+        <m:r>
+          <w:rPr>
+            <w:rFonts w:ascii="Cambria Math" w:hAnsi="Cambria Math"/>
+            <w:sz w:val="20"/>
+            <w:szCs w:val="20"/>
+          </w:rPr>
+          <m:t>θ</m:t>
+        </m:r>
+      </m:oMath>
       <w:bookmarkStart w:id="0" w:name="_GoBack"/>
       <w:bookmarkEnd w:id="0"/>
+    </w:p>
+    <w:p>
+      <w:pPr>
+        <w:rPr>
+          <w:rFonts w:hint="eastAsia"/>
+          <w:sz w:val="20"/>
+          <w:szCs w:val="20"/>
+        </w:rPr>
+      </w:pPr>
     </w:p>
     <w:p>
       <w:pPr>
@@ -10967,7 +12096,7 @@
     </w:rPrDefault>
     <w:pPrDefault/>
   </w:docDefaults>
-  <w:latentStyles w:defLockedState="0" w:defUIPriority="99" w:defSemiHidden="0" w:defUnhideWhenUsed="0" w:defQFormat="0" w:count="376">
+  <w:latentStyles w:defLockedState="0" w:defUIPriority="99" w:defSemiHidden="0" w:defUnhideWhenUsed="0" w:defQFormat="0" w:count="377">
     <w:lsdException w:name="Normal" w:uiPriority="0" w:qFormat="1"/>
     <w:lsdException w:name="heading 1" w:uiPriority="9" w:qFormat="1"/>
     <w:lsdException w:name="heading 2" w:semiHidden="1" w:uiPriority="9" w:unhideWhenUsed="1" w:qFormat="1"/>
@@ -11073,7 +12202,6 @@
     <w:lsdException w:name="HTML Sample" w:semiHidden="1" w:unhideWhenUsed="1"/>
     <w:lsdException w:name="HTML Typewriter" w:semiHidden="1" w:unhideWhenUsed="1"/>
     <w:lsdException w:name="HTML Variable" w:semiHidden="1" w:unhideWhenUsed="1"/>
-    <w:lsdException w:name="Normal Table" w:semiHidden="1" w:unhideWhenUsed="1"/>
     <w:lsdException w:name="annotation subject" w:semiHidden="1" w:unhideWhenUsed="1"/>
     <w:lsdException w:name="No List" w:semiHidden="1" w:unhideWhenUsed="1"/>
     <w:lsdException w:name="Outline List 1" w:semiHidden="1" w:unhideWhenUsed="1"/>
@@ -11120,10 +12248,8 @@
     <w:lsdException w:name="Table Subtle 2" w:semiHidden="1" w:unhideWhenUsed="1"/>
     <w:lsdException w:name="Table Web 1" w:semiHidden="1" w:unhideWhenUsed="1"/>
     <w:lsdException w:name="Table Web 2" w:semiHidden="1" w:unhideWhenUsed="1"/>
-    <w:lsdException w:name="Table Web 3" w:semiHidden="1" w:unhideWhenUsed="1"/>
     <w:lsdException w:name="Balloon Text" w:semiHidden="1" w:unhideWhenUsed="1"/>
     <w:lsdException w:name="Table Grid" w:uiPriority="39"/>
-    <w:lsdException w:name="Table Theme" w:semiHidden="1" w:unhideWhenUsed="1"/>
     <w:lsdException w:name="Placeholder Text" w:semiHidden="1"/>
     <w:lsdException w:name="No Spacing" w:uiPriority="1" w:qFormat="1"/>
     <w:lsdException w:name="Light Shading" w:uiPriority="60"/>
@@ -11344,6 +12470,7 @@
     <w:lsdException w:name="Hashtag" w:semiHidden="1" w:unhideWhenUsed="1"/>
     <w:lsdException w:name="Unresolved Mention" w:semiHidden="1" w:unhideWhenUsed="1"/>
     <w:lsdException w:name="Smart Link" w:semiHidden="1" w:unhideWhenUsed="1"/>
+    <w:lsdException w:name="Smart Link Error" w:semiHidden="1" w:unhideWhenUsed="1"/>
   </w:latentStyles>
   <w:style w:type="paragraph" w:default="1" w:styleId="a">
     <w:name w:val="Normal"/>
@@ -11758,7 +12885,7 @@
 </file>
 
 <file path=customXml/itemProps1.xml><?xml version="1.0" encoding="utf-8"?>
-<ds:datastoreItem xmlns:ds="http://schemas.openxmlformats.org/officeDocument/2006/customXml" ds:itemID="{B047E4CC-0677-4CCE-A149-C368D1C23031}">
+<ds:datastoreItem xmlns:ds="http://schemas.openxmlformats.org/officeDocument/2006/customXml" ds:itemID="{AD3184B8-4F36-44E5-97FE-0BEA1A7DF4F1}">
   <ds:schemaRefs>
     <ds:schemaRef ds:uri="http://schemas.openxmlformats.org/officeDocument/2006/bibliography"/>
   </ds:schemaRefs>

</xml_diff>

<commit_message>
Add a tool class 'UE4HeaderParser' that can casoly filter the c++ header file.
</commit_message>
<xml_diff>
--- a/docs/第七章 估算.docx
+++ b/docs/第七章 估算.docx
@@ -636,12 +636,37 @@
         </w:rPr>
         <w:t>先验分布/</w:t>
       </w:r>
-      <w:r>
-        <w:rPr>
-          <w:sz w:val="20"/>
-          <w:szCs w:val="20"/>
-        </w:rPr>
-        <w:t xml:space="preserve">p.f/p.d.f </w:t>
+      <w:proofErr w:type="spellStart"/>
+      <w:r>
+        <w:rPr>
+          <w:sz w:val="20"/>
+          <w:szCs w:val="20"/>
+        </w:rPr>
+        <w:t>p.f</w:t>
+      </w:r>
+      <w:proofErr w:type="spellEnd"/>
+      <w:r>
+        <w:rPr>
+          <w:sz w:val="20"/>
+          <w:szCs w:val="20"/>
+        </w:rPr>
+        <w:t>/</w:t>
+      </w:r>
+      <w:proofErr w:type="spellStart"/>
+      <w:r>
+        <w:rPr>
+          <w:sz w:val="20"/>
+          <w:szCs w:val="20"/>
+        </w:rPr>
+        <w:t>p.d.f</w:t>
+      </w:r>
+      <w:proofErr w:type="spellEnd"/>
+      <w:r>
+        <w:rPr>
+          <w:sz w:val="20"/>
+          <w:szCs w:val="20"/>
+        </w:rPr>
+        <w:t xml:space="preserve"> </w:t>
       </w:r>
       <w:r>
         <w:rPr>
@@ -733,7 +758,16 @@
           <w:sz w:val="20"/>
           <w:szCs w:val="20"/>
         </w:rPr>
-        <w:t>如果参数空间是可数的，则先验分布是离散的并且它的p</w:t>
+        <w:t>如果参数空间是可数的，则先验分布是离散的并且它的</w:t>
+      </w:r>
+      <w:proofErr w:type="spellStart"/>
+      <w:r>
+        <w:rPr>
+          <w:rFonts w:hint="eastAsia"/>
+          <w:sz w:val="20"/>
+          <w:szCs w:val="20"/>
+        </w:rPr>
+        <w:t>p</w:t>
       </w:r>
       <w:r>
         <w:rPr>
@@ -742,6 +776,7 @@
         </w:rPr>
         <w:t>.d.f.</w:t>
       </w:r>
+      <w:proofErr w:type="spellEnd"/>
       <w:r>
         <w:rPr>
           <w:rFonts w:hint="eastAsia"/>
@@ -766,14 +801,31 @@
           <w:sz w:val="20"/>
           <w:szCs w:val="20"/>
         </w:rPr>
-        <w:t>先验p</w:t>
-      </w:r>
-      <w:r>
-        <w:rPr>
-          <w:sz w:val="20"/>
-          <w:szCs w:val="20"/>
-        </w:rPr>
-        <w:t xml:space="preserve">.f. </w:t>
+        <w:t>先验</w:t>
+      </w:r>
+      <w:proofErr w:type="spellStart"/>
+      <w:r>
+        <w:rPr>
+          <w:rFonts w:hint="eastAsia"/>
+          <w:sz w:val="20"/>
+          <w:szCs w:val="20"/>
+        </w:rPr>
+        <w:t>p</w:t>
+      </w:r>
+      <w:r>
+        <w:rPr>
+          <w:sz w:val="20"/>
+          <w:szCs w:val="20"/>
+        </w:rPr>
+        <w:t>.f</w:t>
+      </w:r>
+      <w:proofErr w:type="spellEnd"/>
+      <w:r>
+        <w:rPr>
+          <w:sz w:val="20"/>
+          <w:szCs w:val="20"/>
+        </w:rPr>
+        <w:t xml:space="preserve">. </w:t>
       </w:r>
       <w:r>
         <w:rPr>
@@ -821,7 +873,16 @@
           <w:sz w:val="20"/>
           <w:szCs w:val="20"/>
         </w:rPr>
-        <w:t>它的p</w:t>
+        <w:t>它的</w:t>
+      </w:r>
+      <w:proofErr w:type="spellStart"/>
+      <w:r>
+        <w:rPr>
+          <w:rFonts w:hint="eastAsia"/>
+          <w:sz w:val="20"/>
+          <w:szCs w:val="20"/>
+        </w:rPr>
+        <w:t>p</w:t>
       </w:r>
       <w:r>
         <w:rPr>
@@ -830,6 +891,7 @@
         </w:rPr>
         <w:t>.d.f.</w:t>
       </w:r>
+      <w:proofErr w:type="spellEnd"/>
       <w:r>
         <w:rPr>
           <w:rFonts w:hint="eastAsia"/>
@@ -854,14 +916,31 @@
           <w:sz w:val="20"/>
           <w:szCs w:val="20"/>
         </w:rPr>
-        <w:t>先验p</w:t>
-      </w:r>
-      <w:r>
-        <w:rPr>
-          <w:sz w:val="20"/>
-          <w:szCs w:val="20"/>
-        </w:rPr>
-        <w:t xml:space="preserve">.d.f. </w:t>
+        <w:t>先验</w:t>
+      </w:r>
+      <w:proofErr w:type="spellStart"/>
+      <w:r>
+        <w:rPr>
+          <w:rFonts w:hint="eastAsia"/>
+          <w:sz w:val="20"/>
+          <w:szCs w:val="20"/>
+        </w:rPr>
+        <w:t>p</w:t>
+      </w:r>
+      <w:r>
+        <w:rPr>
+          <w:sz w:val="20"/>
+          <w:szCs w:val="20"/>
+        </w:rPr>
+        <w:t>.d.f.</w:t>
+      </w:r>
+      <w:proofErr w:type="spellEnd"/>
+      <w:r>
+        <w:rPr>
+          <w:sz w:val="20"/>
+          <w:szCs w:val="20"/>
+        </w:rPr>
+        <w:t xml:space="preserve"> </w:t>
       </w:r>
       <w:r>
         <w:rPr>
@@ -911,22 +990,48 @@
           <w:sz w:val="20"/>
           <w:szCs w:val="20"/>
         </w:rPr>
-        <w:t>来标记先验p</w:t>
-      </w:r>
-      <w:r>
-        <w:rPr>
-          <w:sz w:val="20"/>
-          <w:szCs w:val="20"/>
-        </w:rPr>
-        <w:t>.f.</w:t>
-      </w:r>
-      <w:r>
-        <w:rPr>
-          <w:rFonts w:hint="eastAsia"/>
-          <w:sz w:val="20"/>
-          <w:szCs w:val="20"/>
-        </w:rPr>
-        <w:t>或先验p</w:t>
+        <w:t>来标记先验</w:t>
+      </w:r>
+      <w:proofErr w:type="spellStart"/>
+      <w:r>
+        <w:rPr>
+          <w:rFonts w:hint="eastAsia"/>
+          <w:sz w:val="20"/>
+          <w:szCs w:val="20"/>
+        </w:rPr>
+        <w:t>p</w:t>
+      </w:r>
+      <w:r>
+        <w:rPr>
+          <w:sz w:val="20"/>
+          <w:szCs w:val="20"/>
+        </w:rPr>
+        <w:t>.f</w:t>
+      </w:r>
+      <w:proofErr w:type="spellEnd"/>
+      <w:r>
+        <w:rPr>
+          <w:sz w:val="20"/>
+          <w:szCs w:val="20"/>
+        </w:rPr>
+        <w:t>.</w:t>
+      </w:r>
+      <w:r>
+        <w:rPr>
+          <w:rFonts w:hint="eastAsia"/>
+          <w:sz w:val="20"/>
+          <w:szCs w:val="20"/>
+        </w:rPr>
+        <w:t>或先验</w:t>
+      </w:r>
+      <w:proofErr w:type="spellStart"/>
+      <w:r>
+        <w:rPr>
+          <w:rFonts w:hint="eastAsia"/>
+          <w:sz w:val="20"/>
+          <w:szCs w:val="20"/>
+        </w:rPr>
+        <w:t>p</w:t>
       </w:r>
       <w:r>
         <w:rPr>
@@ -935,6 +1040,7 @@
         </w:rPr>
         <w:t>.d.f.</w:t>
       </w:r>
+      <w:proofErr w:type="spellEnd"/>
       <w:r>
         <w:rPr>
           <w:rFonts w:hint="eastAsia"/>
@@ -1039,12 +1145,37 @@
         </w:rPr>
         <w:t>后弦分布/</w:t>
       </w:r>
-      <w:r>
-        <w:rPr>
-          <w:sz w:val="20"/>
-          <w:szCs w:val="20"/>
-        </w:rPr>
-        <w:t xml:space="preserve">p.f./p.d.f. </w:t>
+      <w:proofErr w:type="spellStart"/>
+      <w:r>
+        <w:rPr>
+          <w:sz w:val="20"/>
+          <w:szCs w:val="20"/>
+        </w:rPr>
+        <w:t>p.f</w:t>
+      </w:r>
+      <w:proofErr w:type="spellEnd"/>
+      <w:r>
+        <w:rPr>
+          <w:sz w:val="20"/>
+          <w:szCs w:val="20"/>
+        </w:rPr>
+        <w:t>./</w:t>
+      </w:r>
+      <w:proofErr w:type="spellStart"/>
+      <w:r>
+        <w:rPr>
+          <w:sz w:val="20"/>
+          <w:szCs w:val="20"/>
+        </w:rPr>
+        <w:t>p.d.f.</w:t>
+      </w:r>
+      <w:proofErr w:type="spellEnd"/>
+      <w:r>
+        <w:rPr>
+          <w:sz w:val="20"/>
+          <w:szCs w:val="20"/>
+        </w:rPr>
+        <w:t xml:space="preserve"> </w:t>
       </w:r>
       <w:r>
         <w:rPr>
@@ -1467,22 +1598,48 @@
           <w:sz w:val="20"/>
           <w:szCs w:val="20"/>
         </w:rPr>
-        <w:t>的条件p</w:t>
-      </w:r>
-      <w:r>
-        <w:rPr>
-          <w:sz w:val="20"/>
-          <w:szCs w:val="20"/>
-        </w:rPr>
-        <w:t>.f.</w:t>
-      </w:r>
-      <w:r>
-        <w:rPr>
-          <w:rFonts w:hint="eastAsia"/>
-          <w:sz w:val="20"/>
-          <w:szCs w:val="20"/>
-        </w:rPr>
-        <w:t>或p</w:t>
+        <w:t>的条件</w:t>
+      </w:r>
+      <w:proofErr w:type="spellStart"/>
+      <w:r>
+        <w:rPr>
+          <w:rFonts w:hint="eastAsia"/>
+          <w:sz w:val="20"/>
+          <w:szCs w:val="20"/>
+        </w:rPr>
+        <w:t>p</w:t>
+      </w:r>
+      <w:r>
+        <w:rPr>
+          <w:sz w:val="20"/>
+          <w:szCs w:val="20"/>
+        </w:rPr>
+        <w:t>.f</w:t>
+      </w:r>
+      <w:proofErr w:type="spellEnd"/>
+      <w:r>
+        <w:rPr>
+          <w:sz w:val="20"/>
+          <w:szCs w:val="20"/>
+        </w:rPr>
+        <w:t>.</w:t>
+      </w:r>
+      <w:r>
+        <w:rPr>
+          <w:rFonts w:hint="eastAsia"/>
+          <w:sz w:val="20"/>
+          <w:szCs w:val="20"/>
+        </w:rPr>
+        <w:t>或</w:t>
+      </w:r>
+      <w:proofErr w:type="spellStart"/>
+      <w:r>
+        <w:rPr>
+          <w:rFonts w:hint="eastAsia"/>
+          <w:sz w:val="20"/>
+          <w:szCs w:val="20"/>
+        </w:rPr>
+        <w:t>p</w:t>
       </w:r>
       <w:r>
         <w:rPr>
@@ -1491,6 +1648,7 @@
         </w:rPr>
         <w:t>.d.f.</w:t>
       </w:r>
+      <w:proofErr w:type="spellEnd"/>
       <w:r>
         <w:rPr>
           <w:rFonts w:hint="eastAsia"/>
@@ -1515,22 +1673,48 @@
           <w:sz w:val="20"/>
           <w:szCs w:val="20"/>
         </w:rPr>
-        <w:t>的后验p</w:t>
-      </w:r>
-      <w:r>
-        <w:rPr>
-          <w:sz w:val="20"/>
-          <w:szCs w:val="20"/>
-        </w:rPr>
-        <w:t>.f.</w:t>
-      </w:r>
-      <w:r>
-        <w:rPr>
-          <w:rFonts w:hint="eastAsia"/>
-          <w:sz w:val="20"/>
-          <w:szCs w:val="20"/>
-        </w:rPr>
-        <w:t>或后验p</w:t>
+        <w:t>的后验</w:t>
+      </w:r>
+      <w:proofErr w:type="spellStart"/>
+      <w:r>
+        <w:rPr>
+          <w:rFonts w:hint="eastAsia"/>
+          <w:sz w:val="20"/>
+          <w:szCs w:val="20"/>
+        </w:rPr>
+        <w:t>p</w:t>
+      </w:r>
+      <w:r>
+        <w:rPr>
+          <w:sz w:val="20"/>
+          <w:szCs w:val="20"/>
+        </w:rPr>
+        <w:t>.f</w:t>
+      </w:r>
+      <w:proofErr w:type="spellEnd"/>
+      <w:r>
+        <w:rPr>
+          <w:sz w:val="20"/>
+          <w:szCs w:val="20"/>
+        </w:rPr>
+        <w:t>.</w:t>
+      </w:r>
+      <w:r>
+        <w:rPr>
+          <w:rFonts w:hint="eastAsia"/>
+          <w:sz w:val="20"/>
+          <w:szCs w:val="20"/>
+        </w:rPr>
+        <w:t>或后验</w:t>
+      </w:r>
+      <w:proofErr w:type="spellStart"/>
+      <w:r>
+        <w:rPr>
+          <w:rFonts w:hint="eastAsia"/>
+          <w:sz w:val="20"/>
+          <w:szCs w:val="20"/>
+        </w:rPr>
+        <w:t>p</w:t>
       </w:r>
       <w:r>
         <w:rPr>
@@ -1539,6 +1723,7 @@
         </w:rPr>
         <w:t>.d.f.</w:t>
       </w:r>
+      <w:proofErr w:type="spellEnd"/>
       <w:r>
         <w:rPr>
           <w:rFonts w:hint="eastAsia"/>
@@ -1776,7 +1961,16 @@
           <w:sz w:val="20"/>
           <w:szCs w:val="20"/>
         </w:rPr>
-        <w:t>定理7.2.1假设某个分布的p</w:t>
+        <w:t>定理7.2.1假设某个分布的</w:t>
+      </w:r>
+      <w:proofErr w:type="spellStart"/>
+      <w:r>
+        <w:rPr>
+          <w:rFonts w:hint="eastAsia"/>
+          <w:sz w:val="20"/>
+          <w:szCs w:val="20"/>
+        </w:rPr>
+        <w:t>p</w:t>
       </w:r>
       <w:r>
         <w:rPr>
@@ -1785,20 +1979,38 @@
         </w:rPr>
         <w:t>.d.f</w:t>
       </w:r>
-      <w:r>
-        <w:rPr>
-          <w:rFonts w:hint="eastAsia"/>
-          <w:sz w:val="20"/>
-          <w:szCs w:val="20"/>
-        </w:rPr>
-        <w:t>或p</w:t>
-      </w:r>
-      <w:r>
-        <w:rPr>
-          <w:sz w:val="20"/>
-          <w:szCs w:val="20"/>
-        </w:rPr>
-        <w:t>.f.</w:t>
+      <w:proofErr w:type="spellEnd"/>
+      <w:r>
+        <w:rPr>
+          <w:rFonts w:hint="eastAsia"/>
+          <w:sz w:val="20"/>
+          <w:szCs w:val="20"/>
+        </w:rPr>
+        <w:t>或</w:t>
+      </w:r>
+      <w:proofErr w:type="spellStart"/>
+      <w:r>
+        <w:rPr>
+          <w:rFonts w:hint="eastAsia"/>
+          <w:sz w:val="20"/>
+          <w:szCs w:val="20"/>
+        </w:rPr>
+        <w:t>p</w:t>
+      </w:r>
+      <w:r>
+        <w:rPr>
+          <w:sz w:val="20"/>
+          <w:szCs w:val="20"/>
+        </w:rPr>
+        <w:t>.f</w:t>
+      </w:r>
+      <w:proofErr w:type="spellEnd"/>
+      <w:r>
+        <w:rPr>
+          <w:sz w:val="20"/>
+          <w:szCs w:val="20"/>
+        </w:rPr>
+        <w:t>.</w:t>
       </w:r>
       <w:r>
         <w:rPr>
@@ -1999,6 +2211,7 @@
         </w:rPr>
         <w:t>先验</w:t>
       </w:r>
+      <w:proofErr w:type="spellStart"/>
       <w:r>
         <w:rPr>
           <w:rFonts w:hint="eastAsia"/>
@@ -2014,20 +2227,38 @@
         </w:rPr>
         <w:t>.d.f.</w:t>
       </w:r>
-      <w:r>
-        <w:rPr>
-          <w:rFonts w:hint="eastAsia"/>
-          <w:sz w:val="20"/>
-          <w:szCs w:val="20"/>
-        </w:rPr>
-        <w:t>或p</w:t>
-      </w:r>
-      <w:r>
-        <w:rPr>
-          <w:sz w:val="20"/>
-          <w:szCs w:val="20"/>
-        </w:rPr>
-        <w:t>.f.</w:t>
+      <w:proofErr w:type="spellEnd"/>
+      <w:r>
+        <w:rPr>
+          <w:rFonts w:hint="eastAsia"/>
+          <w:sz w:val="20"/>
+          <w:szCs w:val="20"/>
+        </w:rPr>
+        <w:t>或</w:t>
+      </w:r>
+      <w:proofErr w:type="spellStart"/>
+      <w:r>
+        <w:rPr>
+          <w:rFonts w:hint="eastAsia"/>
+          <w:sz w:val="20"/>
+          <w:szCs w:val="20"/>
+        </w:rPr>
+        <w:t>p</w:t>
+      </w:r>
+      <w:r>
+        <w:rPr>
+          <w:sz w:val="20"/>
+          <w:szCs w:val="20"/>
+        </w:rPr>
+        <w:t>.f</w:t>
+      </w:r>
+      <w:proofErr w:type="spellEnd"/>
+      <w:r>
+        <w:rPr>
+          <w:sz w:val="20"/>
+          <w:szCs w:val="20"/>
+        </w:rPr>
+        <w:t>.</w:t>
       </w:r>
       <w:r>
         <w:rPr>
@@ -2092,7 +2323,16 @@
           <w:sz w:val="20"/>
           <w:szCs w:val="20"/>
         </w:rPr>
-        <w:t>则的后验p</w:t>
+        <w:t>则的后验</w:t>
+      </w:r>
+      <w:proofErr w:type="spellStart"/>
+      <w:r>
+        <w:rPr>
+          <w:rFonts w:hint="eastAsia"/>
+          <w:sz w:val="20"/>
+          <w:szCs w:val="20"/>
+        </w:rPr>
+        <w:t>p</w:t>
       </w:r>
       <w:r>
         <w:rPr>
@@ -2101,20 +2341,38 @@
         </w:rPr>
         <w:t>.d.f.</w:t>
       </w:r>
-      <w:r>
-        <w:rPr>
-          <w:rFonts w:hint="eastAsia"/>
-          <w:sz w:val="20"/>
-          <w:szCs w:val="20"/>
-        </w:rPr>
-        <w:t>或p</w:t>
-      </w:r>
-      <w:r>
-        <w:rPr>
-          <w:sz w:val="20"/>
-          <w:szCs w:val="20"/>
-        </w:rPr>
-        <w:t>.f.</w:t>
+      <w:proofErr w:type="spellEnd"/>
+      <w:r>
+        <w:rPr>
+          <w:rFonts w:hint="eastAsia"/>
+          <w:sz w:val="20"/>
+          <w:szCs w:val="20"/>
+        </w:rPr>
+        <w:t>或</w:t>
+      </w:r>
+      <w:proofErr w:type="spellStart"/>
+      <w:r>
+        <w:rPr>
+          <w:rFonts w:hint="eastAsia"/>
+          <w:sz w:val="20"/>
+          <w:szCs w:val="20"/>
+        </w:rPr>
+        <w:t>p</w:t>
+      </w:r>
+      <w:r>
+        <w:rPr>
+          <w:sz w:val="20"/>
+          <w:szCs w:val="20"/>
+        </w:rPr>
+        <w:t>.f</w:t>
+      </w:r>
+      <w:proofErr w:type="spellEnd"/>
+      <w:r>
+        <w:rPr>
+          <w:sz w:val="20"/>
+          <w:szCs w:val="20"/>
+        </w:rPr>
+        <w:t>.</w:t>
       </w:r>
       <w:r>
         <w:rPr>
@@ -2588,7 +2846,16 @@
           <w:sz w:val="20"/>
           <w:szCs w:val="20"/>
         </w:rPr>
-        <w:t>的边际联合p</w:t>
+        <w:t>的边际联合</w:t>
+      </w:r>
+      <w:proofErr w:type="spellStart"/>
+      <w:r>
+        <w:rPr>
+          <w:rFonts w:hint="eastAsia"/>
+          <w:sz w:val="20"/>
+          <w:szCs w:val="20"/>
+        </w:rPr>
+        <w:t>p</w:t>
       </w:r>
       <w:r>
         <w:rPr>
@@ -2597,20 +2864,38 @@
         </w:rPr>
         <w:t>.d.f</w:t>
       </w:r>
-      <w:r>
-        <w:rPr>
-          <w:rFonts w:hint="eastAsia"/>
-          <w:sz w:val="20"/>
-          <w:szCs w:val="20"/>
-        </w:rPr>
-        <w:t>或p</w:t>
-      </w:r>
-      <w:r>
-        <w:rPr>
-          <w:sz w:val="20"/>
-          <w:szCs w:val="20"/>
-        </w:rPr>
-        <w:t>.f.</w:t>
+      <w:proofErr w:type="spellEnd"/>
+      <w:r>
+        <w:rPr>
+          <w:rFonts w:hint="eastAsia"/>
+          <w:sz w:val="20"/>
+          <w:szCs w:val="20"/>
+        </w:rPr>
+        <w:t>或</w:t>
+      </w:r>
+      <w:proofErr w:type="spellStart"/>
+      <w:r>
+        <w:rPr>
+          <w:rFonts w:hint="eastAsia"/>
+          <w:sz w:val="20"/>
+          <w:szCs w:val="20"/>
+        </w:rPr>
+        <w:t>p</w:t>
+      </w:r>
+      <w:r>
+        <w:rPr>
+          <w:sz w:val="20"/>
+          <w:szCs w:val="20"/>
+        </w:rPr>
+        <w:t>.f</w:t>
+      </w:r>
+      <w:proofErr w:type="spellEnd"/>
+      <w:r>
+        <w:rPr>
+          <w:sz w:val="20"/>
+          <w:szCs w:val="20"/>
+        </w:rPr>
+        <w:t>.</w:t>
       </w:r>
     </w:p>
     <w:p>
@@ -2649,7 +2934,16 @@
           <w:sz w:val="20"/>
           <w:szCs w:val="20"/>
         </w:rPr>
-        <w:t>似然函数 当随机样点中观察联合p</w:t>
+        <w:t>似然函数 当随机样点中观察联合</w:t>
+      </w:r>
+      <w:proofErr w:type="spellStart"/>
+      <w:r>
+        <w:rPr>
+          <w:rFonts w:hint="eastAsia"/>
+          <w:sz w:val="20"/>
+          <w:szCs w:val="20"/>
+        </w:rPr>
+        <w:t>p</w:t>
       </w:r>
       <w:r>
         <w:rPr>
@@ -2658,20 +2952,38 @@
         </w:rPr>
         <w:t>.d.f.</w:t>
       </w:r>
-      <w:r>
-        <w:rPr>
-          <w:rFonts w:hint="eastAsia"/>
-          <w:sz w:val="20"/>
-          <w:szCs w:val="20"/>
-        </w:rPr>
-        <w:t>或联合p</w:t>
-      </w:r>
-      <w:r>
-        <w:rPr>
-          <w:sz w:val="20"/>
-          <w:szCs w:val="20"/>
-        </w:rPr>
-        <w:t xml:space="preserve">.f. </w:t>
+      <w:proofErr w:type="spellEnd"/>
+      <w:r>
+        <w:rPr>
+          <w:rFonts w:hint="eastAsia"/>
+          <w:sz w:val="20"/>
+          <w:szCs w:val="20"/>
+        </w:rPr>
+        <w:t>或联合</w:t>
+      </w:r>
+      <w:proofErr w:type="spellStart"/>
+      <w:r>
+        <w:rPr>
+          <w:rFonts w:hint="eastAsia"/>
+          <w:sz w:val="20"/>
+          <w:szCs w:val="20"/>
+        </w:rPr>
+        <w:t>p</w:t>
+      </w:r>
+      <w:r>
+        <w:rPr>
+          <w:sz w:val="20"/>
+          <w:szCs w:val="20"/>
+        </w:rPr>
+        <w:t>.f</w:t>
+      </w:r>
+      <w:proofErr w:type="spellEnd"/>
+      <w:r>
+        <w:rPr>
+          <w:sz w:val="20"/>
+          <w:szCs w:val="20"/>
+        </w:rPr>
+        <w:t xml:space="preserve">. </w:t>
       </w:r>
       <m:oMath>
         <m:sSub>
@@ -3617,7 +3929,16 @@
           <w:sz w:val="20"/>
           <w:szCs w:val="20"/>
         </w:rPr>
-        <w:t>下的条件i</w:t>
+        <w:t>下的条件</w:t>
+      </w:r>
+      <w:proofErr w:type="spellStart"/>
+      <w:r>
+        <w:rPr>
+          <w:rFonts w:hint="eastAsia"/>
+          <w:sz w:val="20"/>
+          <w:szCs w:val="20"/>
+        </w:rPr>
+        <w:t>i</w:t>
       </w:r>
       <w:r>
         <w:rPr>
@@ -3626,28 +3947,55 @@
         </w:rPr>
         <w:t>.i.d</w:t>
       </w:r>
-      <w:r>
-        <w:rPr>
-          <w:rFonts w:hint="eastAsia"/>
-          <w:sz w:val="20"/>
-          <w:szCs w:val="20"/>
-        </w:rPr>
-        <w:t>，并且它们的共同p</w:t>
-      </w:r>
-      <w:r>
-        <w:rPr>
-          <w:sz w:val="20"/>
-          <w:szCs w:val="20"/>
-        </w:rPr>
-        <w:t>.f.</w:t>
-      </w:r>
-      <w:r>
-        <w:rPr>
-          <w:rFonts w:hint="eastAsia"/>
-          <w:sz w:val="20"/>
-          <w:szCs w:val="20"/>
-        </w:rPr>
-        <w:t>或p</w:t>
+      <w:proofErr w:type="spellEnd"/>
+      <w:r>
+        <w:rPr>
+          <w:rFonts w:hint="eastAsia"/>
+          <w:sz w:val="20"/>
+          <w:szCs w:val="20"/>
+        </w:rPr>
+        <w:t>，并且它们的共同</w:t>
+      </w:r>
+      <w:proofErr w:type="spellStart"/>
+      <w:r>
+        <w:rPr>
+          <w:rFonts w:hint="eastAsia"/>
+          <w:sz w:val="20"/>
+          <w:szCs w:val="20"/>
+        </w:rPr>
+        <w:t>p</w:t>
+      </w:r>
+      <w:r>
+        <w:rPr>
+          <w:sz w:val="20"/>
+          <w:szCs w:val="20"/>
+        </w:rPr>
+        <w:t>.f</w:t>
+      </w:r>
+      <w:proofErr w:type="spellEnd"/>
+      <w:r>
+        <w:rPr>
+          <w:sz w:val="20"/>
+          <w:szCs w:val="20"/>
+        </w:rPr>
+        <w:t>.</w:t>
+      </w:r>
+      <w:r>
+        <w:rPr>
+          <w:rFonts w:hint="eastAsia"/>
+          <w:sz w:val="20"/>
+          <w:szCs w:val="20"/>
+        </w:rPr>
+        <w:t>或</w:t>
+      </w:r>
+      <w:proofErr w:type="spellStart"/>
+      <w:r>
+        <w:rPr>
+          <w:rFonts w:hint="eastAsia"/>
+          <w:sz w:val="20"/>
+          <w:szCs w:val="20"/>
+        </w:rPr>
+        <w:t>p</w:t>
       </w:r>
       <w:r>
         <w:rPr>
@@ -3656,6 +4004,7 @@
         </w:rPr>
         <w:t>.d.f.</w:t>
       </w:r>
+      <w:proofErr w:type="spellEnd"/>
       <w:r>
         <w:rPr>
           <w:rFonts w:hint="eastAsia"/>
@@ -6834,14 +7183,31 @@
           <w:sz w:val="20"/>
           <w:szCs w:val="20"/>
         </w:rPr>
-        <w:t>先验p</w:t>
-      </w:r>
-      <w:r>
-        <w:rPr>
-          <w:sz w:val="20"/>
-          <w:szCs w:val="20"/>
-        </w:rPr>
-        <w:t xml:space="preserve">.d.f., </w:t>
+        <w:t>先验</w:t>
+      </w:r>
+      <w:proofErr w:type="spellStart"/>
+      <w:r>
+        <w:rPr>
+          <w:rFonts w:hint="eastAsia"/>
+          <w:sz w:val="20"/>
+          <w:szCs w:val="20"/>
+        </w:rPr>
+        <w:t>p</w:t>
+      </w:r>
+      <w:r>
+        <w:rPr>
+          <w:sz w:val="20"/>
+          <w:szCs w:val="20"/>
+        </w:rPr>
+        <w:t>.d.f.</w:t>
+      </w:r>
+      <w:proofErr w:type="spellEnd"/>
+      <w:r>
+        <w:rPr>
+          <w:sz w:val="20"/>
+          <w:szCs w:val="20"/>
+        </w:rPr>
+        <w:t xml:space="preserve">, </w:t>
       </w:r>
       <w:r>
         <w:rPr>
@@ -13089,6 +13455,7 @@
         </w:rPr>
         <w:t>是</w:t>
       </w:r>
+      <w:proofErr w:type="spellStart"/>
       <w:r>
         <w:rPr>
           <w:sz w:val="20"/>
@@ -13096,6 +13463,7 @@
         </w:rPr>
         <w:t>i.i,d</w:t>
       </w:r>
+      <w:proofErr w:type="spellEnd"/>
       <w:r>
         <w:rPr>
           <w:rFonts w:hint="eastAsia"/>
@@ -13704,15 +14072,7 @@
           <w:sz w:val="20"/>
           <w:szCs w:val="20"/>
         </w:rPr>
-        <w:t>在给定</w:t>
-      </w:r>
-      <w:r>
-        <w:rPr>
-          <w:rFonts w:hint="eastAsia"/>
-          <w:sz w:val="20"/>
-          <w:szCs w:val="20"/>
-        </w:rPr>
-        <w:t>T</w:t>
+        <w:t>在给定T</w:t>
       </w:r>
       <w:r>
         <w:rPr>
@@ -13808,15 +14168,7 @@
           <w:sz w:val="20"/>
           <w:szCs w:val="20"/>
         </w:rPr>
-        <w:t>的条件</w:t>
-      </w:r>
-      <w:r>
-        <w:rPr>
-          <w:rFonts w:hint="eastAsia"/>
-          <w:sz w:val="20"/>
-          <w:szCs w:val="20"/>
-        </w:rPr>
-        <w:t>分布对于任意</w:t>
+        <w:t>的条件分布对于任意</w:t>
       </w:r>
       <m:oMath>
         <m:r>
@@ -13906,7 +14258,15 @@
           <w:sz w:val="20"/>
           <w:szCs w:val="20"/>
         </w:rPr>
-        <w:t>分解规则 设</w:t>
+        <w:t>因式分解</w:t>
+      </w:r>
+      <w:r>
+        <w:rPr>
+          <w:rFonts w:hint="eastAsia"/>
+          <w:sz w:val="20"/>
+          <w:szCs w:val="20"/>
+        </w:rPr>
+        <w:t xml:space="preserve"> 设</w:t>
       </w:r>
       <m:oMath>
         <m:sSub>
@@ -13987,7 +14347,16 @@
           <w:sz w:val="20"/>
           <w:szCs w:val="20"/>
         </w:rPr>
-        <w:t>是连续分布或离散分布的随机样本，该分布的p</w:t>
+        <w:t>是连续分布或离散分布的随机样本，该分布的</w:t>
+      </w:r>
+      <w:proofErr w:type="spellStart"/>
+      <w:r>
+        <w:rPr>
+          <w:rFonts w:hint="eastAsia"/>
+          <w:sz w:val="20"/>
+          <w:szCs w:val="20"/>
+        </w:rPr>
+        <w:t>p</w:t>
       </w:r>
       <w:r>
         <w:rPr>
@@ -13996,20 +14365,38 @@
         </w:rPr>
         <w:t>.d.f.</w:t>
       </w:r>
-      <w:r>
-        <w:rPr>
-          <w:rFonts w:hint="eastAsia"/>
-          <w:sz w:val="20"/>
-          <w:szCs w:val="20"/>
-        </w:rPr>
-        <w:t>或p</w:t>
-      </w:r>
-      <w:r>
-        <w:rPr>
-          <w:sz w:val="20"/>
-          <w:szCs w:val="20"/>
-        </w:rPr>
-        <w:t>.f.</w:t>
+      <w:proofErr w:type="spellEnd"/>
+      <w:r>
+        <w:rPr>
+          <w:rFonts w:hint="eastAsia"/>
+          <w:sz w:val="20"/>
+          <w:szCs w:val="20"/>
+        </w:rPr>
+        <w:t>或</w:t>
+      </w:r>
+      <w:proofErr w:type="spellStart"/>
+      <w:r>
+        <w:rPr>
+          <w:rFonts w:hint="eastAsia"/>
+          <w:sz w:val="20"/>
+          <w:szCs w:val="20"/>
+        </w:rPr>
+        <w:t>p</w:t>
+      </w:r>
+      <w:r>
+        <w:rPr>
+          <w:sz w:val="20"/>
+          <w:szCs w:val="20"/>
+        </w:rPr>
+        <w:t>.f</w:t>
+      </w:r>
+      <w:proofErr w:type="spellEnd"/>
+      <w:r>
+        <w:rPr>
+          <w:sz w:val="20"/>
+          <w:szCs w:val="20"/>
+        </w:rPr>
+        <w:t>.</w:t>
       </w:r>
       <w:r>
         <w:rPr>
@@ -14238,23 +14625,7 @@
           <w:sz w:val="20"/>
           <w:szCs w:val="20"/>
         </w:rPr>
-        <w:t>是</w:t>
-      </w:r>
-      <w:r>
-        <w:rPr>
-          <w:rFonts w:hint="eastAsia"/>
-          <w:sz w:val="20"/>
-          <w:szCs w:val="20"/>
-        </w:rPr>
-        <w:t>充分统计量</w:t>
-      </w:r>
-      <w:r>
-        <w:rPr>
-          <w:rFonts w:hint="eastAsia"/>
-          <w:sz w:val="20"/>
-          <w:szCs w:val="20"/>
-        </w:rPr>
-        <w:t>当</w:t>
+        <w:t>是充分统计量当</w:t>
       </w:r>
       <w:r>
         <w:rPr>
@@ -14344,7 +14715,16 @@
           <w:sz w:val="20"/>
           <w:szCs w:val="20"/>
         </w:rPr>
-        <w:t>的联合p</w:t>
+        <w:t>的联合</w:t>
+      </w:r>
+      <w:proofErr w:type="spellStart"/>
+      <w:r>
+        <w:rPr>
+          <w:rFonts w:hint="eastAsia"/>
+          <w:sz w:val="20"/>
+          <w:szCs w:val="20"/>
+        </w:rPr>
+        <w:t>p</w:t>
       </w:r>
       <w:r>
         <w:rPr>
@@ -14353,20 +14733,38 @@
         </w:rPr>
         <w:t>.d.f.</w:t>
       </w:r>
-      <w:r>
-        <w:rPr>
-          <w:rFonts w:hint="eastAsia"/>
-          <w:sz w:val="20"/>
-          <w:szCs w:val="20"/>
-        </w:rPr>
-        <w:t>或联合p</w:t>
-      </w:r>
-      <w:r>
-        <w:rPr>
-          <w:sz w:val="20"/>
-          <w:szCs w:val="20"/>
-        </w:rPr>
-        <w:t xml:space="preserve">.f. </w:t>
+      <w:proofErr w:type="spellEnd"/>
+      <w:r>
+        <w:rPr>
+          <w:rFonts w:hint="eastAsia"/>
+          <w:sz w:val="20"/>
+          <w:szCs w:val="20"/>
+        </w:rPr>
+        <w:t>或联合</w:t>
+      </w:r>
+      <w:proofErr w:type="spellStart"/>
+      <w:r>
+        <w:rPr>
+          <w:rFonts w:hint="eastAsia"/>
+          <w:sz w:val="20"/>
+          <w:szCs w:val="20"/>
+        </w:rPr>
+        <w:t>p</w:t>
+      </w:r>
+      <w:r>
+        <w:rPr>
+          <w:sz w:val="20"/>
+          <w:szCs w:val="20"/>
+        </w:rPr>
+        <w:t>.f</w:t>
+      </w:r>
+      <w:proofErr w:type="spellEnd"/>
+      <w:r>
+        <w:rPr>
+          <w:sz w:val="20"/>
+          <w:szCs w:val="20"/>
+        </w:rPr>
+        <w:t xml:space="preserve">. </w:t>
       </w:r>
       <m:oMath>
         <m:sSub>
@@ -14452,18 +14850,7 @@
             <w:sz w:val="20"/>
             <w:szCs w:val="20"/>
           </w:rPr>
-          <m:t>x</m:t>
-        </m:r>
-        <m:r>
-          <m:rPr>
-            <m:sty m:val="bi"/>
-          </m:rPr>
-          <w:rPr>
-            <w:rFonts w:ascii="Cambria Math" w:hAnsi="Cambria Math"/>
-            <w:sz w:val="20"/>
-            <w:szCs w:val="20"/>
-          </w:rPr>
-          <m:t>=</m:t>
+          <m:t>x=</m:t>
         </m:r>
         <m:d>
           <m:dPr>
@@ -14608,15 +14995,7 @@
             <w:sz w:val="20"/>
             <w:szCs w:val="20"/>
           </w:rPr>
-          <m:t>θ</m:t>
-        </m:r>
-        <m:r>
-          <w:rPr>
-            <w:rFonts w:ascii="Cambria Math" w:hAnsi="Cambria Math"/>
-            <w:sz w:val="20"/>
-            <w:szCs w:val="20"/>
-          </w:rPr>
-          <m:t>∈</m:t>
+          <m:t>θ∈</m:t>
         </m:r>
         <m:r>
           <m:rPr>
@@ -15098,7 +15477,6 @@
     <w:p>
       <w:pPr>
         <w:rPr>
-          <w:rFonts w:hint="eastAsia"/>
           <w:sz w:val="20"/>
           <w:szCs w:val="20"/>
         </w:rPr>
@@ -15205,8 +15583,3595 @@
         </w:rPr>
         <w:t>后验分布只依赖通过T值的观察数据.</w:t>
       </w:r>
+    </w:p>
+    <w:p>
+      <w:pPr>
+        <w:rPr>
+          <w:sz w:val="20"/>
+          <w:szCs w:val="20"/>
+        </w:rPr>
+      </w:pPr>
+    </w:p>
+    <w:p>
+      <w:pPr>
+        <w:rPr>
+          <w:sz w:val="20"/>
+          <w:szCs w:val="20"/>
+        </w:rPr>
+      </w:pPr>
+      <w:r>
+        <w:rPr>
+          <w:rFonts w:hint="eastAsia"/>
+          <w:sz w:val="20"/>
+          <w:szCs w:val="20"/>
+        </w:rPr>
+        <w:t>7.8</w:t>
+      </w:r>
+      <w:r>
+        <w:rPr>
+          <w:sz w:val="20"/>
+          <w:szCs w:val="20"/>
+        </w:rPr>
+        <w:t xml:space="preserve"> </w:t>
+      </w:r>
+      <w:r>
+        <w:rPr>
+          <w:rFonts w:hint="eastAsia"/>
+          <w:sz w:val="20"/>
+          <w:szCs w:val="20"/>
+        </w:rPr>
+        <w:t>联合充分统计量 2019年9月5日10点12分</w:t>
+      </w:r>
+    </w:p>
+    <w:p>
+      <w:pPr>
+        <w:rPr>
+          <w:sz w:val="20"/>
+          <w:szCs w:val="20"/>
+        </w:rPr>
+      </w:pPr>
+    </w:p>
+    <w:p>
+      <w:pPr>
+        <w:rPr>
+          <w:sz w:val="20"/>
+          <w:szCs w:val="20"/>
+        </w:rPr>
+      </w:pPr>
+      <w:r>
+        <w:rPr>
+          <w:rFonts w:hint="eastAsia"/>
+          <w:sz w:val="20"/>
+          <w:szCs w:val="20"/>
+        </w:rPr>
+        <w:t>定义7.8.1</w:t>
+      </w:r>
+      <w:r>
+        <w:rPr>
+          <w:sz w:val="20"/>
+          <w:szCs w:val="20"/>
+        </w:rPr>
+        <w:t xml:space="preserve"> </w:t>
+      </w:r>
+      <w:r>
+        <w:rPr>
+          <w:rFonts w:hint="eastAsia"/>
+          <w:sz w:val="20"/>
+          <w:szCs w:val="20"/>
+        </w:rPr>
+        <w:t>联合统计量 对于每一个</w:t>
+      </w:r>
+      <m:oMath>
+        <m:r>
+          <w:rPr>
+            <w:rFonts w:ascii="Cambria Math" w:hAnsi="Cambria Math"/>
+            <w:sz w:val="20"/>
+            <w:szCs w:val="20"/>
+          </w:rPr>
+          <m:t>θ</m:t>
+        </m:r>
+      </m:oMath>
+      <w:r>
+        <w:rPr>
+          <w:rFonts w:hint="eastAsia"/>
+          <w:sz w:val="20"/>
+          <w:szCs w:val="20"/>
+        </w:rPr>
+        <w:t>和每一个</w:t>
+      </w:r>
+      <m:oMath>
+        <m:d>
+          <m:dPr>
+            <m:ctrlPr>
+              <w:rPr>
+                <w:rFonts w:ascii="Cambria Math" w:hAnsi="Cambria Math"/>
+                <w:sz w:val="20"/>
+                <w:szCs w:val="20"/>
+              </w:rPr>
+            </m:ctrlPr>
+          </m:dPr>
+          <m:e>
+            <m:sSub>
+              <m:sSubPr>
+                <m:ctrlPr>
+                  <w:rPr>
+                    <w:rFonts w:ascii="Cambria Math" w:hAnsi="Cambria Math"/>
+                    <w:i/>
+                    <w:sz w:val="20"/>
+                    <w:szCs w:val="20"/>
+                  </w:rPr>
+                </m:ctrlPr>
+              </m:sSubPr>
+              <m:e>
+                <m:r>
+                  <w:rPr>
+                    <w:rFonts w:ascii="Cambria Math" w:hAnsi="Cambria Math"/>
+                    <w:sz w:val="20"/>
+                    <w:szCs w:val="20"/>
+                  </w:rPr>
+                  <m:t>T</m:t>
+                </m:r>
+              </m:e>
+              <m:sub>
+                <m:r>
+                  <w:rPr>
+                    <w:rFonts w:ascii="Cambria Math" w:hAnsi="Cambria Math"/>
+                    <w:sz w:val="20"/>
+                    <w:szCs w:val="20"/>
+                  </w:rPr>
+                  <m:t>1</m:t>
+                </m:r>
+              </m:sub>
+            </m:sSub>
+            <m:r>
+              <w:rPr>
+                <w:rFonts w:ascii="Cambria Math" w:hAnsi="Cambria Math"/>
+                <w:sz w:val="20"/>
+                <w:szCs w:val="20"/>
+              </w:rPr>
+              <m:t>,</m:t>
+            </m:r>
+            <m:r>
+              <w:rPr>
+                <w:rFonts w:ascii="Cambria Math" w:hAnsi="Cambria Math"/>
+                <w:sz w:val="20"/>
+                <w:szCs w:val="20"/>
+              </w:rPr>
+              <m:t>…</m:t>
+            </m:r>
+            <m:r>
+              <w:rPr>
+                <w:rFonts w:ascii="Cambria Math" w:hAnsi="Cambria Math"/>
+                <w:sz w:val="20"/>
+                <w:szCs w:val="20"/>
+              </w:rPr>
+              <m:t>,</m:t>
+            </m:r>
+            <m:sSub>
+              <m:sSubPr>
+                <m:ctrlPr>
+                  <w:rPr>
+                    <w:rFonts w:ascii="Cambria Math" w:hAnsi="Cambria Math"/>
+                    <w:i/>
+                    <w:sz w:val="20"/>
+                    <w:szCs w:val="20"/>
+                  </w:rPr>
+                </m:ctrlPr>
+              </m:sSubPr>
+              <m:e>
+                <m:r>
+                  <w:rPr>
+                    <w:rFonts w:ascii="Cambria Math" w:hAnsi="Cambria Math"/>
+                    <w:sz w:val="20"/>
+                    <w:szCs w:val="20"/>
+                  </w:rPr>
+                  <m:t>T</m:t>
+                </m:r>
+              </m:e>
+              <m:sub>
+                <m:r>
+                  <w:rPr>
+                    <w:rFonts w:ascii="Cambria Math" w:hAnsi="Cambria Math"/>
+                    <w:sz w:val="20"/>
+                    <w:szCs w:val="20"/>
+                  </w:rPr>
+                  <m:t>k</m:t>
+                </m:r>
+              </m:sub>
+            </m:sSub>
+          </m:e>
+        </m:d>
+      </m:oMath>
+      <w:r>
+        <w:rPr>
+          <w:rFonts w:hint="eastAsia"/>
+          <w:sz w:val="20"/>
+          <w:szCs w:val="20"/>
+        </w:rPr>
+        <w:t>的可能值</w:t>
+      </w:r>
+      <m:oMath>
+        <m:d>
+          <m:dPr>
+            <m:ctrlPr>
+              <w:rPr>
+                <w:rFonts w:ascii="Cambria Math" w:hAnsi="Cambria Math"/>
+                <w:sz w:val="20"/>
+                <w:szCs w:val="20"/>
+              </w:rPr>
+            </m:ctrlPr>
+          </m:dPr>
+          <m:e>
+            <m:sSub>
+              <m:sSubPr>
+                <m:ctrlPr>
+                  <w:rPr>
+                    <w:rFonts w:ascii="Cambria Math" w:hAnsi="Cambria Math"/>
+                    <w:i/>
+                    <w:sz w:val="20"/>
+                    <w:szCs w:val="20"/>
+                  </w:rPr>
+                </m:ctrlPr>
+              </m:sSubPr>
+              <m:e>
+                <m:r>
+                  <w:rPr>
+                    <w:rFonts w:ascii="Cambria Math" w:hAnsi="Cambria Math"/>
+                    <w:sz w:val="20"/>
+                    <w:szCs w:val="20"/>
+                  </w:rPr>
+                  <m:t>t</m:t>
+                </m:r>
+              </m:e>
+              <m:sub>
+                <m:r>
+                  <w:rPr>
+                    <w:rFonts w:ascii="Cambria Math" w:hAnsi="Cambria Math"/>
+                    <w:sz w:val="20"/>
+                    <w:szCs w:val="20"/>
+                  </w:rPr>
+                  <m:t>1</m:t>
+                </m:r>
+              </m:sub>
+            </m:sSub>
+            <m:r>
+              <w:rPr>
+                <w:rFonts w:ascii="Cambria Math" w:hAnsi="Cambria Math"/>
+                <w:sz w:val="20"/>
+                <w:szCs w:val="20"/>
+              </w:rPr>
+              <m:t>,</m:t>
+            </m:r>
+            <m:r>
+              <w:rPr>
+                <w:rFonts w:ascii="Cambria Math" w:hAnsi="Cambria Math"/>
+                <w:sz w:val="20"/>
+                <w:szCs w:val="20"/>
+              </w:rPr>
+              <m:t>…</m:t>
+            </m:r>
+            <m:r>
+              <w:rPr>
+                <w:rFonts w:ascii="Cambria Math" w:hAnsi="Cambria Math"/>
+                <w:sz w:val="20"/>
+                <w:szCs w:val="20"/>
+              </w:rPr>
+              <m:t>,</m:t>
+            </m:r>
+            <m:sSub>
+              <m:sSubPr>
+                <m:ctrlPr>
+                  <w:rPr>
+                    <w:rFonts w:ascii="Cambria Math" w:hAnsi="Cambria Math"/>
+                    <w:i/>
+                    <w:sz w:val="20"/>
+                    <w:szCs w:val="20"/>
+                  </w:rPr>
+                </m:ctrlPr>
+              </m:sSubPr>
+              <m:e>
+                <m:r>
+                  <w:rPr>
+                    <w:rFonts w:ascii="Cambria Math" w:hAnsi="Cambria Math"/>
+                    <w:sz w:val="20"/>
+                    <w:szCs w:val="20"/>
+                  </w:rPr>
+                  <m:t>t</m:t>
+                </m:r>
+              </m:e>
+              <m:sub>
+                <m:r>
+                  <w:rPr>
+                    <w:rFonts w:ascii="Cambria Math" w:hAnsi="Cambria Math"/>
+                    <w:sz w:val="20"/>
+                    <w:szCs w:val="20"/>
+                  </w:rPr>
+                  <m:t>k</m:t>
+                </m:r>
+              </m:sub>
+            </m:sSub>
+          </m:e>
+        </m:d>
+      </m:oMath>
+      <w:r>
+        <w:rPr>
+          <w:sz w:val="20"/>
+          <w:szCs w:val="20"/>
+        </w:rPr>
+        <w:t xml:space="preserve">, </w:t>
+      </w:r>
+      <w:r>
+        <w:rPr>
+          <w:rFonts w:hint="eastAsia"/>
+          <w:sz w:val="20"/>
+          <w:szCs w:val="20"/>
+        </w:rPr>
+        <w:t>假设</w:t>
+      </w:r>
+      <w:r>
+        <w:rPr>
+          <w:rFonts w:hint="eastAsia"/>
+          <w:sz w:val="20"/>
+          <w:szCs w:val="20"/>
+        </w:rPr>
+        <w:t>在给定</w:t>
+      </w:r>
+      <m:oMath>
+        <m:d>
+          <m:dPr>
+            <m:ctrlPr>
+              <w:rPr>
+                <w:rFonts w:ascii="Cambria Math" w:hAnsi="Cambria Math"/>
+                <w:sz w:val="20"/>
+                <w:szCs w:val="20"/>
+              </w:rPr>
+            </m:ctrlPr>
+          </m:dPr>
+          <m:e>
+            <m:sSub>
+              <m:sSubPr>
+                <m:ctrlPr>
+                  <w:rPr>
+                    <w:rFonts w:ascii="Cambria Math" w:hAnsi="Cambria Math"/>
+                    <w:i/>
+                    <w:sz w:val="20"/>
+                    <w:szCs w:val="20"/>
+                  </w:rPr>
+                </m:ctrlPr>
+              </m:sSubPr>
+              <m:e>
+                <m:r>
+                  <w:rPr>
+                    <w:rFonts w:ascii="Cambria Math" w:hAnsi="Cambria Math"/>
+                    <w:sz w:val="20"/>
+                    <w:szCs w:val="20"/>
+                  </w:rPr>
+                  <m:t>T</m:t>
+                </m:r>
+              </m:e>
+              <m:sub>
+                <m:r>
+                  <w:rPr>
+                    <w:rFonts w:ascii="Cambria Math" w:hAnsi="Cambria Math"/>
+                    <w:sz w:val="20"/>
+                    <w:szCs w:val="20"/>
+                  </w:rPr>
+                  <m:t>1</m:t>
+                </m:r>
+              </m:sub>
+            </m:sSub>
+            <m:r>
+              <w:rPr>
+                <w:rFonts w:ascii="Cambria Math" w:hAnsi="Cambria Math"/>
+                <w:sz w:val="20"/>
+                <w:szCs w:val="20"/>
+              </w:rPr>
+              <m:t>,</m:t>
+            </m:r>
+            <m:r>
+              <w:rPr>
+                <w:rFonts w:ascii="Cambria Math" w:hAnsi="Cambria Math"/>
+                <w:sz w:val="20"/>
+                <w:szCs w:val="20"/>
+              </w:rPr>
+              <m:t>…</m:t>
+            </m:r>
+            <m:r>
+              <w:rPr>
+                <w:rFonts w:ascii="Cambria Math" w:hAnsi="Cambria Math"/>
+                <w:sz w:val="20"/>
+                <w:szCs w:val="20"/>
+              </w:rPr>
+              <m:t>,</m:t>
+            </m:r>
+            <m:sSub>
+              <m:sSubPr>
+                <m:ctrlPr>
+                  <w:rPr>
+                    <w:rFonts w:ascii="Cambria Math" w:hAnsi="Cambria Math"/>
+                    <w:i/>
+                    <w:sz w:val="20"/>
+                    <w:szCs w:val="20"/>
+                  </w:rPr>
+                </m:ctrlPr>
+              </m:sSubPr>
+              <m:e>
+                <m:r>
+                  <w:rPr>
+                    <w:rFonts w:ascii="Cambria Math" w:hAnsi="Cambria Math"/>
+                    <w:sz w:val="20"/>
+                    <w:szCs w:val="20"/>
+                  </w:rPr>
+                  <m:t>T</m:t>
+                </m:r>
+              </m:e>
+              <m:sub>
+                <m:r>
+                  <w:rPr>
+                    <w:rFonts w:ascii="Cambria Math" w:hAnsi="Cambria Math"/>
+                    <w:sz w:val="20"/>
+                    <w:szCs w:val="20"/>
+                  </w:rPr>
+                  <m:t>k</m:t>
+                </m:r>
+              </m:sub>
+            </m:sSub>
+          </m:e>
+        </m:d>
+        <m:r>
+          <w:rPr>
+            <w:rFonts w:ascii="Cambria Math" w:hAnsi="Cambria Math"/>
+            <w:sz w:val="20"/>
+            <w:szCs w:val="20"/>
+          </w:rPr>
+          <m:t>=</m:t>
+        </m:r>
+        <m:d>
+          <m:dPr>
+            <m:ctrlPr>
+              <w:rPr>
+                <w:rFonts w:ascii="Cambria Math" w:hAnsi="Cambria Math"/>
+                <w:sz w:val="20"/>
+                <w:szCs w:val="20"/>
+              </w:rPr>
+            </m:ctrlPr>
+          </m:dPr>
+          <m:e>
+            <m:sSub>
+              <m:sSubPr>
+                <m:ctrlPr>
+                  <w:rPr>
+                    <w:rFonts w:ascii="Cambria Math" w:hAnsi="Cambria Math"/>
+                    <w:i/>
+                    <w:sz w:val="20"/>
+                    <w:szCs w:val="20"/>
+                  </w:rPr>
+                </m:ctrlPr>
+              </m:sSubPr>
+              <m:e>
+                <m:r>
+                  <w:rPr>
+                    <w:rFonts w:ascii="Cambria Math" w:hAnsi="Cambria Math"/>
+                    <w:sz w:val="20"/>
+                    <w:szCs w:val="20"/>
+                  </w:rPr>
+                  <m:t>t</m:t>
+                </m:r>
+              </m:e>
+              <m:sub>
+                <m:r>
+                  <w:rPr>
+                    <w:rFonts w:ascii="Cambria Math" w:hAnsi="Cambria Math"/>
+                    <w:sz w:val="20"/>
+                    <w:szCs w:val="20"/>
+                  </w:rPr>
+                  <m:t>1</m:t>
+                </m:r>
+              </m:sub>
+            </m:sSub>
+            <m:r>
+              <w:rPr>
+                <w:rFonts w:ascii="Cambria Math" w:hAnsi="Cambria Math"/>
+                <w:sz w:val="20"/>
+                <w:szCs w:val="20"/>
+              </w:rPr>
+              <m:t>,</m:t>
+            </m:r>
+            <m:r>
+              <w:rPr>
+                <w:rFonts w:ascii="Cambria Math" w:hAnsi="Cambria Math"/>
+                <w:sz w:val="20"/>
+                <w:szCs w:val="20"/>
+              </w:rPr>
+              <m:t>…</m:t>
+            </m:r>
+            <m:r>
+              <w:rPr>
+                <w:rFonts w:ascii="Cambria Math" w:hAnsi="Cambria Math"/>
+                <w:sz w:val="20"/>
+                <w:szCs w:val="20"/>
+              </w:rPr>
+              <m:t>,</m:t>
+            </m:r>
+            <m:sSub>
+              <m:sSubPr>
+                <m:ctrlPr>
+                  <w:rPr>
+                    <w:rFonts w:ascii="Cambria Math" w:hAnsi="Cambria Math"/>
+                    <w:i/>
+                    <w:sz w:val="20"/>
+                    <w:szCs w:val="20"/>
+                  </w:rPr>
+                </m:ctrlPr>
+              </m:sSubPr>
+              <m:e>
+                <m:r>
+                  <w:rPr>
+                    <w:rFonts w:ascii="Cambria Math" w:hAnsi="Cambria Math"/>
+                    <w:sz w:val="20"/>
+                    <w:szCs w:val="20"/>
+                  </w:rPr>
+                  <m:t>t</m:t>
+                </m:r>
+              </m:e>
+              <m:sub>
+                <m:r>
+                  <w:rPr>
+                    <w:rFonts w:ascii="Cambria Math" w:hAnsi="Cambria Math"/>
+                    <w:sz w:val="20"/>
+                    <w:szCs w:val="20"/>
+                  </w:rPr>
+                  <m:t>k</m:t>
+                </m:r>
+              </m:sub>
+            </m:sSub>
+          </m:e>
+        </m:d>
+      </m:oMath>
+      <w:r>
+        <w:rPr>
+          <w:rFonts w:hint="eastAsia"/>
+          <w:sz w:val="20"/>
+          <w:szCs w:val="20"/>
+        </w:rPr>
+        <w:t>条件下</w:t>
+      </w:r>
+      <m:oMath>
+        <m:d>
+          <m:dPr>
+            <m:ctrlPr>
+              <w:rPr>
+                <w:rFonts w:ascii="Cambria Math" w:hAnsi="Cambria Math"/>
+                <w:sz w:val="20"/>
+                <w:szCs w:val="20"/>
+              </w:rPr>
+            </m:ctrlPr>
+          </m:dPr>
+          <m:e>
+            <m:sSub>
+              <m:sSubPr>
+                <m:ctrlPr>
+                  <w:rPr>
+                    <w:rFonts w:ascii="Cambria Math" w:hAnsi="Cambria Math"/>
+                    <w:sz w:val="20"/>
+                    <w:szCs w:val="20"/>
+                  </w:rPr>
+                </m:ctrlPr>
+              </m:sSubPr>
+              <m:e>
+                <m:r>
+                  <w:rPr>
+                    <w:rFonts w:ascii="Cambria Math" w:hAnsi="Cambria Math" w:hint="eastAsia"/>
+                    <w:sz w:val="20"/>
+                    <w:szCs w:val="20"/>
+                  </w:rPr>
+                  <m:t>X</m:t>
+                </m:r>
+              </m:e>
+              <m:sub>
+                <m:r>
+                  <w:rPr>
+                    <w:rFonts w:ascii="Cambria Math" w:hAnsi="Cambria Math"/>
+                    <w:sz w:val="20"/>
+                    <w:szCs w:val="20"/>
+                  </w:rPr>
+                  <m:t>1</m:t>
+                </m:r>
+              </m:sub>
+            </m:sSub>
+            <m:r>
+              <w:rPr>
+                <w:rFonts w:ascii="Cambria Math" w:hAnsi="Cambria Math"/>
+                <w:sz w:val="20"/>
+                <w:szCs w:val="20"/>
+              </w:rPr>
+              <m:t>,…,</m:t>
+            </m:r>
+            <m:sSub>
+              <m:sSubPr>
+                <m:ctrlPr>
+                  <w:rPr>
+                    <w:rFonts w:ascii="Cambria Math" w:hAnsi="Cambria Math"/>
+                    <w:i/>
+                    <w:sz w:val="20"/>
+                    <w:szCs w:val="20"/>
+                  </w:rPr>
+                </m:ctrlPr>
+              </m:sSubPr>
+              <m:e>
+                <m:r>
+                  <w:rPr>
+                    <w:rFonts w:ascii="Cambria Math" w:hAnsi="Cambria Math"/>
+                    <w:sz w:val="20"/>
+                    <w:szCs w:val="20"/>
+                  </w:rPr>
+                  <m:t>X</m:t>
+                </m:r>
+              </m:e>
+              <m:sub>
+                <m:r>
+                  <w:rPr>
+                    <w:rFonts w:ascii="Cambria Math" w:hAnsi="Cambria Math"/>
+                    <w:sz w:val="20"/>
+                    <w:szCs w:val="20"/>
+                  </w:rPr>
+                  <m:t>n</m:t>
+                </m:r>
+              </m:sub>
+            </m:sSub>
+          </m:e>
+        </m:d>
+      </m:oMath>
+      <w:r>
+        <w:rPr>
+          <w:rFonts w:hint="eastAsia"/>
+          <w:sz w:val="20"/>
+          <w:szCs w:val="20"/>
+        </w:rPr>
+        <w:t>的条件联合分布</w:t>
+      </w:r>
+      <w:r>
+        <w:rPr>
+          <w:rFonts w:hint="eastAsia"/>
+          <w:sz w:val="20"/>
+          <w:szCs w:val="20"/>
+        </w:rPr>
+        <w:t>不依赖</w:t>
+      </w:r>
+      <m:oMath>
+        <m:r>
+          <w:rPr>
+            <w:rFonts w:ascii="Cambria Math" w:hAnsi="Cambria Math"/>
+            <w:sz w:val="20"/>
+            <w:szCs w:val="20"/>
+          </w:rPr>
+          <m:t>θ</m:t>
+        </m:r>
+      </m:oMath>
+      <w:r>
+        <w:rPr>
+          <w:rFonts w:hint="eastAsia"/>
+          <w:sz w:val="20"/>
+          <w:szCs w:val="20"/>
+        </w:rPr>
+        <w:t>值.</w:t>
+      </w:r>
+      <w:r>
+        <w:rPr>
+          <w:sz w:val="20"/>
+          <w:szCs w:val="20"/>
+        </w:rPr>
+        <w:t xml:space="preserve"> </w:t>
+      </w:r>
+      <w:r>
+        <w:rPr>
+          <w:rFonts w:hint="eastAsia"/>
+          <w:sz w:val="20"/>
+          <w:szCs w:val="20"/>
+        </w:rPr>
+        <w:t>则</w:t>
+      </w:r>
+      <m:oMath>
+        <m:sSub>
+          <m:sSubPr>
+            <m:ctrlPr>
+              <w:rPr>
+                <w:rFonts w:ascii="Cambria Math" w:hAnsi="Cambria Math"/>
+                <w:i/>
+                <w:sz w:val="20"/>
+                <w:szCs w:val="20"/>
+              </w:rPr>
+            </m:ctrlPr>
+          </m:sSubPr>
+          <m:e>
+            <m:r>
+              <w:rPr>
+                <w:rFonts w:ascii="Cambria Math" w:hAnsi="Cambria Math"/>
+                <w:sz w:val="20"/>
+                <w:szCs w:val="20"/>
+              </w:rPr>
+              <m:t>T</m:t>
+            </m:r>
+          </m:e>
+          <m:sub>
+            <m:r>
+              <w:rPr>
+                <w:rFonts w:ascii="Cambria Math" w:hAnsi="Cambria Math"/>
+                <w:sz w:val="20"/>
+                <w:szCs w:val="20"/>
+              </w:rPr>
+              <m:t>1</m:t>
+            </m:r>
+          </m:sub>
+        </m:sSub>
+        <m:r>
+          <w:rPr>
+            <w:rFonts w:ascii="Cambria Math" w:hAnsi="Cambria Math"/>
+            <w:sz w:val="20"/>
+            <w:szCs w:val="20"/>
+          </w:rPr>
+          <m:t>,</m:t>
+        </m:r>
+        <m:r>
+          <w:rPr>
+            <w:rFonts w:ascii="Cambria Math" w:hAnsi="Cambria Math"/>
+            <w:sz w:val="20"/>
+            <w:szCs w:val="20"/>
+          </w:rPr>
+          <m:t>…</m:t>
+        </m:r>
+        <m:r>
+          <w:rPr>
+            <w:rFonts w:ascii="Cambria Math" w:hAnsi="Cambria Math"/>
+            <w:sz w:val="20"/>
+            <w:szCs w:val="20"/>
+          </w:rPr>
+          <m:t>,</m:t>
+        </m:r>
+        <m:sSub>
+          <m:sSubPr>
+            <m:ctrlPr>
+              <w:rPr>
+                <w:rFonts w:ascii="Cambria Math" w:hAnsi="Cambria Math"/>
+                <w:i/>
+                <w:sz w:val="20"/>
+                <w:szCs w:val="20"/>
+              </w:rPr>
+            </m:ctrlPr>
+          </m:sSubPr>
+          <m:e>
+            <m:r>
+              <w:rPr>
+                <w:rFonts w:ascii="Cambria Math" w:hAnsi="Cambria Math"/>
+                <w:sz w:val="20"/>
+                <w:szCs w:val="20"/>
+              </w:rPr>
+              <m:t>T</m:t>
+            </m:r>
+          </m:e>
+          <m:sub>
+            <m:r>
+              <w:rPr>
+                <w:rFonts w:ascii="Cambria Math" w:hAnsi="Cambria Math"/>
+                <w:sz w:val="20"/>
+                <w:szCs w:val="20"/>
+              </w:rPr>
+              <m:t>k</m:t>
+            </m:r>
+          </m:sub>
+        </m:sSub>
+      </m:oMath>
+      <w:r>
+        <w:rPr>
+          <w:rFonts w:hint="eastAsia"/>
+          <w:sz w:val="20"/>
+          <w:szCs w:val="20"/>
+        </w:rPr>
+        <w:t>被称为</w:t>
+      </w:r>
+      <m:oMath>
+        <m:r>
+          <w:rPr>
+            <w:rFonts w:ascii="Cambria Math" w:hAnsi="Cambria Math"/>
+            <w:sz w:val="20"/>
+            <w:szCs w:val="20"/>
+          </w:rPr>
+          <m:t>θ</m:t>
+        </m:r>
+      </m:oMath>
+      <w:r>
+        <w:rPr>
+          <w:rFonts w:hint="eastAsia"/>
+          <w:sz w:val="20"/>
+          <w:szCs w:val="20"/>
+        </w:rPr>
+        <w:t>的联合充分统计量.</w:t>
+      </w:r>
+    </w:p>
+    <w:p>
+      <w:pPr>
+        <w:rPr>
+          <w:sz w:val="20"/>
+          <w:szCs w:val="20"/>
+        </w:rPr>
+      </w:pPr>
+    </w:p>
+    <w:p>
+      <w:pPr>
+        <w:rPr>
+          <w:sz w:val="20"/>
+          <w:szCs w:val="20"/>
+        </w:rPr>
+      </w:pPr>
+      <w:r>
+        <w:rPr>
+          <w:rFonts w:hint="eastAsia"/>
+          <w:sz w:val="20"/>
+          <w:szCs w:val="20"/>
+        </w:rPr>
+        <w:t>定理7.8.1</w:t>
+      </w:r>
+      <w:r>
+        <w:rPr>
+          <w:sz w:val="20"/>
+          <w:szCs w:val="20"/>
+        </w:rPr>
+        <w:t xml:space="preserve"> </w:t>
+      </w:r>
+      <w:r>
+        <w:rPr>
+          <w:rFonts w:hint="eastAsia"/>
+          <w:sz w:val="20"/>
+          <w:szCs w:val="20"/>
+        </w:rPr>
+        <w:t>联合充分统计量</w:t>
+      </w:r>
+      <w:r>
+        <w:rPr>
+          <w:rFonts w:hint="eastAsia"/>
+          <w:sz w:val="20"/>
+          <w:szCs w:val="20"/>
+        </w:rPr>
+        <w:t xml:space="preserve">的因式分解 </w:t>
+      </w:r>
+      <w:r>
+        <w:rPr>
+          <w:rFonts w:hint="eastAsia"/>
+          <w:sz w:val="20"/>
+          <w:szCs w:val="20"/>
+        </w:rPr>
+        <w:t>设</w:t>
+      </w:r>
+      <m:oMath>
+        <m:sSub>
+          <m:sSubPr>
+            <m:ctrlPr>
+              <w:rPr>
+                <w:rFonts w:ascii="Cambria Math" w:hAnsi="Cambria Math"/>
+                <w:i/>
+                <w:sz w:val="20"/>
+                <w:szCs w:val="20"/>
+              </w:rPr>
+            </m:ctrlPr>
+          </m:sSubPr>
+          <m:e>
+            <m:r>
+              <w:rPr>
+                <w:rFonts w:ascii="Cambria Math" w:hAnsi="Cambria Math" w:hint="eastAsia"/>
+                <w:sz w:val="20"/>
+                <w:szCs w:val="20"/>
+              </w:rPr>
+              <m:t>r</m:t>
+            </m:r>
+          </m:e>
+          <m:sub>
+            <m:r>
+              <w:rPr>
+                <w:rFonts w:ascii="Cambria Math" w:hAnsi="Cambria Math"/>
+                <w:sz w:val="20"/>
+                <w:szCs w:val="20"/>
+              </w:rPr>
+              <m:t>1</m:t>
+            </m:r>
+          </m:sub>
+        </m:sSub>
+        <m:r>
+          <w:rPr>
+            <w:rFonts w:ascii="Cambria Math" w:hAnsi="Cambria Math"/>
+            <w:sz w:val="20"/>
+            <w:szCs w:val="20"/>
+          </w:rPr>
+          <m:t>,</m:t>
+        </m:r>
+        <m:r>
+          <w:rPr>
+            <w:rFonts w:ascii="Cambria Math" w:hAnsi="Cambria Math"/>
+            <w:sz w:val="20"/>
+            <w:szCs w:val="20"/>
+          </w:rPr>
+          <m:t>…</m:t>
+        </m:r>
+        <m:r>
+          <w:rPr>
+            <w:rFonts w:ascii="Cambria Math" w:hAnsi="Cambria Math"/>
+            <w:sz w:val="20"/>
+            <w:szCs w:val="20"/>
+          </w:rPr>
+          <m:t>,</m:t>
+        </m:r>
+        <m:sSub>
+          <m:sSubPr>
+            <m:ctrlPr>
+              <w:rPr>
+                <w:rFonts w:ascii="Cambria Math" w:hAnsi="Cambria Math"/>
+                <w:i/>
+                <w:sz w:val="20"/>
+                <w:szCs w:val="20"/>
+              </w:rPr>
+            </m:ctrlPr>
+          </m:sSubPr>
+          <m:e>
+            <m:r>
+              <w:rPr>
+                <w:rFonts w:ascii="Cambria Math" w:hAnsi="Cambria Math"/>
+                <w:sz w:val="20"/>
+                <w:szCs w:val="20"/>
+              </w:rPr>
+              <m:t>r</m:t>
+            </m:r>
+          </m:e>
+          <m:sub>
+            <m:r>
+              <w:rPr>
+                <w:rFonts w:ascii="Cambria Math" w:hAnsi="Cambria Math"/>
+                <w:sz w:val="20"/>
+                <w:szCs w:val="20"/>
+              </w:rPr>
+              <m:t>k</m:t>
+            </m:r>
+          </m:sub>
+        </m:sSub>
+      </m:oMath>
+      <w:r>
+        <w:rPr>
+          <w:rFonts w:hint="eastAsia"/>
+          <w:sz w:val="20"/>
+          <w:szCs w:val="20"/>
+        </w:rPr>
+        <w:t>是</w:t>
+      </w:r>
+      <w:r>
+        <w:rPr>
+          <w:sz w:val="20"/>
+          <w:szCs w:val="20"/>
+        </w:rPr>
+        <w:t>n</w:t>
+      </w:r>
+      <w:r>
+        <w:rPr>
+          <w:rFonts w:hint="eastAsia"/>
+          <w:sz w:val="20"/>
+          <w:szCs w:val="20"/>
+        </w:rPr>
+        <w:t>个实变量函数.</w:t>
+      </w:r>
+      <w:r>
+        <w:rPr>
+          <w:sz w:val="20"/>
+          <w:szCs w:val="20"/>
+        </w:rPr>
+        <w:t xml:space="preserve"> </w:t>
+      </w:r>
+      <w:r>
+        <w:rPr>
+          <w:rFonts w:hint="eastAsia"/>
+          <w:sz w:val="20"/>
+          <w:szCs w:val="20"/>
+        </w:rPr>
+        <w:t>统计量</w:t>
+      </w:r>
+      <m:oMath>
+        <m:sSub>
+          <m:sSubPr>
+            <m:ctrlPr>
+              <w:rPr>
+                <w:rFonts w:ascii="Cambria Math" w:hAnsi="Cambria Math"/>
+                <w:i/>
+                <w:sz w:val="20"/>
+                <w:szCs w:val="20"/>
+              </w:rPr>
+            </m:ctrlPr>
+          </m:sSubPr>
+          <m:e>
+            <m:r>
+              <w:rPr>
+                <w:rFonts w:ascii="Cambria Math" w:hAnsi="Cambria Math"/>
+                <w:sz w:val="20"/>
+                <w:szCs w:val="20"/>
+              </w:rPr>
+              <m:t>T</m:t>
+            </m:r>
+          </m:e>
+          <m:sub>
+            <m:r>
+              <w:rPr>
+                <w:rFonts w:ascii="Cambria Math" w:hAnsi="Cambria Math"/>
+                <w:sz w:val="20"/>
+                <w:szCs w:val="20"/>
+              </w:rPr>
+              <m:t>i</m:t>
+            </m:r>
+          </m:sub>
+        </m:sSub>
+        <m:r>
+          <w:rPr>
+            <w:rFonts w:ascii="Cambria Math" w:hAnsi="Cambria Math"/>
+            <w:sz w:val="20"/>
+            <w:szCs w:val="20"/>
+          </w:rPr>
+          <m:t>=</m:t>
+        </m:r>
+        <m:sSub>
+          <m:sSubPr>
+            <m:ctrlPr>
+              <w:rPr>
+                <w:rFonts w:ascii="Cambria Math" w:hAnsi="Cambria Math"/>
+                <w:i/>
+                <w:sz w:val="20"/>
+                <w:szCs w:val="20"/>
+              </w:rPr>
+            </m:ctrlPr>
+          </m:sSubPr>
+          <m:e>
+            <m:r>
+              <w:rPr>
+                <w:rFonts w:ascii="Cambria Math" w:hAnsi="Cambria Math" w:hint="eastAsia"/>
+                <w:sz w:val="20"/>
+                <w:szCs w:val="20"/>
+              </w:rPr>
+              <m:t>r</m:t>
+            </m:r>
+          </m:e>
+          <m:sub>
+            <m:r>
+              <w:rPr>
+                <w:rFonts w:ascii="Cambria Math" w:hAnsi="Cambria Math"/>
+                <w:sz w:val="20"/>
+                <w:szCs w:val="20"/>
+              </w:rPr>
+              <m:t>1</m:t>
+            </m:r>
+          </m:sub>
+        </m:sSub>
+        <m:d>
+          <m:dPr>
+            <m:ctrlPr>
+              <w:rPr>
+                <w:rFonts w:ascii="Cambria Math" w:hAnsi="Cambria Math"/>
+                <w:i/>
+                <w:sz w:val="20"/>
+                <w:szCs w:val="20"/>
+              </w:rPr>
+            </m:ctrlPr>
+          </m:dPr>
+          <m:e>
+            <m:r>
+              <m:rPr>
+                <m:sty m:val="bi"/>
+              </m:rPr>
+              <w:rPr>
+                <w:rFonts w:ascii="Cambria Math" w:hAnsi="Cambria Math"/>
+                <w:sz w:val="20"/>
+                <w:szCs w:val="20"/>
+              </w:rPr>
+              <m:t>X</m:t>
+            </m:r>
+          </m:e>
+        </m:d>
+        <m:r>
+          <w:rPr>
+            <w:rFonts w:ascii="Cambria Math" w:hAnsi="Cambria Math"/>
+            <w:sz w:val="20"/>
+            <w:szCs w:val="20"/>
+          </w:rPr>
+          <m:t>, i=1,</m:t>
+        </m:r>
+        <m:r>
+          <w:rPr>
+            <w:rFonts w:ascii="Cambria Math" w:hAnsi="Cambria Math"/>
+            <w:sz w:val="20"/>
+            <w:szCs w:val="20"/>
+          </w:rPr>
+          <m:t>…</m:t>
+        </m:r>
+        <m:r>
+          <w:rPr>
+            <w:rFonts w:ascii="Cambria Math" w:hAnsi="Cambria Math"/>
+            <w:sz w:val="20"/>
+            <w:szCs w:val="20"/>
+          </w:rPr>
+          <m:t>,k</m:t>
+        </m:r>
+      </m:oMath>
+      <w:r>
+        <w:rPr>
+          <w:rFonts w:hint="eastAsia"/>
+          <w:sz w:val="20"/>
+          <w:szCs w:val="20"/>
+        </w:rPr>
+        <w:t>是</w:t>
+      </w:r>
+      <m:oMath>
+        <m:r>
+          <w:rPr>
+            <w:rFonts w:ascii="Cambria Math" w:hAnsi="Cambria Math"/>
+            <w:sz w:val="20"/>
+            <w:szCs w:val="20"/>
+          </w:rPr>
+          <m:t>θ</m:t>
+        </m:r>
+      </m:oMath>
+      <w:r>
+        <w:rPr>
+          <w:rFonts w:hint="eastAsia"/>
+          <w:sz w:val="20"/>
+          <w:szCs w:val="20"/>
+        </w:rPr>
+        <w:t>的联合充分统计量</w:t>
+      </w:r>
+      <w:r>
+        <w:rPr>
+          <w:rFonts w:hint="eastAsia"/>
+          <w:sz w:val="20"/>
+          <w:szCs w:val="20"/>
+        </w:rPr>
+        <w:t>当且仅当联合</w:t>
+      </w:r>
+      <w:proofErr w:type="spellStart"/>
+      <w:r>
+        <w:rPr>
+          <w:rFonts w:hint="eastAsia"/>
+          <w:sz w:val="20"/>
+          <w:szCs w:val="20"/>
+        </w:rPr>
+        <w:t>p</w:t>
+      </w:r>
+      <w:r>
+        <w:rPr>
+          <w:sz w:val="20"/>
+          <w:szCs w:val="20"/>
+        </w:rPr>
+        <w:t>.d.f.</w:t>
+      </w:r>
+      <w:proofErr w:type="spellEnd"/>
+      <w:r>
+        <w:rPr>
+          <w:rFonts w:hint="eastAsia"/>
+          <w:sz w:val="20"/>
+          <w:szCs w:val="20"/>
+        </w:rPr>
+        <w:t>或联合</w:t>
+      </w:r>
+      <w:proofErr w:type="spellStart"/>
+      <w:r>
+        <w:rPr>
+          <w:rFonts w:hint="eastAsia"/>
+          <w:sz w:val="20"/>
+          <w:szCs w:val="20"/>
+        </w:rPr>
+        <w:t>p</w:t>
+      </w:r>
+      <w:r>
+        <w:rPr>
+          <w:sz w:val="20"/>
+          <w:szCs w:val="20"/>
+        </w:rPr>
+        <w:t>.f</w:t>
+      </w:r>
+      <w:proofErr w:type="spellEnd"/>
+      <w:r>
+        <w:rPr>
+          <w:sz w:val="20"/>
+          <w:szCs w:val="20"/>
+        </w:rPr>
+        <w:t xml:space="preserve">. </w:t>
+      </w:r>
+      <m:oMath>
+        <m:sSub>
+          <m:sSubPr>
+            <m:ctrlPr>
+              <w:rPr>
+                <w:rFonts w:ascii="Cambria Math" w:hAnsi="Cambria Math"/>
+                <w:sz w:val="20"/>
+                <w:szCs w:val="20"/>
+              </w:rPr>
+            </m:ctrlPr>
+          </m:sSubPr>
+          <m:e>
+            <m:r>
+              <w:rPr>
+                <w:rFonts w:ascii="Cambria Math" w:hAnsi="Cambria Math"/>
+                <w:sz w:val="20"/>
+                <w:szCs w:val="20"/>
+              </w:rPr>
+              <m:t>f</m:t>
+            </m:r>
+          </m:e>
+          <m:sub>
+            <m:r>
+              <w:rPr>
+                <w:rFonts w:ascii="Cambria Math" w:hAnsi="Cambria Math"/>
+                <w:sz w:val="20"/>
+                <w:szCs w:val="20"/>
+              </w:rPr>
+              <m:t>n</m:t>
+            </m:r>
+          </m:sub>
+        </m:sSub>
+        <m:d>
+          <m:dPr>
+            <m:ctrlPr>
+              <w:rPr>
+                <w:rFonts w:ascii="Cambria Math" w:hAnsi="Cambria Math"/>
+                <w:i/>
+                <w:sz w:val="20"/>
+                <w:szCs w:val="20"/>
+              </w:rPr>
+            </m:ctrlPr>
+          </m:dPr>
+          <m:e>
+            <m:r>
+              <m:rPr>
+                <m:sty m:val="bi"/>
+              </m:rPr>
+              <w:rPr>
+                <w:rFonts w:ascii="Cambria Math" w:hAnsi="Cambria Math"/>
+                <w:sz w:val="20"/>
+                <w:szCs w:val="20"/>
+              </w:rPr>
+              <m:t>x</m:t>
+            </m:r>
+            <m:r>
+              <w:rPr>
+                <w:rFonts w:ascii="Cambria Math" w:hAnsi="Cambria Math"/>
+                <w:sz w:val="20"/>
+                <w:szCs w:val="20"/>
+              </w:rPr>
+              <m:t>|θ</m:t>
+            </m:r>
+          </m:e>
+        </m:d>
+      </m:oMath>
+      <w:r>
+        <w:rPr>
+          <w:rFonts w:hint="eastAsia"/>
+          <w:sz w:val="20"/>
+          <w:szCs w:val="20"/>
+        </w:rPr>
+        <w:t>对于所有的</w:t>
+      </w:r>
+      <m:oMath>
+        <m:r>
+          <m:rPr>
+            <m:sty m:val="bi"/>
+          </m:rPr>
+          <w:rPr>
+            <w:rFonts w:ascii="Cambria Math" w:hAnsi="Cambria Math"/>
+            <w:sz w:val="20"/>
+            <w:szCs w:val="20"/>
+          </w:rPr>
+          <m:t>x</m:t>
+        </m:r>
+        <m:r>
+          <m:rPr>
+            <m:sty m:val="p"/>
+          </m:rPr>
+          <w:rPr>
+            <w:rFonts w:ascii="Cambria Math" w:hAnsi="Cambria Math"/>
+            <w:sz w:val="20"/>
+            <w:szCs w:val="20"/>
+          </w:rPr>
+          <m:t>∈</m:t>
+        </m:r>
+        <m:sSup>
+          <m:sSupPr>
+            <m:ctrlPr>
+              <w:rPr>
+                <w:rFonts w:ascii="Cambria Math" w:hAnsi="Cambria Math"/>
+                <w:sz w:val="20"/>
+                <w:szCs w:val="20"/>
+              </w:rPr>
+            </m:ctrlPr>
+          </m:sSupPr>
+          <m:e>
+            <m:r>
+              <m:rPr>
+                <m:sty m:val="bi"/>
+              </m:rPr>
+              <w:rPr>
+                <w:rFonts w:ascii="Cambria Math" w:hAnsi="Cambria Math"/>
+                <w:sz w:val="20"/>
+                <w:szCs w:val="20"/>
+              </w:rPr>
+              <m:t>R</m:t>
+            </m:r>
+          </m:e>
+          <m:sup>
+            <m:r>
+              <w:rPr>
+                <w:rFonts w:ascii="Cambria Math" w:hAnsi="Cambria Math"/>
+                <w:sz w:val="20"/>
+                <w:szCs w:val="20"/>
+              </w:rPr>
+              <m:t>n</m:t>
+            </m:r>
+          </m:sup>
+        </m:sSup>
+      </m:oMath>
+      <w:r>
+        <w:rPr>
+          <w:rFonts w:hint="eastAsia"/>
+          <w:sz w:val="20"/>
+          <w:szCs w:val="20"/>
+        </w:rPr>
+        <w:t>值和所有的</w:t>
+      </w:r>
+      <m:oMath>
+        <m:r>
+          <w:rPr>
+            <w:rFonts w:ascii="Cambria Math" w:hAnsi="Cambria Math"/>
+            <w:sz w:val="20"/>
+            <w:szCs w:val="20"/>
+          </w:rPr>
+          <m:t>θ∈</m:t>
+        </m:r>
+        <m:r>
+          <m:rPr>
+            <m:sty m:val="p"/>
+          </m:rPr>
+          <w:rPr>
+            <w:rFonts w:ascii="Cambria Math" w:hAnsi="Cambria Math"/>
+            <w:sz w:val="20"/>
+            <w:szCs w:val="20"/>
+          </w:rPr>
+          <m:t>Ω</m:t>
+        </m:r>
+      </m:oMath>
+      <w:r>
+        <w:rPr>
+          <w:rFonts w:hint="eastAsia"/>
+          <w:sz w:val="20"/>
+          <w:szCs w:val="20"/>
+        </w:rPr>
+        <w:t>值可以被分解称如下公式：</w:t>
+      </w:r>
+    </w:p>
+    <w:p>
+      <w:pPr>
+        <w:rPr>
+          <w:rFonts w:hint="eastAsia"/>
+          <w:sz w:val="20"/>
+          <w:szCs w:val="20"/>
+        </w:rPr>
+      </w:pPr>
+    </w:p>
+    <w:p>
+      <w:pPr>
+        <w:rPr>
+          <w:sz w:val="20"/>
+          <w:szCs w:val="20"/>
+        </w:rPr>
+      </w:pPr>
+      <m:oMathPara>
+        <m:oMathParaPr>
+          <m:jc m:val="right"/>
+        </m:oMathParaPr>
+        <m:oMath>
+          <m:sSub>
+            <m:sSubPr>
+              <m:ctrlPr>
+                <w:rPr>
+                  <w:rFonts w:ascii="Cambria Math" w:hAnsi="Cambria Math"/>
+                  <w:sz w:val="20"/>
+                  <w:szCs w:val="20"/>
+                </w:rPr>
+              </m:ctrlPr>
+            </m:sSubPr>
+            <m:e>
+              <m:r>
+                <w:rPr>
+                  <w:rFonts w:ascii="Cambria Math" w:hAnsi="Cambria Math"/>
+                  <w:sz w:val="20"/>
+                  <w:szCs w:val="20"/>
+                </w:rPr>
+                <m:t>f</m:t>
+              </m:r>
+            </m:e>
+            <m:sub>
+              <m:r>
+                <w:rPr>
+                  <w:rFonts w:ascii="Cambria Math" w:hAnsi="Cambria Math"/>
+                  <w:sz w:val="20"/>
+                  <w:szCs w:val="20"/>
+                </w:rPr>
+                <m:t>n</m:t>
+              </m:r>
+            </m:sub>
+          </m:sSub>
+          <m:d>
+            <m:dPr>
+              <m:ctrlPr>
+                <w:rPr>
+                  <w:rFonts w:ascii="Cambria Math" w:hAnsi="Cambria Math"/>
+                  <w:i/>
+                  <w:sz w:val="20"/>
+                  <w:szCs w:val="20"/>
+                </w:rPr>
+              </m:ctrlPr>
+            </m:dPr>
+            <m:e>
+              <m:r>
+                <m:rPr>
+                  <m:sty m:val="bi"/>
+                </m:rPr>
+                <w:rPr>
+                  <w:rFonts w:ascii="Cambria Math" w:hAnsi="Cambria Math"/>
+                  <w:sz w:val="20"/>
+                  <w:szCs w:val="20"/>
+                </w:rPr>
+                <m:t>x</m:t>
+              </m:r>
+              <m:r>
+                <w:rPr>
+                  <w:rFonts w:ascii="Cambria Math" w:hAnsi="Cambria Math"/>
+                  <w:sz w:val="20"/>
+                  <w:szCs w:val="20"/>
+                </w:rPr>
+                <m:t>|θ</m:t>
+              </m:r>
+            </m:e>
+          </m:d>
+          <m:r>
+            <w:rPr>
+              <w:rFonts w:ascii="Cambria Math" w:hAnsi="Cambria Math"/>
+              <w:sz w:val="20"/>
+              <w:szCs w:val="20"/>
+            </w:rPr>
+            <m:t>=u</m:t>
+          </m:r>
+          <m:d>
+            <m:dPr>
+              <m:ctrlPr>
+                <w:rPr>
+                  <w:rFonts w:ascii="Cambria Math" w:hAnsi="Cambria Math"/>
+                  <w:i/>
+                  <w:sz w:val="20"/>
+                  <w:szCs w:val="20"/>
+                </w:rPr>
+              </m:ctrlPr>
+            </m:dPr>
+            <m:e>
+              <m:r>
+                <m:rPr>
+                  <m:sty m:val="bi"/>
+                </m:rPr>
+                <w:rPr>
+                  <w:rFonts w:ascii="Cambria Math" w:hAnsi="Cambria Math"/>
+                  <w:sz w:val="20"/>
+                  <w:szCs w:val="20"/>
+                </w:rPr>
+                <m:t>x</m:t>
+              </m:r>
+            </m:e>
+          </m:d>
+          <m:r>
+            <w:rPr>
+              <w:rFonts w:ascii="Cambria Math" w:hAnsi="Cambria Math"/>
+              <w:sz w:val="20"/>
+              <w:szCs w:val="20"/>
+            </w:rPr>
+            <m:t>v</m:t>
+          </m:r>
+          <m:d>
+            <m:dPr>
+              <m:begChr m:val="["/>
+              <m:endChr m:val="]"/>
+              <m:ctrlPr>
+                <w:rPr>
+                  <w:rFonts w:ascii="Cambria Math" w:hAnsi="Cambria Math"/>
+                  <w:i/>
+                  <w:sz w:val="20"/>
+                  <w:szCs w:val="20"/>
+                </w:rPr>
+              </m:ctrlPr>
+            </m:dPr>
+            <m:e>
+              <m:sSub>
+                <m:sSubPr>
+                  <m:ctrlPr>
+                    <w:rPr>
+                      <w:rFonts w:ascii="Cambria Math" w:hAnsi="Cambria Math"/>
+                      <w:i/>
+                      <w:sz w:val="20"/>
+                      <w:szCs w:val="20"/>
+                    </w:rPr>
+                  </m:ctrlPr>
+                </m:sSubPr>
+                <m:e>
+                  <m:r>
+                    <w:rPr>
+                      <w:rFonts w:ascii="Cambria Math" w:hAnsi="Cambria Math" w:hint="eastAsia"/>
+                      <w:sz w:val="20"/>
+                      <w:szCs w:val="20"/>
+                    </w:rPr>
+                    <m:t>r</m:t>
+                  </m:r>
+                </m:e>
+                <m:sub>
+                  <m:r>
+                    <w:rPr>
+                      <w:rFonts w:ascii="Cambria Math" w:hAnsi="Cambria Math"/>
+                      <w:sz w:val="20"/>
+                      <w:szCs w:val="20"/>
+                    </w:rPr>
+                    <m:t>1</m:t>
+                  </m:r>
+                </m:sub>
+              </m:sSub>
+              <m:d>
+                <m:dPr>
+                  <m:ctrlPr>
+                    <w:rPr>
+                      <w:rFonts w:ascii="Cambria Math" w:hAnsi="Cambria Math"/>
+                      <w:i/>
+                      <w:sz w:val="20"/>
+                      <w:szCs w:val="20"/>
+                    </w:rPr>
+                  </m:ctrlPr>
+                </m:dPr>
+                <m:e>
+                  <m:r>
+                    <m:rPr>
+                      <m:sty m:val="bi"/>
+                    </m:rPr>
+                    <w:rPr>
+                      <w:rFonts w:ascii="Cambria Math" w:hAnsi="Cambria Math"/>
+                      <w:sz w:val="20"/>
+                      <w:szCs w:val="20"/>
+                    </w:rPr>
+                    <m:t>x</m:t>
+                  </m:r>
+                </m:e>
+              </m:d>
+              <m:r>
+                <w:rPr>
+                  <w:rFonts w:ascii="Cambria Math" w:hAnsi="Cambria Math"/>
+                  <w:sz w:val="20"/>
+                  <w:szCs w:val="20"/>
+                </w:rPr>
+                <m:t>,</m:t>
+              </m:r>
+              <m:r>
+                <w:rPr>
+                  <w:rFonts w:ascii="Cambria Math" w:hAnsi="Cambria Math"/>
+                  <w:sz w:val="20"/>
+                  <w:szCs w:val="20"/>
+                </w:rPr>
+                <m:t>…</m:t>
+              </m:r>
+              <m:r>
+                <w:rPr>
+                  <w:rFonts w:ascii="Cambria Math" w:hAnsi="Cambria Math"/>
+                  <w:sz w:val="20"/>
+                  <w:szCs w:val="20"/>
+                </w:rPr>
+                <m:t>,</m:t>
+              </m:r>
+              <m:sSub>
+                <m:sSubPr>
+                  <m:ctrlPr>
+                    <w:rPr>
+                      <w:rFonts w:ascii="Cambria Math" w:hAnsi="Cambria Math"/>
+                      <w:i/>
+                      <w:sz w:val="20"/>
+                      <w:szCs w:val="20"/>
+                    </w:rPr>
+                  </m:ctrlPr>
+                </m:sSubPr>
+                <m:e>
+                  <m:r>
+                    <w:rPr>
+                      <w:rFonts w:ascii="Cambria Math" w:hAnsi="Cambria Math" w:hint="eastAsia"/>
+                      <w:sz w:val="20"/>
+                      <w:szCs w:val="20"/>
+                    </w:rPr>
+                    <m:t>r</m:t>
+                  </m:r>
+                </m:e>
+                <m:sub>
+                  <m:r>
+                    <w:rPr>
+                      <w:rFonts w:ascii="Cambria Math" w:hAnsi="Cambria Math"/>
+                      <w:sz w:val="20"/>
+                      <w:szCs w:val="20"/>
+                    </w:rPr>
+                    <m:t>k</m:t>
+                  </m:r>
+                </m:sub>
+              </m:sSub>
+              <m:d>
+                <m:dPr>
+                  <m:ctrlPr>
+                    <w:rPr>
+                      <w:rFonts w:ascii="Cambria Math" w:hAnsi="Cambria Math"/>
+                      <w:i/>
+                      <w:sz w:val="20"/>
+                      <w:szCs w:val="20"/>
+                    </w:rPr>
+                  </m:ctrlPr>
+                </m:dPr>
+                <m:e>
+                  <m:r>
+                    <m:rPr>
+                      <m:sty m:val="bi"/>
+                    </m:rPr>
+                    <w:rPr>
+                      <w:rFonts w:ascii="Cambria Math" w:hAnsi="Cambria Math"/>
+                      <w:sz w:val="20"/>
+                      <w:szCs w:val="20"/>
+                    </w:rPr>
+                    <m:t>x</m:t>
+                  </m:r>
+                </m:e>
+              </m:d>
+              <m:r>
+                <w:rPr>
+                  <w:rFonts w:ascii="Cambria Math" w:hAnsi="Cambria Math"/>
+                  <w:sz w:val="20"/>
+                  <w:szCs w:val="20"/>
+                </w:rPr>
+                <m:t>,</m:t>
+              </m:r>
+              <m:r>
+                <w:rPr>
+                  <w:rFonts w:ascii="Cambria Math" w:hAnsi="Cambria Math"/>
+                  <w:sz w:val="20"/>
+                  <w:szCs w:val="20"/>
+                </w:rPr>
+                <m:t>θ</m:t>
+              </m:r>
+              <m:r>
+                <w:rPr>
+                  <w:rFonts w:ascii="Cambria Math" w:hAnsi="Cambria Math"/>
+                  <w:sz w:val="20"/>
+                  <w:szCs w:val="20"/>
+                </w:rPr>
+                <m:t xml:space="preserve"> </m:t>
+              </m:r>
+            </m:e>
+          </m:d>
+          <m:r>
+            <w:rPr>
+              <w:rFonts w:ascii="Cambria Math" w:hAnsi="Cambria Math"/>
+              <w:sz w:val="20"/>
+              <w:szCs w:val="20"/>
+            </w:rPr>
+            <m:t xml:space="preserve">.                          </m:t>
+          </m:r>
+          <m:d>
+            <m:dPr>
+              <m:ctrlPr>
+                <w:rPr>
+                  <w:rFonts w:ascii="Cambria Math" w:hAnsi="Cambria Math"/>
+                  <w:i/>
+                  <w:sz w:val="20"/>
+                  <w:szCs w:val="20"/>
+                </w:rPr>
+              </m:ctrlPr>
+            </m:dPr>
+            <m:e>
+              <m:r>
+                <w:rPr>
+                  <w:rFonts w:ascii="Cambria Math" w:hAnsi="Cambria Math"/>
+                  <w:sz w:val="20"/>
+                  <w:szCs w:val="20"/>
+                </w:rPr>
+                <m:t>7.8.1</m:t>
+              </m:r>
+            </m:e>
+          </m:d>
+          <m:r>
+            <w:rPr>
+              <w:rFonts w:ascii="Cambria Math" w:hAnsi="Cambria Math"/>
+              <w:sz w:val="20"/>
+              <w:szCs w:val="20"/>
+            </w:rPr>
+            <m:t xml:space="preserve">             </m:t>
+          </m:r>
+        </m:oMath>
+      </m:oMathPara>
+    </w:p>
+    <w:p>
+      <w:pPr>
+        <w:rPr>
+          <w:rFonts w:hint="eastAsia"/>
+          <w:sz w:val="20"/>
+          <w:szCs w:val="20"/>
+        </w:rPr>
+      </w:pPr>
+    </w:p>
+    <w:p>
+      <w:pPr>
+        <w:rPr>
+          <w:sz w:val="20"/>
+          <w:szCs w:val="20"/>
+        </w:rPr>
+      </w:pPr>
+      <w:r>
+        <w:rPr>
+          <w:rFonts w:hint="eastAsia"/>
+          <w:sz w:val="20"/>
+          <w:szCs w:val="20"/>
+        </w:rPr>
+        <w:t>定义7.8.2</w:t>
+      </w:r>
+      <w:r>
+        <w:rPr>
+          <w:sz w:val="20"/>
+          <w:szCs w:val="20"/>
+        </w:rPr>
+        <w:t xml:space="preserve"> </w:t>
+      </w:r>
+      <w:r>
+        <w:rPr>
+          <w:rFonts w:hint="eastAsia"/>
+          <w:sz w:val="20"/>
+          <w:szCs w:val="20"/>
+        </w:rPr>
+        <w:t>有序统计量 假设</w:t>
+      </w:r>
+      <m:oMath>
+        <m:sSub>
+          <m:sSubPr>
+            <m:ctrlPr>
+              <w:rPr>
+                <w:rFonts w:ascii="Cambria Math" w:hAnsi="Cambria Math"/>
+                <w:sz w:val="20"/>
+                <w:szCs w:val="20"/>
+              </w:rPr>
+            </m:ctrlPr>
+          </m:sSubPr>
+          <m:e>
+            <m:r>
+              <w:rPr>
+                <w:rFonts w:ascii="Cambria Math" w:hAnsi="Cambria Math" w:hint="eastAsia"/>
+                <w:sz w:val="20"/>
+                <w:szCs w:val="20"/>
+              </w:rPr>
+              <m:t>X</m:t>
+            </m:r>
+          </m:e>
+          <m:sub>
+            <m:r>
+              <w:rPr>
+                <w:rFonts w:ascii="Cambria Math" w:hAnsi="Cambria Math"/>
+                <w:sz w:val="20"/>
+                <w:szCs w:val="20"/>
+              </w:rPr>
+              <m:t>1</m:t>
+            </m:r>
+          </m:sub>
+        </m:sSub>
+        <m:r>
+          <w:rPr>
+            <w:rFonts w:ascii="Cambria Math" w:hAnsi="Cambria Math"/>
+            <w:sz w:val="20"/>
+            <w:szCs w:val="20"/>
+          </w:rPr>
+          <m:t>,…,</m:t>
+        </m:r>
+        <m:sSub>
+          <m:sSubPr>
+            <m:ctrlPr>
+              <w:rPr>
+                <w:rFonts w:ascii="Cambria Math" w:hAnsi="Cambria Math"/>
+                <w:i/>
+                <w:sz w:val="20"/>
+                <w:szCs w:val="20"/>
+              </w:rPr>
+            </m:ctrlPr>
+          </m:sSubPr>
+          <m:e>
+            <m:r>
+              <w:rPr>
+                <w:rFonts w:ascii="Cambria Math" w:hAnsi="Cambria Math"/>
+                <w:sz w:val="20"/>
+                <w:szCs w:val="20"/>
+              </w:rPr>
+              <m:t>X</m:t>
+            </m:r>
+          </m:e>
+          <m:sub>
+            <m:r>
+              <w:rPr>
+                <w:rFonts w:ascii="Cambria Math" w:hAnsi="Cambria Math"/>
+                <w:sz w:val="20"/>
+                <w:szCs w:val="20"/>
+              </w:rPr>
+              <m:t>n</m:t>
+            </m:r>
+          </m:sub>
+        </m:sSub>
+      </m:oMath>
+      <w:r>
+        <w:rPr>
+          <w:rFonts w:hint="eastAsia"/>
+          <w:sz w:val="20"/>
+          <w:szCs w:val="20"/>
+        </w:rPr>
+        <w:t>是某个分布中的样本空间.</w:t>
+      </w:r>
+      <w:r>
+        <w:rPr>
+          <w:sz w:val="20"/>
+          <w:szCs w:val="20"/>
+        </w:rPr>
+        <w:t xml:space="preserve"> </w:t>
+      </w:r>
+      <w:r>
+        <w:rPr>
+          <w:rFonts w:hint="eastAsia"/>
+          <w:sz w:val="20"/>
+          <w:szCs w:val="20"/>
+        </w:rPr>
+        <w:t>设</w:t>
+      </w:r>
+      <m:oMath>
+        <m:sSub>
+          <m:sSubPr>
+            <m:ctrlPr>
+              <w:rPr>
+                <w:rFonts w:ascii="Cambria Math" w:hAnsi="Cambria Math"/>
+                <w:sz w:val="20"/>
+                <w:szCs w:val="20"/>
+              </w:rPr>
+            </m:ctrlPr>
+          </m:sSubPr>
+          <m:e>
+            <m:r>
+              <w:rPr>
+                <w:rFonts w:ascii="Cambria Math" w:hAnsi="Cambria Math"/>
+                <w:sz w:val="20"/>
+                <w:szCs w:val="20"/>
+              </w:rPr>
+              <m:t>Y</m:t>
+            </m:r>
+          </m:e>
+          <m:sub>
+            <m:r>
+              <w:rPr>
+                <w:rFonts w:ascii="Cambria Math" w:hAnsi="Cambria Math"/>
+                <w:sz w:val="20"/>
+                <w:szCs w:val="20"/>
+              </w:rPr>
+              <m:t>1</m:t>
+            </m:r>
+          </m:sub>
+        </m:sSub>
+      </m:oMath>
+      <w:r>
+        <w:rPr>
+          <w:rFonts w:hint="eastAsia"/>
+          <w:sz w:val="20"/>
+          <w:szCs w:val="20"/>
+        </w:rPr>
+        <w:t>是这些随机样本中最小值,</w:t>
+      </w:r>
+      <w:r>
+        <w:rPr>
+          <w:sz w:val="20"/>
+          <w:szCs w:val="20"/>
+        </w:rPr>
+        <w:t xml:space="preserve"> </w:t>
+      </w:r>
+      <w:r>
+        <w:rPr>
+          <w:rFonts w:hint="eastAsia"/>
+          <w:sz w:val="20"/>
+          <w:szCs w:val="20"/>
+        </w:rPr>
+        <w:t>设</w:t>
+      </w:r>
+      <m:oMath>
+        <m:sSub>
+          <m:sSubPr>
+            <m:ctrlPr>
+              <w:rPr>
+                <w:rFonts w:ascii="Cambria Math" w:hAnsi="Cambria Math"/>
+                <w:sz w:val="20"/>
+                <w:szCs w:val="20"/>
+              </w:rPr>
+            </m:ctrlPr>
+          </m:sSubPr>
+          <m:e>
+            <m:r>
+              <w:rPr>
+                <w:rFonts w:ascii="Cambria Math" w:hAnsi="Cambria Math"/>
+                <w:sz w:val="20"/>
+                <w:szCs w:val="20"/>
+              </w:rPr>
+              <m:t>Y</m:t>
+            </m:r>
+          </m:e>
+          <m:sub>
+            <m:r>
+              <w:rPr>
+                <w:rFonts w:ascii="Cambria Math" w:hAnsi="Cambria Math" w:hint="eastAsia"/>
+                <w:sz w:val="20"/>
+                <w:szCs w:val="20"/>
+              </w:rPr>
+              <m:t>2</m:t>
+            </m:r>
+          </m:sub>
+        </m:sSub>
+      </m:oMath>
+      <w:r>
+        <w:rPr>
+          <w:rFonts w:hint="eastAsia"/>
+          <w:sz w:val="20"/>
+          <w:szCs w:val="20"/>
+        </w:rPr>
+        <w:t>是第二最小值，</w:t>
+      </w:r>
+      <m:oMath>
+        <m:sSub>
+          <m:sSubPr>
+            <m:ctrlPr>
+              <w:rPr>
+                <w:rFonts w:ascii="Cambria Math" w:hAnsi="Cambria Math"/>
+                <w:sz w:val="20"/>
+                <w:szCs w:val="20"/>
+              </w:rPr>
+            </m:ctrlPr>
+          </m:sSubPr>
+          <m:e>
+            <m:r>
+              <w:rPr>
+                <w:rFonts w:ascii="Cambria Math" w:hAnsi="Cambria Math"/>
+                <w:sz w:val="20"/>
+                <w:szCs w:val="20"/>
+              </w:rPr>
+              <m:t>Y</m:t>
+            </m:r>
+          </m:e>
+          <m:sub>
+            <m:r>
+              <w:rPr>
+                <w:rFonts w:ascii="Cambria Math" w:hAnsi="Cambria Math" w:hint="eastAsia"/>
+                <w:sz w:val="20"/>
+                <w:szCs w:val="20"/>
+              </w:rPr>
+              <m:t>3</m:t>
+            </m:r>
+          </m:sub>
+        </m:sSub>
+      </m:oMath>
+      <w:r>
+        <w:rPr>
+          <w:rFonts w:hint="eastAsia"/>
+          <w:sz w:val="20"/>
+          <w:szCs w:val="20"/>
+        </w:rPr>
+        <w:t>是第</w:t>
+      </w:r>
+      <w:r>
+        <w:rPr>
+          <w:rFonts w:hint="eastAsia"/>
+          <w:sz w:val="20"/>
+          <w:szCs w:val="20"/>
+        </w:rPr>
+        <w:t>三</w:t>
+      </w:r>
+      <w:r>
+        <w:rPr>
+          <w:rFonts w:hint="eastAsia"/>
+          <w:sz w:val="20"/>
+          <w:szCs w:val="20"/>
+        </w:rPr>
+        <w:t>最小值</w:t>
+      </w:r>
+      <w:r>
+        <w:rPr>
+          <w:rFonts w:hint="eastAsia"/>
+          <w:sz w:val="20"/>
+          <w:szCs w:val="20"/>
+        </w:rPr>
+        <w:t>，一次类推.</w:t>
+      </w:r>
+      <w:r>
+        <w:rPr>
+          <w:sz w:val="20"/>
+          <w:szCs w:val="20"/>
+        </w:rPr>
+        <w:t xml:space="preserve"> </w:t>
+      </w:r>
+      <w:r>
+        <w:rPr>
+          <w:rFonts w:hint="eastAsia"/>
+          <w:sz w:val="20"/>
+          <w:szCs w:val="20"/>
+        </w:rPr>
+        <w:t>在这种方式中,</w:t>
+      </w:r>
+      <w:r>
+        <w:rPr>
+          <w:sz w:val="20"/>
+          <w:szCs w:val="20"/>
+        </w:rPr>
+        <w:t xml:space="preserve"> </w:t>
+      </w:r>
+      <m:oMath>
+        <m:sSub>
+          <m:sSubPr>
+            <m:ctrlPr>
+              <w:rPr>
+                <w:rFonts w:ascii="Cambria Math" w:hAnsi="Cambria Math"/>
+                <w:sz w:val="20"/>
+                <w:szCs w:val="20"/>
+              </w:rPr>
+            </m:ctrlPr>
+          </m:sSubPr>
+          <m:e>
+            <m:r>
+              <w:rPr>
+                <w:rFonts w:ascii="Cambria Math" w:hAnsi="Cambria Math"/>
+                <w:sz w:val="20"/>
+                <w:szCs w:val="20"/>
+              </w:rPr>
+              <m:t>Y</m:t>
+            </m:r>
+          </m:e>
+          <m:sub>
+            <m:r>
+              <w:rPr>
+                <w:rFonts w:ascii="Cambria Math" w:hAnsi="Cambria Math"/>
+                <w:sz w:val="20"/>
+                <w:szCs w:val="20"/>
+              </w:rPr>
+              <m:t>n</m:t>
+            </m:r>
+          </m:sub>
+        </m:sSub>
+      </m:oMath>
+      <w:r>
+        <w:rPr>
+          <w:rFonts w:hint="eastAsia"/>
+          <w:sz w:val="20"/>
+          <w:szCs w:val="20"/>
+        </w:rPr>
+        <w:t>表示样本中最大值,</w:t>
+      </w:r>
+      <w:r>
+        <w:rPr>
+          <w:sz w:val="20"/>
+          <w:szCs w:val="20"/>
+        </w:rPr>
+        <w:t xml:space="preserve"> </w:t>
+      </w:r>
+      <m:oMath>
+        <m:sSub>
+          <m:sSubPr>
+            <m:ctrlPr>
+              <w:rPr>
+                <w:rFonts w:ascii="Cambria Math" w:hAnsi="Cambria Math"/>
+                <w:sz w:val="20"/>
+                <w:szCs w:val="20"/>
+              </w:rPr>
+            </m:ctrlPr>
+          </m:sSubPr>
+          <m:e>
+            <m:r>
+              <w:rPr>
+                <w:rFonts w:ascii="Cambria Math" w:hAnsi="Cambria Math"/>
+                <w:sz w:val="20"/>
+                <w:szCs w:val="20"/>
+              </w:rPr>
+              <m:t>Y</m:t>
+            </m:r>
+          </m:e>
+          <m:sub>
+            <m:r>
+              <w:rPr>
+                <w:rFonts w:ascii="Cambria Math" w:hAnsi="Cambria Math"/>
+                <w:sz w:val="20"/>
+                <w:szCs w:val="20"/>
+              </w:rPr>
+              <m:t>n</m:t>
+            </m:r>
+            <m:r>
+              <w:rPr>
+                <w:rFonts w:ascii="微软雅黑" w:eastAsia="微软雅黑" w:hAnsi="微软雅黑" w:cs="微软雅黑" w:hint="eastAsia"/>
+                <w:sz w:val="20"/>
+                <w:szCs w:val="20"/>
+              </w:rPr>
+              <m:t>-</m:t>
+            </m:r>
+            <m:r>
+              <w:rPr>
+                <w:rFonts w:ascii="Cambria Math" w:hAnsi="Cambria Math" w:hint="eastAsia"/>
+                <w:sz w:val="20"/>
+                <w:szCs w:val="20"/>
+              </w:rPr>
+              <m:t>1</m:t>
+            </m:r>
+          </m:sub>
+        </m:sSub>
+      </m:oMath>
+      <w:r>
+        <w:rPr>
+          <w:rFonts w:hint="eastAsia"/>
+          <w:sz w:val="20"/>
+          <w:szCs w:val="20"/>
+        </w:rPr>
+        <w:t>表示下一个最大值.</w:t>
+      </w:r>
+      <w:r>
+        <w:rPr>
+          <w:sz w:val="20"/>
+          <w:szCs w:val="20"/>
+        </w:rPr>
+        <w:t xml:space="preserve"> </w:t>
+      </w:r>
+      <w:r>
+        <w:rPr>
+          <w:rFonts w:hint="eastAsia"/>
+          <w:sz w:val="20"/>
+          <w:szCs w:val="20"/>
+        </w:rPr>
+        <w:t>随机变量</w:t>
+      </w:r>
+      <m:oMath>
+        <m:sSub>
+          <m:sSubPr>
+            <m:ctrlPr>
+              <w:rPr>
+                <w:rFonts w:ascii="Cambria Math" w:hAnsi="Cambria Math"/>
+                <w:sz w:val="20"/>
+                <w:szCs w:val="20"/>
+              </w:rPr>
+            </m:ctrlPr>
+          </m:sSubPr>
+          <m:e>
+            <m:r>
+              <w:rPr>
+                <w:rFonts w:ascii="Cambria Math" w:hAnsi="Cambria Math"/>
+                <w:sz w:val="20"/>
+                <w:szCs w:val="20"/>
+              </w:rPr>
+              <m:t>Y</m:t>
+            </m:r>
+          </m:e>
+          <m:sub>
+            <m:r>
+              <w:rPr>
+                <w:rFonts w:ascii="Cambria Math" w:hAnsi="Cambria Math"/>
+                <w:sz w:val="20"/>
+                <w:szCs w:val="20"/>
+              </w:rPr>
+              <m:t>1</m:t>
+            </m:r>
+          </m:sub>
+        </m:sSub>
+        <m:r>
+          <w:rPr>
+            <w:rFonts w:ascii="Cambria Math" w:hAnsi="Cambria Math"/>
+            <w:sz w:val="20"/>
+            <w:szCs w:val="20"/>
+          </w:rPr>
+          <m:t>,…,</m:t>
+        </m:r>
+        <m:sSub>
+          <m:sSubPr>
+            <m:ctrlPr>
+              <w:rPr>
+                <w:rFonts w:ascii="Cambria Math" w:hAnsi="Cambria Math"/>
+                <w:i/>
+                <w:sz w:val="20"/>
+                <w:szCs w:val="20"/>
+              </w:rPr>
+            </m:ctrlPr>
+          </m:sSubPr>
+          <m:e>
+            <m:r>
+              <w:rPr>
+                <w:rFonts w:ascii="Cambria Math" w:hAnsi="Cambria Math"/>
+                <w:sz w:val="20"/>
+                <w:szCs w:val="20"/>
+              </w:rPr>
+              <m:t>Y</m:t>
+            </m:r>
+          </m:e>
+          <m:sub>
+            <m:r>
+              <w:rPr>
+                <w:rFonts w:ascii="Cambria Math" w:hAnsi="Cambria Math"/>
+                <w:sz w:val="20"/>
+                <w:szCs w:val="20"/>
+              </w:rPr>
+              <m:t>n</m:t>
+            </m:r>
+          </m:sub>
+        </m:sSub>
+      </m:oMath>
+      <w:r>
+        <w:rPr>
+          <w:rFonts w:hint="eastAsia"/>
+          <w:sz w:val="20"/>
+          <w:szCs w:val="20"/>
+        </w:rPr>
+        <w:t>被称为样本的有序统计量.</w:t>
+      </w:r>
+    </w:p>
+    <w:p>
+      <w:pPr>
+        <w:rPr>
+          <w:sz w:val="20"/>
+          <w:szCs w:val="20"/>
+        </w:rPr>
+      </w:pPr>
+    </w:p>
+    <w:p>
+      <w:pPr>
+        <w:rPr>
+          <w:sz w:val="20"/>
+          <w:szCs w:val="20"/>
+        </w:rPr>
+      </w:pPr>
+      <w:r>
+        <w:rPr>
+          <w:rFonts w:hint="eastAsia"/>
+          <w:sz w:val="20"/>
+          <w:szCs w:val="20"/>
+        </w:rPr>
+        <w:t>定理7.8.2</w:t>
+      </w:r>
+      <w:r>
+        <w:rPr>
+          <w:sz w:val="20"/>
+          <w:szCs w:val="20"/>
+        </w:rPr>
+        <w:t xml:space="preserve"> </w:t>
+      </w:r>
+      <w:r>
+        <w:rPr>
+          <w:rFonts w:hint="eastAsia"/>
+          <w:sz w:val="20"/>
+          <w:szCs w:val="20"/>
+        </w:rPr>
+        <w:t>有序统计量</w:t>
+      </w:r>
+      <w:r>
+        <w:rPr>
+          <w:rFonts w:hint="eastAsia"/>
+          <w:sz w:val="20"/>
+          <w:szCs w:val="20"/>
+        </w:rPr>
+        <w:t xml:space="preserve">在随机样本中是充分的 </w:t>
+      </w:r>
+      <w:r>
+        <w:rPr>
+          <w:rFonts w:hint="eastAsia"/>
+          <w:sz w:val="20"/>
+          <w:szCs w:val="20"/>
+        </w:rPr>
+        <w:t>设</w:t>
+      </w:r>
+      <m:oMath>
+        <m:sSub>
+          <m:sSubPr>
+            <m:ctrlPr>
+              <w:rPr>
+                <w:rFonts w:ascii="Cambria Math" w:hAnsi="Cambria Math"/>
+                <w:sz w:val="20"/>
+                <w:szCs w:val="20"/>
+              </w:rPr>
+            </m:ctrlPr>
+          </m:sSubPr>
+          <m:e>
+            <m:r>
+              <w:rPr>
+                <w:rFonts w:ascii="Cambria Math" w:hAnsi="Cambria Math" w:hint="eastAsia"/>
+                <w:sz w:val="20"/>
+                <w:szCs w:val="20"/>
+              </w:rPr>
+              <m:t>X</m:t>
+            </m:r>
+          </m:e>
+          <m:sub>
+            <m:r>
+              <w:rPr>
+                <w:rFonts w:ascii="Cambria Math" w:hAnsi="Cambria Math"/>
+                <w:sz w:val="20"/>
+                <w:szCs w:val="20"/>
+              </w:rPr>
+              <m:t>1</m:t>
+            </m:r>
+          </m:sub>
+        </m:sSub>
+        <m:r>
+          <w:rPr>
+            <w:rFonts w:ascii="Cambria Math" w:hAnsi="Cambria Math"/>
+            <w:sz w:val="20"/>
+            <w:szCs w:val="20"/>
+          </w:rPr>
+          <m:t>,…,</m:t>
+        </m:r>
+        <m:sSub>
+          <m:sSubPr>
+            <m:ctrlPr>
+              <w:rPr>
+                <w:rFonts w:ascii="Cambria Math" w:hAnsi="Cambria Math"/>
+                <w:i/>
+                <w:sz w:val="20"/>
+                <w:szCs w:val="20"/>
+              </w:rPr>
+            </m:ctrlPr>
+          </m:sSubPr>
+          <m:e>
+            <m:r>
+              <w:rPr>
+                <w:rFonts w:ascii="Cambria Math" w:hAnsi="Cambria Math"/>
+                <w:sz w:val="20"/>
+                <w:szCs w:val="20"/>
+              </w:rPr>
+              <m:t>X</m:t>
+            </m:r>
+          </m:e>
+          <m:sub>
+            <m:r>
+              <w:rPr>
+                <w:rFonts w:ascii="Cambria Math" w:hAnsi="Cambria Math"/>
+                <w:sz w:val="20"/>
+                <w:szCs w:val="20"/>
+              </w:rPr>
+              <m:t>n</m:t>
+            </m:r>
+          </m:sub>
+        </m:sSub>
+      </m:oMath>
+      <w:r>
+        <w:rPr>
+          <w:rFonts w:hint="eastAsia"/>
+          <w:sz w:val="20"/>
+          <w:szCs w:val="20"/>
+        </w:rPr>
+        <w:t>是某个分布中的样本空间</w:t>
+      </w:r>
+      <w:r>
+        <w:rPr>
+          <w:rFonts w:hint="eastAsia"/>
+          <w:sz w:val="20"/>
+          <w:szCs w:val="20"/>
+        </w:rPr>
+        <w:t>,</w:t>
+      </w:r>
+      <w:r>
+        <w:rPr>
+          <w:sz w:val="20"/>
+          <w:szCs w:val="20"/>
+        </w:rPr>
+        <w:t xml:space="preserve"> </w:t>
+      </w:r>
+      <w:r>
+        <w:rPr>
+          <w:rFonts w:hint="eastAsia"/>
+          <w:sz w:val="20"/>
+          <w:szCs w:val="20"/>
+        </w:rPr>
+        <w:t>该分布</w:t>
+      </w:r>
+      <w:proofErr w:type="spellStart"/>
+      <w:r>
+        <w:rPr>
+          <w:rFonts w:hint="eastAsia"/>
+          <w:sz w:val="20"/>
+          <w:szCs w:val="20"/>
+        </w:rPr>
+        <w:t>p</w:t>
+      </w:r>
+      <w:r>
+        <w:rPr>
+          <w:sz w:val="20"/>
+          <w:szCs w:val="20"/>
+        </w:rPr>
+        <w:t>.d.f.</w:t>
+      </w:r>
+      <w:proofErr w:type="spellEnd"/>
+      <w:r>
+        <w:rPr>
+          <w:rFonts w:hint="eastAsia"/>
+          <w:sz w:val="20"/>
+          <w:szCs w:val="20"/>
+        </w:rPr>
+        <w:t>或</w:t>
+      </w:r>
+      <w:proofErr w:type="spellStart"/>
+      <w:r>
+        <w:rPr>
+          <w:rFonts w:hint="eastAsia"/>
+          <w:sz w:val="20"/>
+          <w:szCs w:val="20"/>
+        </w:rPr>
+        <w:t>p</w:t>
+      </w:r>
+      <w:r>
+        <w:rPr>
+          <w:sz w:val="20"/>
+          <w:szCs w:val="20"/>
+        </w:rPr>
+        <w:t>.f</w:t>
+      </w:r>
+      <w:proofErr w:type="spellEnd"/>
+      <w:r>
+        <w:rPr>
+          <w:sz w:val="20"/>
+          <w:szCs w:val="20"/>
+        </w:rPr>
+        <w:t>.</w:t>
+      </w:r>
+      <w:r>
+        <w:rPr>
+          <w:rFonts w:hint="eastAsia"/>
+          <w:sz w:val="20"/>
+          <w:szCs w:val="20"/>
+        </w:rPr>
+        <w:t>是</w:t>
+      </w:r>
+      <m:oMath>
+        <m:r>
+          <w:rPr>
+            <w:rFonts w:ascii="Cambria Math" w:hAnsi="Cambria Math"/>
+            <w:sz w:val="20"/>
+            <w:szCs w:val="20"/>
+          </w:rPr>
+          <m:t>f</m:t>
+        </m:r>
+        <m:d>
+          <m:dPr>
+            <m:ctrlPr>
+              <w:rPr>
+                <w:rFonts w:ascii="Cambria Math" w:hAnsi="Cambria Math"/>
+                <w:sz w:val="20"/>
+                <w:szCs w:val="20"/>
+              </w:rPr>
+            </m:ctrlPr>
+          </m:dPr>
+          <m:e>
+            <m:r>
+              <w:rPr>
+                <w:rFonts w:ascii="Cambria Math" w:hAnsi="Cambria Math"/>
+                <w:sz w:val="20"/>
+                <w:szCs w:val="20"/>
+              </w:rPr>
+              <m:t>x|θ</m:t>
+            </m:r>
+          </m:e>
+        </m:d>
+      </m:oMath>
+      <w:r>
+        <w:rPr>
+          <w:rFonts w:hint="eastAsia"/>
+          <w:sz w:val="20"/>
+          <w:szCs w:val="20"/>
+        </w:rPr>
+        <w:t>.</w:t>
+      </w:r>
+      <w:r>
+        <w:rPr>
+          <w:sz w:val="20"/>
+          <w:szCs w:val="20"/>
+        </w:rPr>
+        <w:t xml:space="preserve"> </w:t>
+      </w:r>
+      <w:r>
+        <w:rPr>
+          <w:rFonts w:hint="eastAsia"/>
+          <w:sz w:val="20"/>
+          <w:szCs w:val="20"/>
+        </w:rPr>
+        <w:t>则有序统计量</w:t>
+      </w:r>
+      <m:oMath>
+        <m:sSub>
+          <m:sSubPr>
+            <m:ctrlPr>
+              <w:rPr>
+                <w:rFonts w:ascii="Cambria Math" w:hAnsi="Cambria Math"/>
+                <w:sz w:val="20"/>
+                <w:szCs w:val="20"/>
+              </w:rPr>
+            </m:ctrlPr>
+          </m:sSubPr>
+          <m:e>
+            <m:r>
+              <w:rPr>
+                <w:rFonts w:ascii="Cambria Math" w:hAnsi="Cambria Math"/>
+                <w:sz w:val="20"/>
+                <w:szCs w:val="20"/>
+              </w:rPr>
+              <m:t>Y</m:t>
+            </m:r>
+          </m:e>
+          <m:sub>
+            <m:r>
+              <w:rPr>
+                <w:rFonts w:ascii="Cambria Math" w:hAnsi="Cambria Math"/>
+                <w:sz w:val="20"/>
+                <w:szCs w:val="20"/>
+              </w:rPr>
+              <m:t>1</m:t>
+            </m:r>
+          </m:sub>
+        </m:sSub>
+        <m:r>
+          <w:rPr>
+            <w:rFonts w:ascii="Cambria Math" w:hAnsi="Cambria Math"/>
+            <w:sz w:val="20"/>
+            <w:szCs w:val="20"/>
+          </w:rPr>
+          <m:t>,…,</m:t>
+        </m:r>
+        <m:sSub>
+          <m:sSubPr>
+            <m:ctrlPr>
+              <w:rPr>
+                <w:rFonts w:ascii="Cambria Math" w:hAnsi="Cambria Math"/>
+                <w:i/>
+                <w:sz w:val="20"/>
+                <w:szCs w:val="20"/>
+              </w:rPr>
+            </m:ctrlPr>
+          </m:sSubPr>
+          <m:e>
+            <m:r>
+              <w:rPr>
+                <w:rFonts w:ascii="Cambria Math" w:hAnsi="Cambria Math"/>
+                <w:sz w:val="20"/>
+                <w:szCs w:val="20"/>
+              </w:rPr>
+              <m:t>Y</m:t>
+            </m:r>
+          </m:e>
+          <m:sub>
+            <m:r>
+              <w:rPr>
+                <w:rFonts w:ascii="Cambria Math" w:hAnsi="Cambria Math"/>
+                <w:sz w:val="20"/>
+                <w:szCs w:val="20"/>
+              </w:rPr>
+              <m:t>n</m:t>
+            </m:r>
+          </m:sub>
+        </m:sSub>
+      </m:oMath>
+      <w:r>
+        <w:rPr>
+          <w:rFonts w:hint="eastAsia"/>
+          <w:sz w:val="20"/>
+          <w:szCs w:val="20"/>
+        </w:rPr>
+        <w:t>对于</w:t>
+      </w:r>
+      <m:oMath>
+        <m:r>
+          <w:rPr>
+            <w:rFonts w:ascii="Cambria Math" w:hAnsi="Cambria Math"/>
+            <w:sz w:val="20"/>
+            <w:szCs w:val="20"/>
+          </w:rPr>
+          <m:t xml:space="preserve"> </m:t>
+        </m:r>
+        <m:r>
+          <w:rPr>
+            <w:rFonts w:ascii="Cambria Math" w:hAnsi="Cambria Math"/>
+            <w:sz w:val="20"/>
+            <w:szCs w:val="20"/>
+          </w:rPr>
+          <m:t>θ</m:t>
+        </m:r>
+      </m:oMath>
+      <w:r>
+        <w:rPr>
+          <w:rFonts w:hint="eastAsia"/>
+          <w:sz w:val="20"/>
+          <w:szCs w:val="20"/>
+        </w:rPr>
+        <w:t>是联合充分的.</w:t>
+      </w:r>
+    </w:p>
+    <w:p>
+      <w:pPr>
+        <w:rPr>
+          <w:sz w:val="20"/>
+          <w:szCs w:val="20"/>
+        </w:rPr>
+      </w:pPr>
+    </w:p>
+    <w:p>
+      <w:pPr>
+        <w:rPr>
+          <w:sz w:val="20"/>
+          <w:szCs w:val="20"/>
+        </w:rPr>
+      </w:pPr>
+      <w:r>
+        <w:rPr>
+          <w:rFonts w:hint="eastAsia"/>
+          <w:sz w:val="20"/>
+          <w:szCs w:val="20"/>
+        </w:rPr>
+        <w:t>定义7.8.3</w:t>
+      </w:r>
+      <w:r>
+        <w:rPr>
+          <w:sz w:val="20"/>
+          <w:szCs w:val="20"/>
+        </w:rPr>
+        <w:t xml:space="preserve"> </w:t>
+      </w:r>
+      <w:r>
+        <w:rPr>
+          <w:rFonts w:hint="eastAsia"/>
+          <w:sz w:val="20"/>
+          <w:szCs w:val="20"/>
+        </w:rPr>
+        <w:t>极小（联合）充分统计量 统计量</w:t>
+      </w:r>
+      <m:oMath>
+        <m:r>
+          <w:rPr>
+            <w:rFonts w:ascii="Cambria Math" w:hAnsi="Cambria Math"/>
+            <w:sz w:val="20"/>
+            <w:szCs w:val="20"/>
+          </w:rPr>
+          <m:t>T</m:t>
+        </m:r>
+      </m:oMath>
+      <w:r>
+        <w:rPr>
+          <w:rFonts w:hint="eastAsia"/>
+          <w:sz w:val="20"/>
+          <w:szCs w:val="20"/>
+        </w:rPr>
+        <w:t>是</w:t>
+      </w:r>
+      <w:r>
+        <w:rPr>
+          <w:rFonts w:hint="eastAsia"/>
+          <w:sz w:val="20"/>
+          <w:szCs w:val="20"/>
+        </w:rPr>
+        <w:t>极小充分统计量</w:t>
+      </w:r>
+      <w:r>
+        <w:rPr>
+          <w:rFonts w:hint="eastAsia"/>
+          <w:sz w:val="20"/>
+          <w:szCs w:val="20"/>
+        </w:rPr>
+        <w:t>当且</w:t>
+      </w:r>
+      <m:oMath>
+        <m:r>
+          <w:rPr>
+            <w:rFonts w:ascii="Cambria Math" w:hAnsi="Cambria Math"/>
+            <w:sz w:val="20"/>
+            <w:szCs w:val="20"/>
+          </w:rPr>
+          <m:t>T</m:t>
+        </m:r>
+      </m:oMath>
+      <w:r>
+        <w:rPr>
+          <w:rFonts w:hint="eastAsia"/>
+          <w:sz w:val="20"/>
+          <w:szCs w:val="20"/>
+        </w:rPr>
+        <w:t>是充分的并且是其它充分统计量的函数.</w:t>
+      </w:r>
+      <w:r>
+        <w:rPr>
+          <w:sz w:val="20"/>
+          <w:szCs w:val="20"/>
+        </w:rPr>
+        <w:t xml:space="preserve"> </w:t>
+      </w:r>
+      <w:r>
+        <w:rPr>
+          <w:rFonts w:hint="eastAsia"/>
+          <w:sz w:val="20"/>
+          <w:szCs w:val="20"/>
+        </w:rPr>
+        <w:t>统计向量</w:t>
+      </w:r>
+      <m:oMath>
+        <m:r>
+          <w:rPr>
+            <w:rFonts w:ascii="Cambria Math" w:hAnsi="Cambria Math"/>
+            <w:sz w:val="20"/>
+            <w:szCs w:val="20"/>
+          </w:rPr>
+          <m:t>T</m:t>
+        </m:r>
+        <m:r>
+          <m:rPr>
+            <m:sty m:val="p"/>
+          </m:rPr>
+          <w:rPr>
+            <w:rFonts w:ascii="Cambria Math" w:hAnsi="Cambria Math"/>
+            <w:sz w:val="20"/>
+            <w:szCs w:val="20"/>
+          </w:rPr>
+          <m:t>=</m:t>
+        </m:r>
+        <m:d>
+          <m:dPr>
+            <m:ctrlPr>
+              <w:rPr>
+                <w:rFonts w:ascii="Cambria Math" w:hAnsi="Cambria Math"/>
+                <w:sz w:val="20"/>
+                <w:szCs w:val="20"/>
+              </w:rPr>
+            </m:ctrlPr>
+          </m:dPr>
+          <m:e>
+            <m:sSub>
+              <m:sSubPr>
+                <m:ctrlPr>
+                  <w:rPr>
+                    <w:rFonts w:ascii="Cambria Math" w:hAnsi="Cambria Math"/>
+                    <w:iCs/>
+                    <w:sz w:val="20"/>
+                    <w:szCs w:val="20"/>
+                  </w:rPr>
+                </m:ctrlPr>
+              </m:sSubPr>
+              <m:e>
+                <m:r>
+                  <m:rPr>
+                    <m:sty m:val="p"/>
+                  </m:rPr>
+                  <w:rPr>
+                    <w:rFonts w:ascii="Cambria Math" w:hAnsi="Cambria Math"/>
+                    <w:sz w:val="20"/>
+                    <w:szCs w:val="20"/>
+                  </w:rPr>
+                  <m:t>T</m:t>
+                </m:r>
+              </m:e>
+              <m:sub>
+                <m:r>
+                  <m:rPr>
+                    <m:sty m:val="p"/>
+                  </m:rPr>
+                  <w:rPr>
+                    <w:rFonts w:ascii="Cambria Math" w:hAnsi="Cambria Math"/>
+                    <w:sz w:val="20"/>
+                    <w:szCs w:val="20"/>
+                  </w:rPr>
+                  <m:t>1</m:t>
+                </m:r>
+              </m:sub>
+            </m:sSub>
+            <m:r>
+              <w:rPr>
+                <w:rFonts w:ascii="Cambria Math" w:hAnsi="Cambria Math"/>
+                <w:sz w:val="20"/>
+                <w:szCs w:val="20"/>
+              </w:rPr>
+              <m:t xml:space="preserve">, </m:t>
+            </m:r>
+            <m:r>
+              <w:rPr>
+                <w:rFonts w:ascii="Cambria Math" w:hAnsi="Cambria Math"/>
+                <w:sz w:val="20"/>
+                <w:szCs w:val="20"/>
+              </w:rPr>
+              <m:t>…</m:t>
+            </m:r>
+            <m:r>
+              <w:rPr>
+                <w:rFonts w:ascii="Cambria Math" w:hAnsi="Cambria Math"/>
+                <w:sz w:val="20"/>
+                <w:szCs w:val="20"/>
+              </w:rPr>
+              <m:t>,</m:t>
+            </m:r>
+            <m:sSub>
+              <m:sSubPr>
+                <m:ctrlPr>
+                  <w:rPr>
+                    <w:rFonts w:ascii="Cambria Math" w:hAnsi="Cambria Math"/>
+                    <w:i/>
+                    <w:sz w:val="20"/>
+                    <w:szCs w:val="20"/>
+                  </w:rPr>
+                </m:ctrlPr>
+              </m:sSubPr>
+              <m:e>
+                <m:r>
+                  <w:rPr>
+                    <w:rFonts w:ascii="Cambria Math" w:hAnsi="Cambria Math"/>
+                    <w:sz w:val="20"/>
+                    <w:szCs w:val="20"/>
+                  </w:rPr>
+                  <m:t>T</m:t>
+                </m:r>
+              </m:e>
+              <m:sub>
+                <m:r>
+                  <w:rPr>
+                    <w:rFonts w:ascii="Cambria Math" w:hAnsi="Cambria Math"/>
+                    <w:sz w:val="20"/>
+                    <w:szCs w:val="20"/>
+                  </w:rPr>
+                  <m:t>2</m:t>
+                </m:r>
+              </m:sub>
+            </m:sSub>
+          </m:e>
+        </m:d>
+      </m:oMath>
+      <w:r>
+        <w:rPr>
+          <w:rFonts w:hint="eastAsia"/>
+          <w:sz w:val="20"/>
+          <w:szCs w:val="20"/>
+        </w:rPr>
+        <w:t>是</w:t>
+      </w:r>
+      <w:r>
+        <w:rPr>
+          <w:rFonts w:hint="eastAsia"/>
+          <w:sz w:val="20"/>
+          <w:szCs w:val="20"/>
+        </w:rPr>
+        <w:t>极小充分统计量当且</w:t>
+      </w:r>
+      <m:oMath>
+        <m:r>
+          <w:rPr>
+            <w:rFonts w:ascii="Cambria Math" w:hAnsi="Cambria Math"/>
+            <w:sz w:val="20"/>
+            <w:szCs w:val="20"/>
+          </w:rPr>
+          <m:t>T</m:t>
+        </m:r>
+      </m:oMath>
+      <w:r>
+        <w:rPr>
+          <w:rFonts w:hint="eastAsia"/>
+          <w:sz w:val="20"/>
+          <w:szCs w:val="20"/>
+        </w:rPr>
+        <w:t>是充分的并且是其它充分统计量的函数.</w:t>
+      </w:r>
+    </w:p>
+    <w:p>
+      <w:pPr>
+        <w:rPr>
+          <w:sz w:val="20"/>
+          <w:szCs w:val="20"/>
+        </w:rPr>
+      </w:pPr>
+    </w:p>
+    <w:p>
+      <w:pPr>
+        <w:rPr>
+          <w:sz w:val="20"/>
+          <w:szCs w:val="20"/>
+        </w:rPr>
+      </w:pPr>
+      <w:r>
+        <w:rPr>
+          <w:rFonts w:hint="eastAsia"/>
+          <w:sz w:val="20"/>
+          <w:szCs w:val="20"/>
+        </w:rPr>
+        <w:t>定理7.8.3</w:t>
+      </w:r>
+      <w:r>
+        <w:rPr>
+          <w:sz w:val="20"/>
+          <w:szCs w:val="20"/>
+        </w:rPr>
+        <w:t xml:space="preserve"> M.L.E</w:t>
+      </w:r>
+      <w:r>
+        <w:rPr>
+          <w:rFonts w:hint="eastAsia"/>
+          <w:sz w:val="20"/>
+          <w:szCs w:val="20"/>
+        </w:rPr>
+        <w:t>和充分统计量 设</w:t>
+      </w:r>
+      <m:oMath>
+        <m:r>
+          <w:rPr>
+            <w:rFonts w:ascii="Cambria Math" w:hAnsi="Cambria Math"/>
+            <w:sz w:val="20"/>
+            <w:szCs w:val="20"/>
+          </w:rPr>
+          <m:t>T</m:t>
+        </m:r>
+        <m:r>
+          <m:rPr>
+            <m:sty m:val="p"/>
+          </m:rPr>
+          <w:rPr>
+            <w:rFonts w:ascii="Cambria Math" w:hAnsi="Cambria Math"/>
+            <w:sz w:val="20"/>
+            <w:szCs w:val="20"/>
+          </w:rPr>
+          <m:t>=</m:t>
+        </m:r>
+        <m:r>
+          <w:rPr>
+            <w:rFonts w:ascii="Cambria Math" w:hAnsi="Cambria Math"/>
+            <w:sz w:val="20"/>
+            <w:szCs w:val="20"/>
+          </w:rPr>
+          <m:t>r</m:t>
+        </m:r>
+        <m:d>
+          <m:dPr>
+            <m:ctrlPr>
+              <w:rPr>
+                <w:rFonts w:ascii="Cambria Math" w:hAnsi="Cambria Math"/>
+                <w:sz w:val="20"/>
+                <w:szCs w:val="20"/>
+              </w:rPr>
+            </m:ctrlPr>
+          </m:dPr>
+          <m:e>
+            <m:sSub>
+              <m:sSubPr>
+                <m:ctrlPr>
+                  <w:rPr>
+                    <w:rFonts w:ascii="Cambria Math" w:hAnsi="Cambria Math"/>
+                    <w:sz w:val="20"/>
+                    <w:szCs w:val="20"/>
+                  </w:rPr>
+                </m:ctrlPr>
+              </m:sSubPr>
+              <m:e>
+                <m:r>
+                  <w:rPr>
+                    <w:rFonts w:ascii="Cambria Math" w:hAnsi="Cambria Math" w:hint="eastAsia"/>
+                    <w:sz w:val="20"/>
+                    <w:szCs w:val="20"/>
+                  </w:rPr>
+                  <m:t>X</m:t>
+                </m:r>
+              </m:e>
+              <m:sub>
+                <m:r>
+                  <w:rPr>
+                    <w:rFonts w:ascii="Cambria Math" w:hAnsi="Cambria Math"/>
+                    <w:sz w:val="20"/>
+                    <w:szCs w:val="20"/>
+                  </w:rPr>
+                  <m:t>1</m:t>
+                </m:r>
+              </m:sub>
+            </m:sSub>
+            <m:r>
+              <w:rPr>
+                <w:rFonts w:ascii="Cambria Math" w:hAnsi="Cambria Math"/>
+                <w:sz w:val="20"/>
+                <w:szCs w:val="20"/>
+              </w:rPr>
+              <m:t>,…,</m:t>
+            </m:r>
+            <m:sSub>
+              <m:sSubPr>
+                <m:ctrlPr>
+                  <w:rPr>
+                    <w:rFonts w:ascii="Cambria Math" w:hAnsi="Cambria Math"/>
+                    <w:i/>
+                    <w:sz w:val="20"/>
+                    <w:szCs w:val="20"/>
+                  </w:rPr>
+                </m:ctrlPr>
+              </m:sSubPr>
+              <m:e>
+                <m:r>
+                  <w:rPr>
+                    <w:rFonts w:ascii="Cambria Math" w:hAnsi="Cambria Math"/>
+                    <w:sz w:val="20"/>
+                    <w:szCs w:val="20"/>
+                  </w:rPr>
+                  <m:t>X</m:t>
+                </m:r>
+              </m:e>
+              <m:sub>
+                <m:r>
+                  <w:rPr>
+                    <w:rFonts w:ascii="Cambria Math" w:hAnsi="Cambria Math"/>
+                    <w:sz w:val="20"/>
+                    <w:szCs w:val="20"/>
+                  </w:rPr>
+                  <m:t>n</m:t>
+                </m:r>
+              </m:sub>
+            </m:sSub>
+          </m:e>
+        </m:d>
+      </m:oMath>
+      <w:r>
+        <w:rPr>
+          <w:rFonts w:hint="eastAsia"/>
+          <w:sz w:val="20"/>
+          <w:szCs w:val="20"/>
+        </w:rPr>
+        <w:t>对于</w:t>
+      </w:r>
+      <m:oMath>
+        <m:r>
+          <w:rPr>
+            <w:rFonts w:ascii="Cambria Math" w:hAnsi="Cambria Math"/>
+            <w:sz w:val="20"/>
+            <w:szCs w:val="20"/>
+          </w:rPr>
+          <m:t>θ</m:t>
+        </m:r>
+      </m:oMath>
+      <w:r>
+        <w:rPr>
+          <w:rFonts w:hint="eastAsia"/>
+          <w:sz w:val="20"/>
+          <w:szCs w:val="20"/>
+        </w:rPr>
+        <w:t>是</w:t>
+      </w:r>
+      <w:r>
+        <w:rPr>
+          <w:rFonts w:hint="eastAsia"/>
+          <w:sz w:val="20"/>
+          <w:szCs w:val="20"/>
+        </w:rPr>
+        <w:t>充分统计</w:t>
+      </w:r>
+      <w:r>
+        <w:rPr>
+          <w:rFonts w:hint="eastAsia"/>
+          <w:sz w:val="20"/>
+          <w:szCs w:val="20"/>
+        </w:rPr>
+        <w:t>量</w:t>
+      </w:r>
+      <w:r>
+        <w:rPr>
+          <w:rFonts w:hint="eastAsia"/>
+          <w:sz w:val="20"/>
+          <w:szCs w:val="20"/>
+        </w:rPr>
+        <w:t>.</w:t>
+      </w:r>
+      <w:r>
+        <w:rPr>
+          <w:sz w:val="20"/>
+          <w:szCs w:val="20"/>
+        </w:rPr>
+        <w:t xml:space="preserve"> </w:t>
+      </w:r>
+      <w:r>
+        <w:rPr>
+          <w:rFonts w:hint="eastAsia"/>
+          <w:sz w:val="20"/>
+          <w:szCs w:val="20"/>
+        </w:rPr>
+        <w:t>则</w:t>
+      </w:r>
+      <m:oMath>
+        <m:r>
+          <w:rPr>
+            <w:rFonts w:ascii="Cambria Math" w:hAnsi="Cambria Math"/>
+            <w:sz w:val="20"/>
+            <w:szCs w:val="20"/>
+          </w:rPr>
+          <m:t>θ</m:t>
+        </m:r>
+      </m:oMath>
+      <w:r>
+        <w:rPr>
+          <w:rFonts w:hint="eastAsia"/>
+          <w:sz w:val="20"/>
+          <w:szCs w:val="20"/>
+        </w:rPr>
+        <w:t>的M</w:t>
+      </w:r>
+      <w:r>
+        <w:rPr>
+          <w:sz w:val="20"/>
+          <w:szCs w:val="20"/>
+        </w:rPr>
+        <w:t xml:space="preserve">.L.E. </w:t>
+      </w:r>
+      <m:oMath>
+        <m:acc>
+          <m:accPr>
+            <m:ctrlPr>
+              <w:rPr>
+                <w:rFonts w:ascii="Cambria Math" w:hAnsi="Cambria Math"/>
+                <w:i/>
+                <w:sz w:val="20"/>
+                <w:szCs w:val="20"/>
+              </w:rPr>
+            </m:ctrlPr>
+          </m:accPr>
+          <m:e>
+            <m:r>
+              <w:rPr>
+                <w:rFonts w:ascii="Cambria Math" w:hAnsi="Cambria Math"/>
+                <w:sz w:val="20"/>
+                <w:szCs w:val="20"/>
+              </w:rPr>
+              <m:t>θ</m:t>
+            </m:r>
+          </m:e>
+        </m:acc>
+      </m:oMath>
+      <w:r>
+        <w:rPr>
+          <w:rFonts w:hint="eastAsia"/>
+          <w:sz w:val="20"/>
+          <w:szCs w:val="20"/>
+        </w:rPr>
+        <w:t>仅依赖</w:t>
+      </w:r>
+      <m:oMath>
+        <m:sSub>
+          <m:sSubPr>
+            <m:ctrlPr>
+              <w:rPr>
+                <w:rFonts w:ascii="Cambria Math" w:hAnsi="Cambria Math"/>
+                <w:sz w:val="20"/>
+                <w:szCs w:val="20"/>
+              </w:rPr>
+            </m:ctrlPr>
+          </m:sSubPr>
+          <m:e>
+            <m:r>
+              <w:rPr>
+                <w:rFonts w:ascii="Cambria Math" w:hAnsi="Cambria Math" w:hint="eastAsia"/>
+                <w:sz w:val="20"/>
+                <w:szCs w:val="20"/>
+              </w:rPr>
+              <m:t>X</m:t>
+            </m:r>
+          </m:e>
+          <m:sub>
+            <m:r>
+              <w:rPr>
+                <w:rFonts w:ascii="Cambria Math" w:hAnsi="Cambria Math"/>
+                <w:sz w:val="20"/>
+                <w:szCs w:val="20"/>
+              </w:rPr>
+              <m:t>1</m:t>
+            </m:r>
+          </m:sub>
+        </m:sSub>
+        <m:r>
+          <w:rPr>
+            <w:rFonts w:ascii="Cambria Math" w:hAnsi="Cambria Math"/>
+            <w:sz w:val="20"/>
+            <w:szCs w:val="20"/>
+          </w:rPr>
+          <m:t>,…,</m:t>
+        </m:r>
+        <m:sSub>
+          <m:sSubPr>
+            <m:ctrlPr>
+              <w:rPr>
+                <w:rFonts w:ascii="Cambria Math" w:hAnsi="Cambria Math"/>
+                <w:i/>
+                <w:sz w:val="20"/>
+                <w:szCs w:val="20"/>
+              </w:rPr>
+            </m:ctrlPr>
+          </m:sSubPr>
+          <m:e>
+            <m:r>
+              <w:rPr>
+                <w:rFonts w:ascii="Cambria Math" w:hAnsi="Cambria Math"/>
+                <w:sz w:val="20"/>
+                <w:szCs w:val="20"/>
+              </w:rPr>
+              <m:t>X</m:t>
+            </m:r>
+          </m:e>
+          <m:sub>
+            <m:r>
+              <w:rPr>
+                <w:rFonts w:ascii="Cambria Math" w:hAnsi="Cambria Math"/>
+                <w:sz w:val="20"/>
+                <w:szCs w:val="20"/>
+              </w:rPr>
+              <m:t>n</m:t>
+            </m:r>
+          </m:sub>
+        </m:sSub>
+      </m:oMath>
+      <w:r>
+        <w:rPr>
+          <w:rFonts w:hint="eastAsia"/>
+          <w:sz w:val="20"/>
+          <w:szCs w:val="20"/>
+        </w:rPr>
+        <w:t>通过统计量</w:t>
+      </w:r>
+      <m:oMath>
+        <m:r>
+          <w:rPr>
+            <w:rFonts w:ascii="Cambria Math" w:hAnsi="Cambria Math"/>
+            <w:sz w:val="20"/>
+            <w:szCs w:val="20"/>
+          </w:rPr>
+          <m:t>T</m:t>
+        </m:r>
+      </m:oMath>
+      <w:r>
+        <w:rPr>
+          <w:rFonts w:hint="eastAsia"/>
+          <w:iCs/>
+          <w:sz w:val="20"/>
+          <w:szCs w:val="20"/>
+        </w:rPr>
+        <w:t>的观察数据</w:t>
+      </w:r>
+      <w:r>
+        <w:rPr>
+          <w:rFonts w:hint="eastAsia"/>
+          <w:sz w:val="20"/>
+          <w:szCs w:val="20"/>
+        </w:rPr>
+        <w:t>.</w:t>
+      </w:r>
+    </w:p>
+    <w:p>
+      <w:pPr>
+        <w:rPr>
+          <w:sz w:val="20"/>
+          <w:szCs w:val="20"/>
+        </w:rPr>
+      </w:pPr>
+    </w:p>
+    <w:p>
+      <w:pPr>
+        <w:rPr>
+          <w:sz w:val="20"/>
+          <w:szCs w:val="20"/>
+        </w:rPr>
+      </w:pPr>
+      <w:r>
+        <w:rPr>
+          <w:rFonts w:hint="eastAsia"/>
+          <w:sz w:val="20"/>
+          <w:szCs w:val="20"/>
+        </w:rPr>
+        <w:t>定理7.8.4</w:t>
+      </w:r>
+      <w:r>
+        <w:rPr>
+          <w:sz w:val="20"/>
+          <w:szCs w:val="20"/>
+        </w:rPr>
+        <w:t xml:space="preserve"> </w:t>
+      </w:r>
+      <w:r>
+        <w:rPr>
+          <w:rFonts w:hint="eastAsia"/>
+          <w:sz w:val="20"/>
+          <w:szCs w:val="20"/>
+        </w:rPr>
+        <w:t>贝叶斯估算器和充分统计量 设</w:t>
+      </w:r>
+      <m:oMath>
+        <m:r>
+          <w:rPr>
+            <w:rFonts w:ascii="Cambria Math" w:hAnsi="Cambria Math"/>
+            <w:sz w:val="20"/>
+            <w:szCs w:val="20"/>
+          </w:rPr>
+          <m:t>T</m:t>
+        </m:r>
+        <m:r>
+          <m:rPr>
+            <m:sty m:val="p"/>
+          </m:rPr>
+          <w:rPr>
+            <w:rFonts w:ascii="Cambria Math" w:hAnsi="Cambria Math"/>
+            <w:sz w:val="20"/>
+            <w:szCs w:val="20"/>
+          </w:rPr>
+          <m:t>=</m:t>
+        </m:r>
+        <m:r>
+          <w:rPr>
+            <w:rFonts w:ascii="Cambria Math" w:hAnsi="Cambria Math"/>
+            <w:sz w:val="20"/>
+            <w:szCs w:val="20"/>
+          </w:rPr>
+          <m:t>r</m:t>
+        </m:r>
+        <m:d>
+          <m:dPr>
+            <m:ctrlPr>
+              <w:rPr>
+                <w:rFonts w:ascii="Cambria Math" w:hAnsi="Cambria Math"/>
+                <w:sz w:val="20"/>
+                <w:szCs w:val="20"/>
+              </w:rPr>
+            </m:ctrlPr>
+          </m:dPr>
+          <m:e>
+            <m:r>
+              <m:rPr>
+                <m:sty m:val="bi"/>
+              </m:rPr>
+              <w:rPr>
+                <w:rFonts w:ascii="Cambria Math" w:hAnsi="Cambria Math"/>
+                <w:sz w:val="20"/>
+                <w:szCs w:val="20"/>
+              </w:rPr>
+              <m:t>X</m:t>
+            </m:r>
+          </m:e>
+        </m:d>
+      </m:oMath>
+      <w:r>
+        <w:rPr>
+          <w:rFonts w:hint="eastAsia"/>
+          <w:sz w:val="20"/>
+          <w:szCs w:val="20"/>
+        </w:rPr>
+        <w:t>对于</w:t>
+      </w:r>
+      <m:oMath>
+        <m:r>
+          <w:rPr>
+            <w:rFonts w:ascii="Cambria Math" w:hAnsi="Cambria Math"/>
+            <w:sz w:val="20"/>
+            <w:szCs w:val="20"/>
+          </w:rPr>
+          <m:t>θ</m:t>
+        </m:r>
+      </m:oMath>
+      <w:r>
+        <w:rPr>
+          <w:rFonts w:hint="eastAsia"/>
+          <w:sz w:val="20"/>
+          <w:szCs w:val="20"/>
+        </w:rPr>
+        <w:t>是充分统计</w:t>
+      </w:r>
+      <w:r>
+        <w:rPr>
+          <w:rFonts w:hint="eastAsia"/>
+          <w:sz w:val="20"/>
+          <w:szCs w:val="20"/>
+        </w:rPr>
+        <w:t>量.</w:t>
+      </w:r>
+      <w:r>
+        <w:rPr>
+          <w:sz w:val="20"/>
+          <w:szCs w:val="20"/>
+        </w:rPr>
+        <w:t xml:space="preserve"> </w:t>
+      </w:r>
+      <w:r>
+        <w:rPr>
+          <w:rFonts w:hint="eastAsia"/>
+          <w:sz w:val="20"/>
+          <w:szCs w:val="20"/>
+        </w:rPr>
+        <w:t>则</w:t>
+      </w:r>
+      <m:oMath>
+        <m:r>
+          <w:rPr>
+            <w:rFonts w:ascii="Cambria Math" w:hAnsi="Cambria Math"/>
+            <w:sz w:val="20"/>
+            <w:szCs w:val="20"/>
+          </w:rPr>
+          <m:t>θ</m:t>
+        </m:r>
+      </m:oMath>
+      <w:r>
+        <w:rPr>
+          <w:rFonts w:hint="eastAsia"/>
+          <w:sz w:val="20"/>
+          <w:szCs w:val="20"/>
+        </w:rPr>
+        <w:t>的每一个贝叶斯估算器</w:t>
+      </w:r>
+      <w:r>
+        <w:rPr>
+          <w:sz w:val="20"/>
+          <w:szCs w:val="20"/>
+        </w:rPr>
+        <w:t xml:space="preserve"> </w:t>
+      </w:r>
+      <m:oMath>
+        <m:acc>
+          <m:accPr>
+            <m:ctrlPr>
+              <w:rPr>
+                <w:rFonts w:ascii="Cambria Math" w:hAnsi="Cambria Math"/>
+                <w:i/>
+                <w:sz w:val="20"/>
+                <w:szCs w:val="20"/>
+              </w:rPr>
+            </m:ctrlPr>
+          </m:accPr>
+          <m:e>
+            <m:r>
+              <w:rPr>
+                <w:rFonts w:ascii="Cambria Math" w:hAnsi="Cambria Math"/>
+                <w:sz w:val="20"/>
+                <w:szCs w:val="20"/>
+              </w:rPr>
+              <m:t>θ</m:t>
+            </m:r>
+          </m:e>
+        </m:acc>
+      </m:oMath>
+      <w:r>
+        <w:rPr>
+          <w:rFonts w:hint="eastAsia"/>
+          <w:sz w:val="20"/>
+          <w:szCs w:val="20"/>
+        </w:rPr>
+        <w:t>仅依赖</w:t>
+      </w:r>
+      <m:oMath>
+        <m:sSub>
+          <m:sSubPr>
+            <m:ctrlPr>
+              <w:rPr>
+                <w:rFonts w:ascii="Cambria Math" w:hAnsi="Cambria Math"/>
+                <w:sz w:val="20"/>
+                <w:szCs w:val="20"/>
+              </w:rPr>
+            </m:ctrlPr>
+          </m:sSubPr>
+          <m:e>
+            <m:r>
+              <w:rPr>
+                <w:rFonts w:ascii="Cambria Math" w:hAnsi="Cambria Math" w:hint="eastAsia"/>
+                <w:sz w:val="20"/>
+                <w:szCs w:val="20"/>
+              </w:rPr>
+              <m:t>X</m:t>
+            </m:r>
+          </m:e>
+          <m:sub>
+            <m:r>
+              <w:rPr>
+                <w:rFonts w:ascii="Cambria Math" w:hAnsi="Cambria Math"/>
+                <w:sz w:val="20"/>
+                <w:szCs w:val="20"/>
+              </w:rPr>
+              <m:t>1</m:t>
+            </m:r>
+          </m:sub>
+        </m:sSub>
+        <m:r>
+          <w:rPr>
+            <w:rFonts w:ascii="Cambria Math" w:hAnsi="Cambria Math"/>
+            <w:sz w:val="20"/>
+            <w:szCs w:val="20"/>
+          </w:rPr>
+          <m:t>,…,</m:t>
+        </m:r>
+        <m:sSub>
+          <m:sSubPr>
+            <m:ctrlPr>
+              <w:rPr>
+                <w:rFonts w:ascii="Cambria Math" w:hAnsi="Cambria Math"/>
+                <w:i/>
+                <w:sz w:val="20"/>
+                <w:szCs w:val="20"/>
+              </w:rPr>
+            </m:ctrlPr>
+          </m:sSubPr>
+          <m:e>
+            <m:r>
+              <w:rPr>
+                <w:rFonts w:ascii="Cambria Math" w:hAnsi="Cambria Math"/>
+                <w:sz w:val="20"/>
+                <w:szCs w:val="20"/>
+              </w:rPr>
+              <m:t>X</m:t>
+            </m:r>
+          </m:e>
+          <m:sub>
+            <m:r>
+              <w:rPr>
+                <w:rFonts w:ascii="Cambria Math" w:hAnsi="Cambria Math"/>
+                <w:sz w:val="20"/>
+                <w:szCs w:val="20"/>
+              </w:rPr>
+              <m:t>n</m:t>
+            </m:r>
+          </m:sub>
+        </m:sSub>
+      </m:oMath>
+      <w:r>
+        <w:rPr>
+          <w:rFonts w:hint="eastAsia"/>
+          <w:sz w:val="20"/>
+          <w:szCs w:val="20"/>
+        </w:rPr>
+        <w:t>通过统计量</w:t>
+      </w:r>
+      <m:oMath>
+        <m:r>
+          <w:rPr>
+            <w:rFonts w:ascii="Cambria Math" w:hAnsi="Cambria Math"/>
+            <w:sz w:val="20"/>
+            <w:szCs w:val="20"/>
+          </w:rPr>
+          <m:t>T</m:t>
+        </m:r>
+      </m:oMath>
+      <w:r>
+        <w:rPr>
+          <w:rFonts w:hint="eastAsia"/>
+          <w:iCs/>
+          <w:sz w:val="20"/>
+          <w:szCs w:val="20"/>
+        </w:rPr>
+        <w:t>的观察数据</w:t>
+      </w:r>
+      <w:r>
+        <w:rPr>
+          <w:rFonts w:hint="eastAsia"/>
+          <w:sz w:val="20"/>
+          <w:szCs w:val="20"/>
+        </w:rPr>
+        <w:t>.</w:t>
+      </w:r>
+    </w:p>
+    <w:p>
+      <w:pPr>
+        <w:rPr>
+          <w:sz w:val="20"/>
+          <w:szCs w:val="20"/>
+        </w:rPr>
+      </w:pPr>
+    </w:p>
+    <w:p>
+      <w:pPr>
+        <w:rPr>
+          <w:rFonts w:hint="eastAsia"/>
+          <w:sz w:val="20"/>
+          <w:szCs w:val="20"/>
+        </w:rPr>
+      </w:pPr>
       <w:bookmarkStart w:id="0" w:name="_GoBack"/>
       <w:bookmarkEnd w:id="0"/>
+    </w:p>
+    <w:p>
+      <w:pPr>
+        <w:rPr>
+          <w:rFonts w:hint="eastAsia"/>
+          <w:sz w:val="20"/>
+          <w:szCs w:val="20"/>
+        </w:rPr>
+      </w:pPr>
     </w:p>
     <w:p>
       <w:pPr>
@@ -16159,7 +20124,7 @@
 </file>
 
 <file path=customXml/itemProps1.xml><?xml version="1.0" encoding="utf-8"?>
-<ds:datastoreItem xmlns:ds="http://schemas.openxmlformats.org/officeDocument/2006/customXml" ds:itemID="{718F6916-9636-490D-8A47-CC4E79DA54E6}">
+<ds:datastoreItem xmlns:ds="http://schemas.openxmlformats.org/officeDocument/2006/customXml" ds:itemID="{C4B1093F-A0E5-4EB5-8F90-A56239183DEF}">
   <ds:schemaRefs>
     <ds:schemaRef ds:uri="http://schemas.openxmlformats.org/officeDocument/2006/bibliography"/>
   </ds:schemaRefs>

</xml_diff>

<commit_message>
Update the demo: AMD::TiledLighting11
</commit_message>
<xml_diff>
--- a/docs/第七章 估算.docx
+++ b/docs/第七章 估算.docx
@@ -48471,7 +48471,6 @@
     <w:p>
       <w:pPr>
         <w:rPr>
-          <w:rFonts w:hint="eastAsia"/>
           <w:sz w:val="20"/>
           <w:szCs w:val="20"/>
         </w:rPr>
@@ -48526,15 +48525,7 @@
               <w:sz w:val="20"/>
               <w:szCs w:val="20"/>
             </w:rPr>
-            <m:t>θ</m:t>
-          </m:r>
-          <m:r>
-            <w:rPr>
-              <w:rFonts w:ascii="Cambria Math" w:hAnsi="Cambria Math" w:cs="Arial"/>
-              <w:sz w:val="20"/>
-              <w:szCs w:val="20"/>
-            </w:rPr>
-            <m:t>=</m:t>
+            <m:t>θ=</m:t>
           </m:r>
           <m:sSub>
             <m:sSubPr>
@@ -49352,15 +49343,7 @@
               <w:sz w:val="20"/>
               <w:szCs w:val="20"/>
             </w:rPr>
-            <m:t>:</m:t>
-          </m:r>
-          <m:r>
-            <w:rPr>
-              <w:rFonts w:ascii="Cambria Math" w:hAnsi="Cambria Math"/>
-              <w:sz w:val="20"/>
-              <w:szCs w:val="20"/>
-            </w:rPr>
-            <m:t xml:space="preserve">    </m:t>
+            <m:t xml:space="preserve">:    </m:t>
           </m:r>
           <m:r>
             <w:rPr>
@@ -49559,15 +49542,7 @@
               <w:sz w:val="20"/>
               <w:szCs w:val="20"/>
             </w:rPr>
-            <m:t xml:space="preserve"> </m:t>
-          </m:r>
-          <m:r>
-            <w:rPr>
-              <w:rFonts w:ascii="Cambria Math" w:hAnsi="Cambria Math"/>
-              <w:sz w:val="20"/>
-              <w:szCs w:val="20"/>
-            </w:rPr>
-            <m:t xml:space="preserve">            </m:t>
+            <m:t xml:space="preserve">             </m:t>
           </m:r>
         </m:oMath>
       </m:oMathPara>
@@ -49886,17 +49861,7 @@
           <w:sz w:val="20"/>
           <w:szCs w:val="20"/>
         </w:rPr>
-        <w:t>分割称两个子集来设定</w:t>
-      </w:r>
-      <w:bookmarkStart w:id="0" w:name="_GoBack"/>
-      <w:bookmarkEnd w:id="0"/>
-      <w:r>
-        <w:rPr>
-          <w:rFonts w:hint="eastAsia"/>
-          <w:sz w:val="20"/>
-          <w:szCs w:val="20"/>
-        </w:rPr>
-        <w:t>测试过程</w:t>
+        <w:t>分割称两个子集来设定测试过程</w:t>
       </w:r>
       <w:r>
         <w:rPr>
@@ -50755,13 +50720,16 @@
       <w:r>
         <w:rPr>
           <w:rFonts w:hint="eastAsia"/>
-          <w:sz w:val="20"/>
-          <w:szCs w:val="20"/>
+          <w:b/>
+          <w:bCs/>
+          <w:sz w:val="22"/>
         </w:rPr>
         <w:t>定义9.1.6</w:t>
       </w:r>
       <w:r>
         <w:rPr>
+          <w:b/>
+          <w:bCs/>
           <w:sz w:val="20"/>
           <w:szCs w:val="20"/>
         </w:rPr>
@@ -50770,10 +50738,20 @@
       <w:r>
         <w:rPr>
           <w:rFonts w:hint="eastAsia"/>
-          <w:sz w:val="20"/>
-          <w:szCs w:val="20"/>
-        </w:rPr>
-        <w:t>幂函数 设</w:t>
+          <w:b/>
+          <w:bCs/>
+          <w:sz w:val="20"/>
+          <w:szCs w:val="20"/>
+        </w:rPr>
+        <w:t>幂函数</w:t>
+      </w:r>
+      <w:r>
+        <w:rPr>
+          <w:rFonts w:hint="eastAsia"/>
+          <w:sz w:val="20"/>
+          <w:szCs w:val="20"/>
+        </w:rPr>
+        <w:t xml:space="preserve"> 设</w:t>
       </w:r>
       <m:oMath>
         <m:r>
@@ -51571,38 +51549,985 @@
           <w:sz w:val="20"/>
           <w:szCs w:val="20"/>
         </w:rPr>
-        <w:t xml:space="preserve"> 类型</w:t>
-      </w:r>
-      <w:r>
-        <w:rPr>
-          <w:sz w:val="20"/>
-          <w:szCs w:val="20"/>
-        </w:rPr>
-        <w:t>I</w:t>
-      </w:r>
-      <w:r>
-        <w:rPr>
-          <w:rFonts w:hint="eastAsia"/>
-          <w:sz w:val="20"/>
-          <w:szCs w:val="20"/>
-        </w:rPr>
-        <w:t>拒绝真零假设的错误决定是</w:t>
-      </w:r>
-      <w:r>
-        <w:rPr>
-          <w:sz w:val="20"/>
-          <w:szCs w:val="20"/>
-        </w:rPr>
-        <w:t>I类错误或第一类错误。 不拒绝假零假设的错误决定称为II型错误，或第二种错误。</w:t>
+        <w:t xml:space="preserve"> </w:t>
+      </w:r>
+      <w:r>
+        <w:rPr>
+          <w:rFonts w:hint="eastAsia"/>
+          <w:sz w:val="20"/>
+          <w:szCs w:val="20"/>
+        </w:rPr>
+        <w:t>我们在做假设检验的时候会犯两种错误</w:t>
+      </w:r>
+      <w:r>
+        <w:rPr>
+          <w:rFonts w:hint="eastAsia"/>
+          <w:sz w:val="20"/>
+          <w:szCs w:val="20"/>
+        </w:rPr>
+        <w:t>：</w:t>
+      </w:r>
+      <w:r>
+        <w:rPr>
+          <w:rFonts w:hint="eastAsia"/>
+          <w:sz w:val="20"/>
+          <w:szCs w:val="20"/>
+        </w:rPr>
+        <w:t>第一，原假设是正确的，而你判断它为错误的；第二，原假设是错误的，而你判断它为正确的。我们分别称这两种错误为第一类错误</w:t>
+      </w:r>
+      <w:r>
+        <w:rPr>
+          <w:sz w:val="20"/>
+          <w:szCs w:val="20"/>
+        </w:rPr>
+        <w:t>(Type I error)和第二类错误(Type II error)</w:t>
+      </w:r>
+      <w:r>
+        <w:rPr>
+          <w:sz w:val="20"/>
+          <w:szCs w:val="20"/>
+        </w:rPr>
+        <w:t>.</w:t>
+      </w:r>
+      <w:r>
+        <w:rPr>
+          <w:sz w:val="20"/>
+          <w:szCs w:val="20"/>
+        </w:rPr>
+        <w:t xml:space="preserve"> </w:t>
+      </w:r>
+      <w:r>
+        <w:rPr>
+          <w:rFonts w:hint="eastAsia"/>
+          <w:sz w:val="20"/>
+          <w:szCs w:val="20"/>
+        </w:rPr>
+        <w:t>其中原假设是指零假设.</w:t>
       </w:r>
     </w:p>
     <w:p>
       <w:pPr>
         <w:rPr>
+          <w:rFonts w:ascii="楷体" w:eastAsia="楷体" w:hAnsi="楷体" w:hint="eastAsia"/>
           <w:sz w:val="20"/>
           <w:szCs w:val="20"/>
         </w:rPr>
       </w:pPr>
+      <w:r>
+        <w:rPr>
+          <w:sz w:val="20"/>
+          <w:szCs w:val="20"/>
+        </w:rPr>
+        <w:tab/>
+      </w:r>
+      <w:r>
+        <w:rPr>
+          <w:rFonts w:ascii="楷体" w:eastAsia="楷体" w:hAnsi="楷体" w:hint="eastAsia"/>
+          <w:sz w:val="20"/>
+          <w:szCs w:val="20"/>
+        </w:rPr>
+        <w:t>用幂函数表示,</w:t>
+      </w:r>
+      <w:r>
+        <w:rPr>
+          <w:rFonts w:ascii="楷体" w:eastAsia="楷体" w:hAnsi="楷体"/>
+          <w:sz w:val="20"/>
+          <w:szCs w:val="20"/>
+        </w:rPr>
+        <w:t xml:space="preserve"> </w:t>
+      </w:r>
+      <w:r>
+        <w:rPr>
+          <w:rFonts w:ascii="楷体" w:eastAsia="楷体" w:hAnsi="楷体" w:hint="eastAsia"/>
+          <w:sz w:val="20"/>
+          <w:szCs w:val="20"/>
+        </w:rPr>
+        <w:t>如果</w:t>
+      </w:r>
+      <m:oMath>
+        <m:r>
+          <w:rPr>
+            <w:rFonts w:ascii="Cambria Math" w:eastAsia="楷体" w:hAnsi="Cambria Math"/>
+            <w:sz w:val="20"/>
+            <w:szCs w:val="20"/>
+          </w:rPr>
+          <m:t>θ∈</m:t>
+        </m:r>
+        <m:sSub>
+          <m:sSubPr>
+            <m:ctrlPr>
+              <w:rPr>
+                <w:rFonts w:ascii="Cambria Math" w:eastAsia="楷体" w:hAnsi="Cambria Math"/>
+                <w:i/>
+                <w:sz w:val="20"/>
+                <w:szCs w:val="20"/>
+              </w:rPr>
+            </m:ctrlPr>
+          </m:sSubPr>
+          <m:e>
+            <m:r>
+              <m:rPr>
+                <m:sty m:val="p"/>
+              </m:rPr>
+              <w:rPr>
+                <w:rFonts w:ascii="Cambria Math" w:eastAsia="楷体" w:hAnsi="Cambria Math"/>
+                <w:sz w:val="20"/>
+                <w:szCs w:val="20"/>
+              </w:rPr>
+              <m:t>Ω</m:t>
+            </m:r>
+          </m:e>
+          <m:sub>
+            <m:r>
+              <w:rPr>
+                <w:rFonts w:ascii="Cambria Math" w:eastAsia="楷体" w:hAnsi="Cambria Math"/>
+                <w:sz w:val="20"/>
+                <w:szCs w:val="20"/>
+              </w:rPr>
+              <m:t>0</m:t>
+            </m:r>
+          </m:sub>
+        </m:sSub>
+      </m:oMath>
+      <w:r>
+        <w:rPr>
+          <w:rFonts w:ascii="楷体" w:eastAsia="楷体" w:hAnsi="楷体"/>
+          <w:sz w:val="20"/>
+          <w:szCs w:val="20"/>
+        </w:rPr>
+        <w:t xml:space="preserve">, </w:t>
+      </w:r>
+      <m:oMath>
+        <m:r>
+          <w:rPr>
+            <w:rFonts w:ascii="Cambria Math" w:eastAsia="楷体" w:hAnsi="Cambria Math"/>
+            <w:sz w:val="20"/>
+            <w:szCs w:val="20"/>
+          </w:rPr>
+          <m:t>π</m:t>
+        </m:r>
+        <m:d>
+          <m:dPr>
+            <m:ctrlPr>
+              <w:rPr>
+                <w:rFonts w:ascii="Cambria Math" w:eastAsia="楷体" w:hAnsi="Cambria Math"/>
+                <w:sz w:val="20"/>
+                <w:szCs w:val="20"/>
+              </w:rPr>
+            </m:ctrlPr>
+          </m:dPr>
+          <m:e>
+            <m:r>
+              <w:rPr>
+                <w:rFonts w:ascii="Cambria Math" w:eastAsia="楷体" w:hAnsi="Cambria Math"/>
+                <w:sz w:val="20"/>
+                <w:szCs w:val="20"/>
+              </w:rPr>
+              <m:t>θ|δ</m:t>
+            </m:r>
+          </m:e>
+        </m:d>
+      </m:oMath>
+      <w:r>
+        <w:rPr>
+          <w:rFonts w:ascii="楷体" w:eastAsia="楷体" w:hAnsi="楷体" w:hint="eastAsia"/>
+          <w:sz w:val="20"/>
+          <w:szCs w:val="20"/>
+        </w:rPr>
+        <w:t>是统计者犯第一类错误的概率.</w:t>
+      </w:r>
+      <w:r>
+        <w:rPr>
+          <w:rFonts w:ascii="楷体" w:eastAsia="楷体" w:hAnsi="楷体"/>
+          <w:sz w:val="20"/>
+          <w:szCs w:val="20"/>
+        </w:rPr>
+        <w:t xml:space="preserve"> </w:t>
+      </w:r>
+      <w:r>
+        <w:rPr>
+          <w:rFonts w:ascii="楷体" w:eastAsia="楷体" w:hAnsi="楷体" w:hint="eastAsia"/>
+          <w:sz w:val="20"/>
+          <w:szCs w:val="20"/>
+        </w:rPr>
+        <w:t>相似地,</w:t>
+      </w:r>
+      <w:r>
+        <w:rPr>
+          <w:rFonts w:ascii="楷体" w:eastAsia="楷体" w:hAnsi="楷体"/>
+          <w:sz w:val="20"/>
+          <w:szCs w:val="20"/>
+        </w:rPr>
+        <w:t xml:space="preserve"> </w:t>
+      </w:r>
+      <w:r>
+        <w:rPr>
+          <w:rFonts w:ascii="楷体" w:eastAsia="楷体" w:hAnsi="楷体" w:hint="eastAsia"/>
+          <w:sz w:val="20"/>
+          <w:szCs w:val="20"/>
+        </w:rPr>
+        <w:t>如果</w:t>
+      </w:r>
+      <m:oMath>
+        <m:r>
+          <w:rPr>
+            <w:rFonts w:ascii="Cambria Math" w:eastAsia="楷体" w:hAnsi="Cambria Math"/>
+            <w:sz w:val="20"/>
+            <w:szCs w:val="20"/>
+          </w:rPr>
+          <m:t>θ∈</m:t>
+        </m:r>
+        <m:sSub>
+          <m:sSubPr>
+            <m:ctrlPr>
+              <w:rPr>
+                <w:rFonts w:ascii="Cambria Math" w:eastAsia="楷体" w:hAnsi="Cambria Math"/>
+                <w:i/>
+                <w:sz w:val="20"/>
+                <w:szCs w:val="20"/>
+              </w:rPr>
+            </m:ctrlPr>
+          </m:sSubPr>
+          <m:e>
+            <m:r>
+              <m:rPr>
+                <m:sty m:val="p"/>
+              </m:rPr>
+              <w:rPr>
+                <w:rFonts w:ascii="Cambria Math" w:eastAsia="楷体" w:hAnsi="Cambria Math"/>
+                <w:sz w:val="20"/>
+                <w:szCs w:val="20"/>
+              </w:rPr>
+              <m:t>Ω</m:t>
+            </m:r>
+          </m:e>
+          <m:sub>
+            <m:r>
+              <w:rPr>
+                <w:rFonts w:ascii="Cambria Math" w:eastAsia="楷体" w:hAnsi="Cambria Math" w:hint="eastAsia"/>
+                <w:sz w:val="20"/>
+                <w:szCs w:val="20"/>
+              </w:rPr>
+              <m:t>1</m:t>
+            </m:r>
+          </m:sub>
+        </m:sSub>
+      </m:oMath>
+      <w:r>
+        <w:rPr>
+          <w:rFonts w:ascii="楷体" w:eastAsia="楷体" w:hAnsi="楷体" w:hint="eastAsia"/>
+          <w:sz w:val="20"/>
+          <w:szCs w:val="20"/>
+        </w:rPr>
+        <w:t>,</w:t>
+      </w:r>
+      <w:r>
+        <w:rPr>
+          <w:rFonts w:ascii="楷体" w:eastAsia="楷体" w:hAnsi="楷体"/>
+          <w:sz w:val="20"/>
+          <w:szCs w:val="20"/>
+        </w:rPr>
+        <w:t xml:space="preserve"> </w:t>
+      </w:r>
+      <m:oMath>
+        <m:r>
+          <m:rPr>
+            <m:sty m:val="p"/>
+          </m:rPr>
+          <w:rPr>
+            <w:rFonts w:ascii="Cambria Math" w:eastAsia="楷体" w:hAnsi="Cambria Math" w:hint="eastAsia"/>
+            <w:sz w:val="20"/>
+            <w:szCs w:val="20"/>
+          </w:rPr>
+          <m:t>1</m:t>
+        </m:r>
+        <m:r>
+          <m:rPr>
+            <m:sty m:val="p"/>
+          </m:rPr>
+          <w:rPr>
+            <w:rFonts w:ascii="微软雅黑" w:eastAsia="微软雅黑" w:hAnsi="微软雅黑" w:cs="微软雅黑" w:hint="eastAsia"/>
+            <w:sz w:val="20"/>
+            <w:szCs w:val="20"/>
+          </w:rPr>
+          <m:t>-</m:t>
+        </m:r>
+        <m:r>
+          <w:rPr>
+            <w:rFonts w:ascii="Cambria Math" w:eastAsia="楷体" w:hAnsi="Cambria Math"/>
+            <w:sz w:val="20"/>
+            <w:szCs w:val="20"/>
+          </w:rPr>
+          <m:t>π</m:t>
+        </m:r>
+        <m:d>
+          <m:dPr>
+            <m:ctrlPr>
+              <w:rPr>
+                <w:rFonts w:ascii="Cambria Math" w:eastAsia="楷体" w:hAnsi="Cambria Math"/>
+                <w:sz w:val="20"/>
+                <w:szCs w:val="20"/>
+              </w:rPr>
+            </m:ctrlPr>
+          </m:dPr>
+          <m:e>
+            <m:r>
+              <w:rPr>
+                <w:rFonts w:ascii="Cambria Math" w:eastAsia="楷体" w:hAnsi="Cambria Math"/>
+                <w:sz w:val="20"/>
+                <w:szCs w:val="20"/>
+              </w:rPr>
+              <m:t>θ|δ</m:t>
+            </m:r>
+          </m:e>
+        </m:d>
+      </m:oMath>
+      <w:r>
+        <w:rPr>
+          <w:rFonts w:ascii="楷体" w:eastAsia="楷体" w:hAnsi="楷体" w:hint="eastAsia"/>
+          <w:sz w:val="20"/>
+          <w:szCs w:val="20"/>
+        </w:rPr>
+        <w:t>是犯第二类错误的概率.</w:t>
+      </w:r>
+      <w:r>
+        <w:rPr>
+          <w:rFonts w:ascii="楷体" w:eastAsia="楷体" w:hAnsi="楷体"/>
+          <w:sz w:val="20"/>
+          <w:szCs w:val="20"/>
+        </w:rPr>
+        <w:t xml:space="preserve"> </w:t>
+      </w:r>
+      <w:r>
+        <w:rPr>
+          <w:rFonts w:ascii="楷体" w:eastAsia="楷体" w:hAnsi="楷体" w:hint="eastAsia"/>
+          <w:sz w:val="20"/>
+          <w:szCs w:val="20"/>
+        </w:rPr>
+        <w:t>如果我们要在多个验证中选择一个.</w:t>
+      </w:r>
+      <w:r>
+        <w:rPr>
+          <w:rFonts w:ascii="楷体" w:eastAsia="楷体" w:hAnsi="楷体"/>
+          <w:sz w:val="20"/>
+          <w:szCs w:val="20"/>
+        </w:rPr>
+        <w:t xml:space="preserve"> </w:t>
+      </w:r>
+      <w:r>
+        <w:rPr>
+          <w:rFonts w:ascii="楷体" w:eastAsia="楷体" w:hAnsi="楷体" w:hint="eastAsia"/>
+          <w:sz w:val="20"/>
+          <w:szCs w:val="20"/>
+        </w:rPr>
+        <w:t>我们可能会选择一个错误概率最小的验证</w:t>
+      </w:r>
+      <m:oMath>
+        <m:r>
+          <w:rPr>
+            <w:rFonts w:ascii="Cambria Math" w:eastAsia="楷体" w:hAnsi="Cambria Math"/>
+            <w:sz w:val="20"/>
+            <w:szCs w:val="20"/>
+          </w:rPr>
+          <m:t>δ</m:t>
+        </m:r>
+      </m:oMath>
+      <w:r>
+        <w:rPr>
+          <w:rFonts w:ascii="楷体" w:eastAsia="楷体" w:hAnsi="楷体" w:hint="eastAsia"/>
+          <w:sz w:val="20"/>
+          <w:szCs w:val="20"/>
+        </w:rPr>
+        <w:t>.</w:t>
+      </w:r>
+      <w:r>
+        <w:rPr>
+          <w:rFonts w:ascii="楷体" w:eastAsia="楷体" w:hAnsi="楷体"/>
+          <w:sz w:val="20"/>
+          <w:szCs w:val="20"/>
+        </w:rPr>
+        <w:t xml:space="preserve"> </w:t>
+      </w:r>
+      <w:r>
+        <w:rPr>
+          <w:rFonts w:ascii="楷体" w:eastAsia="楷体" w:hAnsi="楷体" w:hint="eastAsia"/>
+          <w:sz w:val="20"/>
+          <w:szCs w:val="20"/>
+        </w:rPr>
+        <w:t>也就是我们要选择一个幂函数</w:t>
+      </w:r>
+      <m:oMath>
+        <m:r>
+          <w:rPr>
+            <w:rFonts w:ascii="Cambria Math" w:eastAsia="楷体" w:hAnsi="Cambria Math"/>
+            <w:sz w:val="20"/>
+            <w:szCs w:val="20"/>
+          </w:rPr>
+          <m:t>π</m:t>
+        </m:r>
+        <m:d>
+          <m:dPr>
+            <m:ctrlPr>
+              <w:rPr>
+                <w:rFonts w:ascii="Cambria Math" w:eastAsia="楷体" w:hAnsi="Cambria Math"/>
+                <w:sz w:val="20"/>
+                <w:szCs w:val="20"/>
+              </w:rPr>
+            </m:ctrlPr>
+          </m:dPr>
+          <m:e>
+            <m:r>
+              <w:rPr>
+                <w:rFonts w:ascii="Cambria Math" w:eastAsia="楷体" w:hAnsi="Cambria Math"/>
+                <w:sz w:val="20"/>
+                <w:szCs w:val="20"/>
+              </w:rPr>
+              <m:t>θ|δ</m:t>
+            </m:r>
+          </m:e>
+        </m:d>
+      </m:oMath>
+      <w:r>
+        <w:rPr>
+          <w:rFonts w:ascii="楷体" w:eastAsia="楷体" w:hAnsi="楷体" w:hint="eastAsia"/>
+          <w:sz w:val="20"/>
+          <w:szCs w:val="20"/>
+        </w:rPr>
+        <w:t>对于</w:t>
+      </w:r>
+      <m:oMath>
+        <m:r>
+          <w:rPr>
+            <w:rFonts w:ascii="Cambria Math" w:eastAsia="楷体" w:hAnsi="Cambria Math"/>
+            <w:sz w:val="20"/>
+            <w:szCs w:val="20"/>
+          </w:rPr>
+          <m:t>θ∈</m:t>
+        </m:r>
+        <m:sSub>
+          <m:sSubPr>
+            <m:ctrlPr>
+              <w:rPr>
+                <w:rFonts w:ascii="Cambria Math" w:eastAsia="楷体" w:hAnsi="Cambria Math"/>
+                <w:i/>
+                <w:sz w:val="20"/>
+                <w:szCs w:val="20"/>
+              </w:rPr>
+            </m:ctrlPr>
+          </m:sSubPr>
+          <m:e>
+            <m:r>
+              <m:rPr>
+                <m:sty m:val="p"/>
+              </m:rPr>
+              <w:rPr>
+                <w:rFonts w:ascii="Cambria Math" w:eastAsia="楷体" w:hAnsi="Cambria Math"/>
+                <w:sz w:val="20"/>
+                <w:szCs w:val="20"/>
+              </w:rPr>
+              <m:t>Ω</m:t>
+            </m:r>
+          </m:e>
+          <m:sub>
+            <m:r>
+              <w:rPr>
+                <w:rFonts w:ascii="Cambria Math" w:eastAsia="楷体" w:hAnsi="Cambria Math"/>
+                <w:sz w:val="20"/>
+                <w:szCs w:val="20"/>
+              </w:rPr>
+              <m:t>0</m:t>
+            </m:r>
+          </m:sub>
+        </m:sSub>
+      </m:oMath>
+      <w:r>
+        <w:rPr>
+          <w:rFonts w:ascii="楷体" w:eastAsia="楷体" w:hAnsi="楷体" w:hint="eastAsia"/>
+          <w:sz w:val="20"/>
+          <w:szCs w:val="20"/>
+        </w:rPr>
+        <w:t>是较低的,</w:t>
+      </w:r>
+      <w:r>
+        <w:rPr>
+          <w:rFonts w:ascii="楷体" w:eastAsia="楷体" w:hAnsi="楷体"/>
+          <w:sz w:val="20"/>
+          <w:szCs w:val="20"/>
+        </w:rPr>
+        <w:t xml:space="preserve"> </w:t>
+      </w:r>
+      <w:r>
+        <w:rPr>
+          <w:rFonts w:ascii="楷体" w:eastAsia="楷体" w:hAnsi="楷体" w:hint="eastAsia"/>
+          <w:sz w:val="20"/>
+          <w:szCs w:val="20"/>
+        </w:rPr>
+        <w:t>并且我们希望</w:t>
+      </w:r>
+      <m:oMath>
+        <m:r>
+          <w:rPr>
+            <w:rFonts w:ascii="Cambria Math" w:eastAsia="楷体" w:hAnsi="Cambria Math"/>
+            <w:sz w:val="20"/>
+            <w:szCs w:val="20"/>
+          </w:rPr>
+          <m:t>π</m:t>
+        </m:r>
+        <m:d>
+          <m:dPr>
+            <m:ctrlPr>
+              <w:rPr>
+                <w:rFonts w:ascii="Cambria Math" w:eastAsia="楷体" w:hAnsi="Cambria Math"/>
+                <w:sz w:val="20"/>
+                <w:szCs w:val="20"/>
+              </w:rPr>
+            </m:ctrlPr>
+          </m:dPr>
+          <m:e>
+            <m:r>
+              <w:rPr>
+                <w:rFonts w:ascii="Cambria Math" w:eastAsia="楷体" w:hAnsi="Cambria Math"/>
+                <w:sz w:val="20"/>
+                <w:szCs w:val="20"/>
+              </w:rPr>
+              <m:t>θ|δ</m:t>
+            </m:r>
+          </m:e>
+        </m:d>
+      </m:oMath>
+      <w:r>
+        <w:rPr>
+          <w:rFonts w:ascii="楷体" w:eastAsia="楷体" w:hAnsi="楷体" w:hint="eastAsia"/>
+          <w:sz w:val="20"/>
+          <w:szCs w:val="20"/>
+        </w:rPr>
+        <w:t>对于</w:t>
+      </w:r>
+      <m:oMath>
+        <m:r>
+          <w:rPr>
+            <w:rFonts w:ascii="Cambria Math" w:eastAsia="楷体" w:hAnsi="Cambria Math"/>
+            <w:sz w:val="20"/>
+            <w:szCs w:val="20"/>
+          </w:rPr>
+          <m:t>θ∈</m:t>
+        </m:r>
+        <m:sSub>
+          <m:sSubPr>
+            <m:ctrlPr>
+              <w:rPr>
+                <w:rFonts w:ascii="Cambria Math" w:eastAsia="楷体" w:hAnsi="Cambria Math"/>
+                <w:i/>
+                <w:sz w:val="20"/>
+                <w:szCs w:val="20"/>
+              </w:rPr>
+            </m:ctrlPr>
+          </m:sSubPr>
+          <m:e>
+            <m:r>
+              <m:rPr>
+                <m:sty m:val="p"/>
+              </m:rPr>
+              <w:rPr>
+                <w:rFonts w:ascii="Cambria Math" w:eastAsia="楷体" w:hAnsi="Cambria Math"/>
+                <w:sz w:val="20"/>
+                <w:szCs w:val="20"/>
+              </w:rPr>
+              <m:t>Ω</m:t>
+            </m:r>
+          </m:e>
+          <m:sub>
+            <m:r>
+              <w:rPr>
+                <w:rFonts w:ascii="Cambria Math" w:eastAsia="楷体" w:hAnsi="Cambria Math" w:hint="eastAsia"/>
+                <w:sz w:val="20"/>
+                <w:szCs w:val="20"/>
+              </w:rPr>
+              <m:t>1</m:t>
+            </m:r>
+          </m:sub>
+        </m:sSub>
+      </m:oMath>
+      <w:r>
+        <w:rPr>
+          <w:rFonts w:ascii="楷体" w:eastAsia="楷体" w:hAnsi="楷体" w:hint="eastAsia"/>
+          <w:sz w:val="20"/>
+          <w:szCs w:val="20"/>
+        </w:rPr>
+        <w:t>是</w:t>
+      </w:r>
+      <w:r>
+        <w:rPr>
+          <w:rFonts w:ascii="楷体" w:eastAsia="楷体" w:hAnsi="楷体" w:hint="eastAsia"/>
+          <w:sz w:val="20"/>
+          <w:szCs w:val="20"/>
+        </w:rPr>
+        <w:t>较大</w:t>
+      </w:r>
+      <w:r>
+        <w:rPr>
+          <w:rFonts w:ascii="楷体" w:eastAsia="楷体" w:hAnsi="楷体" w:hint="eastAsia"/>
+          <w:sz w:val="20"/>
+          <w:szCs w:val="20"/>
+        </w:rPr>
+        <w:t>的</w:t>
+      </w:r>
+      <w:r>
+        <w:rPr>
+          <w:rFonts w:ascii="楷体" w:eastAsia="楷体" w:hAnsi="楷体" w:hint="eastAsia"/>
+          <w:sz w:val="20"/>
+          <w:szCs w:val="20"/>
+        </w:rPr>
+        <w:t>.</w:t>
+      </w:r>
+      <w:r>
+        <w:rPr>
+          <w:rFonts w:ascii="楷体" w:eastAsia="楷体" w:hAnsi="楷体"/>
+          <w:sz w:val="20"/>
+          <w:szCs w:val="20"/>
+        </w:rPr>
+        <w:t xml:space="preserve"> </w:t>
+      </w:r>
+      <w:r>
+        <w:rPr>
+          <w:rFonts w:ascii="楷体" w:eastAsia="楷体" w:hAnsi="楷体" w:hint="eastAsia"/>
+          <w:sz w:val="20"/>
+          <w:szCs w:val="20"/>
+        </w:rPr>
+        <w:t>一般情况下,</w:t>
+      </w:r>
+      <w:r>
+        <w:rPr>
+          <w:rFonts w:ascii="楷体" w:eastAsia="楷体" w:hAnsi="楷体"/>
+          <w:sz w:val="20"/>
+          <w:szCs w:val="20"/>
+        </w:rPr>
+        <w:t xml:space="preserve"> </w:t>
+      </w:r>
+      <w:r>
+        <w:rPr>
+          <w:rFonts w:ascii="楷体" w:eastAsia="楷体" w:hAnsi="楷体" w:hint="eastAsia"/>
+          <w:sz w:val="20"/>
+          <w:szCs w:val="20"/>
+        </w:rPr>
+        <w:t>这两个目标是相对的.</w:t>
+      </w:r>
+      <w:r>
+        <w:rPr>
+          <w:rFonts w:ascii="楷体" w:eastAsia="楷体" w:hAnsi="楷体"/>
+          <w:sz w:val="20"/>
+          <w:szCs w:val="20"/>
+        </w:rPr>
+        <w:t xml:space="preserve"> </w:t>
+      </w:r>
+      <w:r>
+        <w:rPr>
+          <w:rFonts w:ascii="楷体" w:eastAsia="楷体" w:hAnsi="楷体" w:hint="eastAsia"/>
+          <w:sz w:val="20"/>
+          <w:szCs w:val="20"/>
+        </w:rPr>
+        <w:t>也就是</w:t>
+      </w:r>
+      <w:r>
+        <w:rPr>
+          <w:rFonts w:ascii="楷体" w:eastAsia="楷体" w:hAnsi="楷体" w:hint="eastAsia"/>
+          <w:sz w:val="20"/>
+          <w:szCs w:val="20"/>
+        </w:rPr>
+        <w:t>说</w:t>
+      </w:r>
+      <w:r>
+        <w:rPr>
+          <w:rFonts w:ascii="楷体" w:eastAsia="楷体" w:hAnsi="楷体" w:hint="eastAsia"/>
+          <w:sz w:val="20"/>
+          <w:szCs w:val="20"/>
+        </w:rPr>
+        <w:t>,</w:t>
+      </w:r>
+      <w:r>
+        <w:rPr>
+          <w:rFonts w:ascii="楷体" w:eastAsia="楷体" w:hAnsi="楷体"/>
+          <w:sz w:val="20"/>
+          <w:szCs w:val="20"/>
+        </w:rPr>
+        <w:t xml:space="preserve"> </w:t>
+      </w:r>
+      <w:r>
+        <w:rPr>
+          <w:rFonts w:ascii="楷体" w:eastAsia="楷体" w:hAnsi="楷体" w:hint="eastAsia"/>
+          <w:sz w:val="20"/>
+          <w:szCs w:val="20"/>
+        </w:rPr>
+        <w:t>如果我们选择</w:t>
+      </w:r>
+      <m:oMath>
+        <m:r>
+          <w:rPr>
+            <w:rFonts w:ascii="Cambria Math" w:eastAsia="楷体" w:hAnsi="Cambria Math"/>
+            <w:sz w:val="20"/>
+            <w:szCs w:val="20"/>
+          </w:rPr>
+          <m:t>δ</m:t>
+        </m:r>
+      </m:oMath>
+      <w:r>
+        <w:rPr>
+          <w:rFonts w:ascii="楷体" w:eastAsia="楷体" w:hAnsi="楷体" w:hint="eastAsia"/>
+          <w:sz w:val="20"/>
+          <w:szCs w:val="20"/>
+        </w:rPr>
+        <w:t>使得</w:t>
+      </w:r>
+      <m:oMath>
+        <m:r>
+          <w:rPr>
+            <w:rFonts w:ascii="Cambria Math" w:eastAsia="楷体" w:hAnsi="Cambria Math"/>
+            <w:sz w:val="20"/>
+            <w:szCs w:val="20"/>
+          </w:rPr>
+          <m:t>π</m:t>
+        </m:r>
+        <m:d>
+          <m:dPr>
+            <m:ctrlPr>
+              <w:rPr>
+                <w:rFonts w:ascii="Cambria Math" w:eastAsia="楷体" w:hAnsi="Cambria Math"/>
+                <w:sz w:val="20"/>
+                <w:szCs w:val="20"/>
+              </w:rPr>
+            </m:ctrlPr>
+          </m:dPr>
+          <m:e>
+            <m:r>
+              <w:rPr>
+                <w:rFonts w:ascii="Cambria Math" w:eastAsia="楷体" w:hAnsi="Cambria Math"/>
+                <w:sz w:val="20"/>
+                <w:szCs w:val="20"/>
+              </w:rPr>
+              <m:t>θ|δ</m:t>
+            </m:r>
+          </m:e>
+        </m:d>
+      </m:oMath>
+      <w:r>
+        <w:rPr>
+          <w:rFonts w:ascii="楷体" w:eastAsia="楷体" w:hAnsi="楷体" w:hint="eastAsia"/>
+          <w:sz w:val="20"/>
+          <w:szCs w:val="20"/>
+        </w:rPr>
+        <w:t>对于</w:t>
+      </w:r>
+      <m:oMath>
+        <m:r>
+          <w:rPr>
+            <w:rFonts w:ascii="Cambria Math" w:eastAsia="楷体" w:hAnsi="Cambria Math"/>
+            <w:sz w:val="20"/>
+            <w:szCs w:val="20"/>
+          </w:rPr>
+          <m:t xml:space="preserve"> </m:t>
+        </m:r>
+        <m:r>
+          <w:rPr>
+            <w:rFonts w:ascii="Cambria Math" w:eastAsia="楷体" w:hAnsi="Cambria Math"/>
+            <w:sz w:val="20"/>
+            <w:szCs w:val="20"/>
+          </w:rPr>
+          <m:t>θ∈</m:t>
+        </m:r>
+        <m:sSub>
+          <m:sSubPr>
+            <m:ctrlPr>
+              <w:rPr>
+                <w:rFonts w:ascii="Cambria Math" w:eastAsia="楷体" w:hAnsi="Cambria Math"/>
+                <w:i/>
+                <w:sz w:val="20"/>
+                <w:szCs w:val="20"/>
+              </w:rPr>
+            </m:ctrlPr>
+          </m:sSubPr>
+          <m:e>
+            <m:r>
+              <m:rPr>
+                <m:sty m:val="p"/>
+              </m:rPr>
+              <w:rPr>
+                <w:rFonts w:ascii="Cambria Math" w:eastAsia="楷体" w:hAnsi="Cambria Math"/>
+                <w:sz w:val="20"/>
+                <w:szCs w:val="20"/>
+              </w:rPr>
+              <m:t>Ω</m:t>
+            </m:r>
+          </m:e>
+          <m:sub>
+            <m:r>
+              <w:rPr>
+                <w:rFonts w:ascii="Cambria Math" w:eastAsia="楷体" w:hAnsi="Cambria Math"/>
+                <w:sz w:val="20"/>
+                <w:szCs w:val="20"/>
+              </w:rPr>
+              <m:t>0</m:t>
+            </m:r>
+          </m:sub>
+        </m:sSub>
+      </m:oMath>
+      <w:r>
+        <w:rPr>
+          <w:rFonts w:ascii="楷体" w:eastAsia="楷体" w:hAnsi="楷体" w:hint="eastAsia"/>
+          <w:sz w:val="20"/>
+          <w:szCs w:val="20"/>
+        </w:rPr>
+        <w:t>是</w:t>
+      </w:r>
+      <w:r>
+        <w:rPr>
+          <w:rFonts w:ascii="楷体" w:eastAsia="楷体" w:hAnsi="楷体" w:hint="eastAsia"/>
+          <w:sz w:val="20"/>
+          <w:szCs w:val="20"/>
+        </w:rPr>
+        <w:t>较小,</w:t>
+      </w:r>
+      <w:r>
+        <w:rPr>
+          <w:rFonts w:ascii="楷体" w:eastAsia="楷体" w:hAnsi="楷体"/>
+          <w:sz w:val="20"/>
+          <w:szCs w:val="20"/>
+        </w:rPr>
+        <w:t xml:space="preserve"> </w:t>
+      </w:r>
+      <w:r>
+        <w:rPr>
+          <w:rFonts w:ascii="楷体" w:eastAsia="楷体" w:hAnsi="楷体" w:hint="eastAsia"/>
+          <w:sz w:val="20"/>
+          <w:szCs w:val="20"/>
+        </w:rPr>
+        <w:t>通常</w:t>
+      </w:r>
+      <m:oMath>
+        <m:r>
+          <w:rPr>
+            <w:rFonts w:ascii="Cambria Math" w:eastAsia="楷体" w:hAnsi="Cambria Math"/>
+            <w:sz w:val="20"/>
+            <w:szCs w:val="20"/>
+          </w:rPr>
+          <m:t>π</m:t>
+        </m:r>
+        <m:d>
+          <m:dPr>
+            <m:ctrlPr>
+              <w:rPr>
+                <w:rFonts w:ascii="Cambria Math" w:eastAsia="楷体" w:hAnsi="Cambria Math"/>
+                <w:sz w:val="20"/>
+                <w:szCs w:val="20"/>
+              </w:rPr>
+            </m:ctrlPr>
+          </m:dPr>
+          <m:e>
+            <m:r>
+              <w:rPr>
+                <w:rFonts w:ascii="Cambria Math" w:eastAsia="楷体" w:hAnsi="Cambria Math"/>
+                <w:sz w:val="20"/>
+                <w:szCs w:val="20"/>
+              </w:rPr>
+              <m:t>θ|δ</m:t>
+            </m:r>
+          </m:e>
+        </m:d>
+      </m:oMath>
+      <w:r>
+        <w:rPr>
+          <w:rFonts w:ascii="楷体" w:eastAsia="楷体" w:hAnsi="楷体" w:hint="eastAsia"/>
+          <w:sz w:val="20"/>
+          <w:szCs w:val="20"/>
+        </w:rPr>
+        <w:t>对于</w:t>
+      </w:r>
+      <m:oMath>
+        <m:r>
+          <w:rPr>
+            <w:rFonts w:ascii="Cambria Math" w:eastAsia="楷体" w:hAnsi="Cambria Math"/>
+            <w:sz w:val="20"/>
+            <w:szCs w:val="20"/>
+          </w:rPr>
+          <m:t xml:space="preserve"> θ∈</m:t>
+        </m:r>
+        <m:sSub>
+          <m:sSubPr>
+            <m:ctrlPr>
+              <w:rPr>
+                <w:rFonts w:ascii="Cambria Math" w:eastAsia="楷体" w:hAnsi="Cambria Math"/>
+                <w:i/>
+                <w:sz w:val="20"/>
+                <w:szCs w:val="20"/>
+              </w:rPr>
+            </m:ctrlPr>
+          </m:sSubPr>
+          <m:e>
+            <m:r>
+              <m:rPr>
+                <m:sty m:val="p"/>
+              </m:rPr>
+              <w:rPr>
+                <w:rFonts w:ascii="Cambria Math" w:eastAsia="楷体" w:hAnsi="Cambria Math"/>
+                <w:sz w:val="20"/>
+                <w:szCs w:val="20"/>
+              </w:rPr>
+              <m:t>Ω</m:t>
+            </m:r>
+          </m:e>
+          <m:sub>
+            <m:r>
+              <w:rPr>
+                <w:rFonts w:ascii="Cambria Math" w:eastAsia="楷体" w:hAnsi="Cambria Math"/>
+                <w:sz w:val="20"/>
+                <w:szCs w:val="20"/>
+              </w:rPr>
+              <m:t>1</m:t>
+            </m:r>
+          </m:sub>
+        </m:sSub>
+      </m:oMath>
+      <w:r>
+        <w:rPr>
+          <w:rFonts w:ascii="楷体" w:eastAsia="楷体" w:hAnsi="楷体" w:hint="eastAsia"/>
+          <w:sz w:val="20"/>
+          <w:szCs w:val="20"/>
+        </w:rPr>
+        <w:t>同样</w:t>
+      </w:r>
+      <w:r>
+        <w:rPr>
+          <w:rFonts w:ascii="楷体" w:eastAsia="楷体" w:hAnsi="楷体" w:hint="eastAsia"/>
+          <w:sz w:val="20"/>
+          <w:szCs w:val="20"/>
+        </w:rPr>
+        <w:t>也是较小的</w:t>
+      </w:r>
+      <w:r>
+        <w:rPr>
+          <w:rFonts w:ascii="楷体" w:eastAsia="楷体" w:hAnsi="楷体" w:hint="eastAsia"/>
+          <w:sz w:val="20"/>
+          <w:szCs w:val="20"/>
+        </w:rPr>
+        <w:t>.</w:t>
+      </w:r>
+      <w:r>
+        <w:rPr>
+          <w:rFonts w:ascii="楷体" w:eastAsia="楷体" w:hAnsi="楷体"/>
+          <w:sz w:val="20"/>
+          <w:szCs w:val="20"/>
+        </w:rPr>
+        <w:t xml:space="preserve"> </w:t>
+      </w:r>
+      <w:r>
+        <w:rPr>
+          <w:rFonts w:ascii="楷体" w:eastAsia="楷体" w:hAnsi="楷体" w:hint="eastAsia"/>
+          <w:sz w:val="20"/>
+          <w:szCs w:val="20"/>
+        </w:rPr>
+        <w:t>因此需要折中这两个目标之间的平衡.</w:t>
+      </w:r>
+      <w:bookmarkStart w:id="0" w:name="_GoBack"/>
+      <w:bookmarkEnd w:id="0"/>
     </w:p>
     <w:p>
       <w:pPr>
@@ -51853,13 +52778,16 @@
       <w:r>
         <w:rPr>
           <w:rFonts w:hint="eastAsia"/>
-          <w:sz w:val="20"/>
-          <w:szCs w:val="20"/>
+          <w:b/>
+          <w:bCs/>
+          <w:sz w:val="22"/>
         </w:rPr>
         <w:t>定义9.1.8</w:t>
       </w:r>
       <w:r>
         <w:rPr>
+          <w:b/>
+          <w:bCs/>
           <w:sz w:val="20"/>
           <w:szCs w:val="20"/>
         </w:rPr>
@@ -51868,10 +52796,20 @@
       <w:r>
         <w:rPr>
           <w:rFonts w:hint="eastAsia"/>
-          <w:sz w:val="20"/>
-          <w:szCs w:val="20"/>
-        </w:rPr>
-        <w:t>等级/大小 满足</w:t>
+          <w:b/>
+          <w:bCs/>
+          <w:sz w:val="20"/>
+          <w:szCs w:val="20"/>
+        </w:rPr>
+        <w:t>等级/大小</w:t>
+      </w:r>
+      <w:r>
+        <w:rPr>
+          <w:rFonts w:hint="eastAsia"/>
+          <w:sz w:val="20"/>
+          <w:szCs w:val="20"/>
+        </w:rPr>
+        <w:t xml:space="preserve"> 满足</w:t>
       </w:r>
       <m:oMath>
         <m:r>
@@ -52311,17 +53249,26 @@
       <w:r>
         <w:rPr>
           <w:rFonts w:hint="eastAsia"/>
-          <w:sz w:val="20"/>
-          <w:szCs w:val="20"/>
+          <w:b/>
+          <w:bCs/>
+          <w:sz w:val="22"/>
         </w:rPr>
         <w:t>推论9.</w:t>
       </w:r>
       <w:r>
         <w:rPr>
-          <w:sz w:val="20"/>
-          <w:szCs w:val="20"/>
-        </w:rPr>
-        <w:t xml:space="preserve">1.1 </w:t>
+          <w:b/>
+          <w:bCs/>
+          <w:sz w:val="22"/>
+        </w:rPr>
+        <w:t>1.1</w:t>
+      </w:r>
+      <w:r>
+        <w:rPr>
+          <w:sz w:val="20"/>
+          <w:szCs w:val="20"/>
+        </w:rPr>
+        <w:t xml:space="preserve"> </w:t>
       </w:r>
       <w:r>
         <w:rPr>
@@ -52540,7 +53487,23 @@
           <w:sz w:val="20"/>
           <w:szCs w:val="20"/>
         </w:rPr>
-        <w:t>如果无效假设是简单的,</w:t>
+        <w:t>如果</w:t>
+      </w:r>
+      <w:r>
+        <w:rPr>
+          <w:rFonts w:hint="eastAsia"/>
+          <w:sz w:val="20"/>
+          <w:szCs w:val="20"/>
+        </w:rPr>
+        <w:t>零</w:t>
+      </w:r>
+      <w:r>
+        <w:rPr>
+          <w:rFonts w:hint="eastAsia"/>
+          <w:sz w:val="20"/>
+          <w:szCs w:val="20"/>
+        </w:rPr>
+        <w:t>假设是简单的,</w:t>
       </w:r>
       <w:r>
         <w:rPr>
@@ -53619,7 +54582,7 @@
 </file>
 
 <file path=customXml/itemProps1.xml><?xml version="1.0" encoding="utf-8"?>
-<ds:datastoreItem xmlns:ds="http://schemas.openxmlformats.org/officeDocument/2006/customXml" ds:itemID="{7ADDC398-615E-4BB0-ACF1-95022FE92256}">
+<ds:datastoreItem xmlns:ds="http://schemas.openxmlformats.org/officeDocument/2006/customXml" ds:itemID="{636D025A-7647-4381-ABA5-AC522E95B2D4}">
   <ds:schemaRefs>
     <ds:schemaRef ds:uri="http://schemas.openxmlformats.org/officeDocument/2006/bibliography"/>
   </ds:schemaRefs>

</xml_diff>

<commit_message>
Add a new demo: crest(Ocean simulation)
</commit_message>
<xml_diff>
--- a/docs/第七章 估算.docx
+++ b/docs/第七章 估算.docx
@@ -51531,6 +51531,8 @@
       <w:r>
         <w:rPr>
           <w:rFonts w:hint="eastAsia"/>
+          <w:b/>
+          <w:bCs/>
           <w:sz w:val="20"/>
           <w:szCs w:val="20"/>
         </w:rPr>
@@ -51608,7 +51610,7 @@
     <w:p>
       <w:pPr>
         <w:rPr>
-          <w:rFonts w:ascii="楷体" w:eastAsia="楷体" w:hAnsi="楷体" w:hint="eastAsia"/>
+          <w:rFonts w:ascii="楷体" w:eastAsia="楷体" w:hAnsi="楷体"/>
           <w:sz w:val="20"/>
           <w:szCs w:val="20"/>
         </w:rPr>
@@ -52154,31 +52156,7 @@
           <w:sz w:val="20"/>
           <w:szCs w:val="20"/>
         </w:rPr>
-        <w:t>是</w:t>
-      </w:r>
-      <w:r>
-        <w:rPr>
-          <w:rFonts w:ascii="楷体" w:eastAsia="楷体" w:hAnsi="楷体" w:hint="eastAsia"/>
-          <w:sz w:val="20"/>
-          <w:szCs w:val="20"/>
-        </w:rPr>
-        <w:t>较大</w:t>
-      </w:r>
-      <w:r>
-        <w:rPr>
-          <w:rFonts w:ascii="楷体" w:eastAsia="楷体" w:hAnsi="楷体" w:hint="eastAsia"/>
-          <w:sz w:val="20"/>
-          <w:szCs w:val="20"/>
-        </w:rPr>
-        <w:t>的</w:t>
-      </w:r>
-      <w:r>
-        <w:rPr>
-          <w:rFonts w:ascii="楷体" w:eastAsia="楷体" w:hAnsi="楷体" w:hint="eastAsia"/>
-          <w:sz w:val="20"/>
-          <w:szCs w:val="20"/>
-        </w:rPr>
-        <w:t>.</w:t>
+        <w:t>是较大的.</w:t>
       </w:r>
       <w:r>
         <w:rPr>
@@ -52324,15 +52302,7 @@
             <w:sz w:val="20"/>
             <w:szCs w:val="20"/>
           </w:rPr>
-          <m:t xml:space="preserve"> </m:t>
-        </m:r>
-        <m:r>
-          <w:rPr>
-            <w:rFonts w:ascii="Cambria Math" w:eastAsia="楷体" w:hAnsi="Cambria Math"/>
-            <w:sz w:val="20"/>
-            <w:szCs w:val="20"/>
-          </w:rPr>
-          <m:t>θ∈</m:t>
+          <m:t xml:space="preserve"> θ∈</m:t>
         </m:r>
         <m:sSub>
           <m:sSubPr>
@@ -52526,8 +52496,6 @@
         </w:rPr>
         <w:t>因此需要折中这两个目标之间的平衡.</w:t>
       </w:r>
-      <w:bookmarkStart w:id="0" w:name="_GoBack"/>
-      <w:bookmarkEnd w:id="0"/>
     </w:p>
     <w:p>
       <w:pPr>
@@ -53727,6 +53695,3862 @@
           <w:szCs w:val="20"/>
         </w:rPr>
       </w:pPr>
+      <w:r>
+        <w:rPr>
+          <w:rFonts w:hint="eastAsia"/>
+          <w:sz w:val="20"/>
+          <w:szCs w:val="20"/>
+        </w:rPr>
+        <w:t>定义9.1.9</w:t>
+      </w:r>
+      <w:r>
+        <w:rPr>
+          <w:sz w:val="20"/>
+          <w:szCs w:val="20"/>
+        </w:rPr>
+        <w:t xml:space="preserve"> p</w:t>
+      </w:r>
+      <w:r>
+        <w:rPr>
+          <w:rFonts w:hint="eastAsia"/>
+          <w:sz w:val="20"/>
+          <w:szCs w:val="20"/>
+        </w:rPr>
+        <w:t>值</w:t>
+      </w:r>
+      <w:r>
+        <w:rPr>
+          <w:sz w:val="20"/>
+          <w:szCs w:val="20"/>
+        </w:rPr>
+        <w:t xml:space="preserve"> </w:t>
+      </w:r>
+      <w:r>
+        <w:rPr>
+          <w:rFonts w:hint="eastAsia"/>
+          <w:sz w:val="20"/>
+          <w:szCs w:val="20"/>
+        </w:rPr>
+        <w:t>一般情况下,</w:t>
+      </w:r>
+      <w:r>
+        <w:rPr>
+          <w:sz w:val="20"/>
+          <w:szCs w:val="20"/>
+        </w:rPr>
+        <w:t xml:space="preserve"> p</w:t>
+      </w:r>
+      <w:r>
+        <w:rPr>
+          <w:rFonts w:hint="eastAsia"/>
+          <w:sz w:val="20"/>
+          <w:szCs w:val="20"/>
+        </w:rPr>
+        <w:t>值就是</w:t>
+      </w:r>
+      <w:r>
+        <w:rPr>
+          <w:rFonts w:hint="eastAsia"/>
+          <w:sz w:val="20"/>
+          <w:szCs w:val="20"/>
+        </w:rPr>
+        <w:t>最小</w:t>
+      </w:r>
+      <m:oMath>
+        <m:sSub>
+          <m:sSubPr>
+            <m:ctrlPr>
+              <w:rPr>
+                <w:rFonts w:ascii="Cambria Math" w:hAnsi="Cambria Math"/>
+                <w:sz w:val="20"/>
+                <w:szCs w:val="20"/>
+              </w:rPr>
+            </m:ctrlPr>
+          </m:sSubPr>
+          <m:e>
+            <m:r>
+              <w:rPr>
+                <w:rFonts w:ascii="Cambria Math" w:hAnsi="Cambria Math"/>
+                <w:sz w:val="20"/>
+                <w:szCs w:val="20"/>
+              </w:rPr>
+              <m:t>α</m:t>
+            </m:r>
+          </m:e>
+          <m:sub>
+            <m:r>
+              <w:rPr>
+                <w:rFonts w:ascii="Cambria Math" w:hAnsi="Cambria Math"/>
+                <w:sz w:val="20"/>
+                <w:szCs w:val="20"/>
+              </w:rPr>
+              <m:t>0</m:t>
+            </m:r>
+          </m:sub>
+        </m:sSub>
+      </m:oMath>
+      <w:r>
+        <w:rPr>
+          <w:rFonts w:hint="eastAsia"/>
+          <w:sz w:val="20"/>
+          <w:szCs w:val="20"/>
+        </w:rPr>
+        <w:t>值使得我们在</w:t>
+      </w:r>
+      <w:r>
+        <w:rPr>
+          <w:rFonts w:hint="eastAsia"/>
+          <w:sz w:val="20"/>
+          <w:szCs w:val="20"/>
+        </w:rPr>
+        <w:t>显著水平</w:t>
+      </w:r>
+      <m:oMath>
+        <m:sSub>
+          <m:sSubPr>
+            <m:ctrlPr>
+              <w:rPr>
+                <w:rFonts w:ascii="Cambria Math" w:hAnsi="Cambria Math"/>
+                <w:sz w:val="20"/>
+                <w:szCs w:val="20"/>
+              </w:rPr>
+            </m:ctrlPr>
+          </m:sSubPr>
+          <m:e>
+            <m:r>
+              <w:rPr>
+                <w:rFonts w:ascii="Cambria Math" w:hAnsi="Cambria Math"/>
+                <w:sz w:val="20"/>
+                <w:szCs w:val="20"/>
+              </w:rPr>
+              <m:t>α</m:t>
+            </m:r>
+          </m:e>
+          <m:sub>
+            <m:r>
+              <w:rPr>
+                <w:rFonts w:ascii="Cambria Math" w:hAnsi="Cambria Math"/>
+                <w:sz w:val="20"/>
+                <w:szCs w:val="20"/>
+              </w:rPr>
+              <m:t>0</m:t>
+            </m:r>
+          </m:sub>
+        </m:sSub>
+      </m:oMath>
+      <w:r>
+        <w:rPr>
+          <w:rFonts w:hint="eastAsia"/>
+          <w:sz w:val="20"/>
+          <w:szCs w:val="20"/>
+        </w:rPr>
+        <w:t>上</w:t>
+      </w:r>
+      <w:r>
+        <w:rPr>
+          <w:rFonts w:hint="eastAsia"/>
+          <w:sz w:val="20"/>
+          <w:szCs w:val="20"/>
+        </w:rPr>
+        <w:t>根据观察数据</w:t>
+      </w:r>
+      <w:r>
+        <w:rPr>
+          <w:rFonts w:hint="eastAsia"/>
+          <w:sz w:val="20"/>
+          <w:szCs w:val="20"/>
+        </w:rPr>
+        <w:t>能够拒绝零假设.</w:t>
+      </w:r>
+    </w:p>
+    <w:p>
+      <w:pPr>
+        <w:rPr>
+          <w:rFonts w:hint="eastAsia"/>
+          <w:sz w:val="20"/>
+          <w:szCs w:val="20"/>
+        </w:rPr>
+      </w:pPr>
+    </w:p>
+    <w:p>
+      <w:pPr>
+        <w:rPr>
+          <w:rFonts w:ascii="楷体" w:eastAsia="楷体" w:hAnsi="楷体"/>
+          <w:sz w:val="20"/>
+          <w:szCs w:val="20"/>
+        </w:rPr>
+      </w:pPr>
+      <w:r>
+        <w:rPr>
+          <w:rFonts w:ascii="楷体" w:eastAsia="楷体" w:hAnsi="楷体" w:hint="eastAsia"/>
+          <w:sz w:val="20"/>
+          <w:szCs w:val="20"/>
+        </w:rPr>
+        <w:t>从前，你有个朋友，他每月开一辆小货车去市场里采购东西，然后再把所有这些东西转卖出去。月复一月，年复一年。</w:t>
+      </w:r>
+    </w:p>
+    <w:p>
+      <w:pPr>
+        <w:rPr>
+          <w:rFonts w:ascii="楷体" w:eastAsia="楷体" w:hAnsi="楷体"/>
+          <w:sz w:val="20"/>
+          <w:szCs w:val="20"/>
+        </w:rPr>
+      </w:pPr>
+    </w:p>
+    <w:p>
+      <w:pPr>
+        <w:rPr>
+          <w:rFonts w:ascii="楷体" w:eastAsia="楷体" w:hAnsi="楷体"/>
+          <w:sz w:val="20"/>
+          <w:szCs w:val="20"/>
+        </w:rPr>
+      </w:pPr>
+      <w:r>
+        <w:rPr>
+          <w:rFonts w:ascii="楷体" w:eastAsia="楷体" w:hAnsi="楷体" w:hint="eastAsia"/>
+          <w:sz w:val="20"/>
+          <w:szCs w:val="20"/>
+        </w:rPr>
+        <w:t>但是，因为市场行情变动，每一个月他卖东西得到的毛爷爷数目并不一样，差不多有个</w:t>
+      </w:r>
+      <w:r>
+        <w:rPr>
+          <w:rFonts w:ascii="楷体" w:eastAsia="楷体" w:hAnsi="楷体"/>
+          <w:sz w:val="20"/>
+          <w:szCs w:val="20"/>
+        </w:rPr>
+        <w:t>5000块钱左右吧。你呢能看到他每个月的收入统计。</w:t>
+      </w:r>
+    </w:p>
+    <w:p>
+      <w:pPr>
+        <w:rPr>
+          <w:rFonts w:ascii="楷体" w:eastAsia="楷体" w:hAnsi="楷体"/>
+          <w:sz w:val="20"/>
+          <w:szCs w:val="20"/>
+        </w:rPr>
+      </w:pPr>
+    </w:p>
+    <w:p>
+      <w:pPr>
+        <w:rPr>
+          <w:rFonts w:ascii="楷体" w:eastAsia="楷体" w:hAnsi="楷体"/>
+          <w:sz w:val="20"/>
+          <w:szCs w:val="20"/>
+        </w:rPr>
+      </w:pPr>
+      <w:r>
+        <w:rPr>
+          <w:rFonts w:ascii="楷体" w:eastAsia="楷体" w:hAnsi="楷体" w:hint="eastAsia"/>
+          <w:sz w:val="20"/>
+          <w:szCs w:val="20"/>
+        </w:rPr>
+        <w:t>时间长了，有一次，无聊的你准备戏耍一下这个无辜的小伙伴，你偷偷在他的小货车上装了一小瓶尿。既然他肯定会在集市上卖掉所有东西，那么这一小瓶尿他一定也会卖出去，只不过这瓶尿的价格可能也就是零吧。</w:t>
+      </w:r>
+    </w:p>
+    <w:p>
+      <w:pPr>
+        <w:rPr>
+          <w:rFonts w:ascii="楷体" w:eastAsia="楷体" w:hAnsi="楷体"/>
+          <w:sz w:val="20"/>
+          <w:szCs w:val="20"/>
+        </w:rPr>
+      </w:pPr>
+    </w:p>
+    <w:p>
+      <w:pPr>
+        <w:rPr>
+          <w:rFonts w:ascii="楷体" w:eastAsia="楷体" w:hAnsi="楷体"/>
+          <w:sz w:val="20"/>
+          <w:szCs w:val="20"/>
+        </w:rPr>
+      </w:pPr>
+      <w:r>
+        <w:rPr>
+          <w:rFonts w:ascii="楷体" w:eastAsia="楷体" w:hAnsi="楷体" w:hint="eastAsia"/>
+          <w:sz w:val="20"/>
+          <w:szCs w:val="20"/>
+        </w:rPr>
+        <w:t>这一次他赚了</w:t>
+      </w:r>
+      <w:r>
+        <w:rPr>
+          <w:rFonts w:ascii="楷体" w:eastAsia="楷体" w:hAnsi="楷体"/>
+          <w:sz w:val="20"/>
+          <w:szCs w:val="20"/>
+        </w:rPr>
+        <w:t>5400块，这可比以往的平均数5000块钱还多。那问题就来了：为什么这个月他赚的比平常多呢？</w:t>
+      </w:r>
+    </w:p>
+    <w:p>
+      <w:pPr>
+        <w:rPr>
+          <w:rFonts w:ascii="楷体" w:eastAsia="楷体" w:hAnsi="楷体"/>
+          <w:sz w:val="20"/>
+          <w:szCs w:val="20"/>
+        </w:rPr>
+      </w:pPr>
+    </w:p>
+    <w:p>
+      <w:pPr>
+        <w:rPr>
+          <w:rFonts w:ascii="楷体" w:eastAsia="楷体" w:hAnsi="楷体"/>
+          <w:sz w:val="20"/>
+          <w:szCs w:val="20"/>
+        </w:rPr>
+      </w:pPr>
+      <w:r>
+        <w:rPr>
+          <w:rFonts w:ascii="楷体" w:eastAsia="楷体" w:hAnsi="楷体" w:hint="eastAsia"/>
+          <w:sz w:val="20"/>
+          <w:szCs w:val="20"/>
+        </w:rPr>
+        <w:t>有两种情况：其一，你那瓶尿很值钱，他自然会多赚；其二，你那瓶尿根本不值钱，他多赚了只是因为这个月市场上行情不错。</w:t>
+      </w:r>
+    </w:p>
+    <w:p>
+      <w:pPr>
+        <w:rPr>
+          <w:rFonts w:ascii="楷体" w:eastAsia="楷体" w:hAnsi="楷体"/>
+          <w:sz w:val="20"/>
+          <w:szCs w:val="20"/>
+        </w:rPr>
+      </w:pPr>
+    </w:p>
+    <w:p>
+      <w:pPr>
+        <w:rPr>
+          <w:rFonts w:ascii="楷体" w:eastAsia="楷体" w:hAnsi="楷体"/>
+          <w:sz w:val="20"/>
+          <w:szCs w:val="20"/>
+        </w:rPr>
+      </w:pPr>
+      <w:r>
+        <w:rPr>
+          <w:rFonts w:ascii="楷体" w:eastAsia="楷体" w:hAnsi="楷体" w:hint="eastAsia"/>
+          <w:sz w:val="20"/>
+          <w:szCs w:val="20"/>
+        </w:rPr>
+        <w:t>那到底是哪种情况呢？这个问题的实质是，你那瓶尿到底值不值钱。如果这瓶尿根本不值钱，那他卖东西和以前卖东西的情况没什么两样，只不过是市场行情影响而已。于是，你翻了他以前卖东西的纪录，算了算所有他的个人月收入超过</w:t>
+      </w:r>
+      <w:r>
+        <w:rPr>
+          <w:rFonts w:ascii="楷体" w:eastAsia="楷体" w:hAnsi="楷体"/>
+          <w:sz w:val="20"/>
+          <w:szCs w:val="20"/>
+        </w:rPr>
+        <w:t>5400块的概率，大概是0.1。也就是说在你这瓶尿没有任何价值的情况下，只靠市场行情，他只有0.1的概率卖到5400块。</w:t>
+      </w:r>
+    </w:p>
+    <w:p>
+      <w:pPr>
+        <w:rPr>
+          <w:rFonts w:ascii="楷体" w:eastAsia="楷体" w:hAnsi="楷体"/>
+          <w:sz w:val="20"/>
+          <w:szCs w:val="20"/>
+        </w:rPr>
+      </w:pPr>
+    </w:p>
+    <w:p>
+      <w:pPr>
+        <w:rPr>
+          <w:rFonts w:ascii="楷体" w:eastAsia="楷体" w:hAnsi="楷体" w:hint="eastAsia"/>
+          <w:sz w:val="20"/>
+          <w:szCs w:val="20"/>
+        </w:rPr>
+      </w:pPr>
+      <w:r>
+        <w:rPr>
+          <w:rFonts w:ascii="楷体" w:eastAsia="楷体" w:hAnsi="楷体" w:hint="eastAsia"/>
+          <w:sz w:val="20"/>
+          <w:szCs w:val="20"/>
+        </w:rPr>
+        <w:t>所以你得出的结论是，你的那瓶尿有价值，你这个结论的</w:t>
+      </w:r>
+      <w:r>
+        <w:rPr>
+          <w:rFonts w:ascii="楷体" w:eastAsia="楷体" w:hAnsi="楷体"/>
+          <w:sz w:val="20"/>
+          <w:szCs w:val="20"/>
+        </w:rPr>
+        <w:t>p值就是0.1。</w:t>
+      </w:r>
+    </w:p>
+    <w:p>
+      <w:pPr>
+        <w:rPr>
+          <w:rFonts w:ascii="楷体" w:eastAsia="楷体" w:hAnsi="楷体"/>
+          <w:sz w:val="20"/>
+          <w:szCs w:val="20"/>
+        </w:rPr>
+      </w:pPr>
+      <w:r>
+        <w:rPr>
+          <w:rFonts w:ascii="楷体" w:eastAsia="楷体" w:hAnsi="楷体" w:hint="eastAsia"/>
+          <w:sz w:val="20"/>
+          <w:szCs w:val="20"/>
+        </w:rPr>
+        <w:t>＝＝＝＝＝＝＝＝＝＝＝＝＝＝＝＝＝＝＝</w:t>
+      </w:r>
+    </w:p>
+    <w:p>
+      <w:pPr>
+        <w:rPr>
+          <w:rFonts w:ascii="楷体" w:eastAsia="楷体" w:hAnsi="楷体"/>
+          <w:sz w:val="20"/>
+          <w:szCs w:val="20"/>
+        </w:rPr>
+      </w:pPr>
+      <w:r>
+        <w:rPr>
+          <w:rFonts w:ascii="楷体" w:eastAsia="楷体" w:hAnsi="楷体" w:hint="eastAsia"/>
+          <w:sz w:val="20"/>
+          <w:szCs w:val="20"/>
+        </w:rPr>
+        <w:t>故事讲完了，来分析一下。</w:t>
+      </w:r>
+    </w:p>
+    <w:p>
+      <w:pPr>
+        <w:rPr>
+          <w:rFonts w:ascii="楷体" w:eastAsia="楷体" w:hAnsi="楷体"/>
+          <w:sz w:val="20"/>
+          <w:szCs w:val="20"/>
+        </w:rPr>
+      </w:pPr>
+    </w:p>
+    <w:p>
+      <w:pPr>
+        <w:rPr>
+          <w:rFonts w:ascii="楷体" w:eastAsia="楷体" w:hAnsi="楷体"/>
+          <w:sz w:val="20"/>
+          <w:szCs w:val="20"/>
+        </w:rPr>
+      </w:pPr>
+      <w:r>
+        <w:rPr>
+          <w:rFonts w:ascii="楷体" w:eastAsia="楷体" w:hAnsi="楷体" w:hint="eastAsia"/>
+          <w:sz w:val="20"/>
+          <w:szCs w:val="20"/>
+        </w:rPr>
+        <w:t>为什么要用</w:t>
+      </w:r>
+      <w:r>
+        <w:rPr>
+          <w:rFonts w:ascii="楷体" w:eastAsia="楷体" w:hAnsi="楷体"/>
+          <w:sz w:val="20"/>
+          <w:szCs w:val="20"/>
+        </w:rPr>
+        <w:t>p值？换句话说，为什么要做推断统计？我想，p值到底是啥并不重要，我知道你做研究时多半只是负责看看p到底有没有比0.05小的。而这个问题，才是我最想告诉你的。</w:t>
+      </w:r>
+    </w:p>
+    <w:p>
+      <w:pPr>
+        <w:rPr>
+          <w:rFonts w:ascii="楷体" w:eastAsia="楷体" w:hAnsi="楷体"/>
+          <w:sz w:val="20"/>
+          <w:szCs w:val="20"/>
+        </w:rPr>
+      </w:pPr>
+      <w:r>
+        <w:rPr>
+          <w:rFonts w:ascii="楷体" w:eastAsia="楷体" w:hAnsi="楷体" w:hint="eastAsia"/>
+          <w:sz w:val="20"/>
+          <w:szCs w:val="20"/>
+        </w:rPr>
+        <w:t>推断统计，之所以要“推断”，是因为我们没有办法正面验证某种情况。在这个故事中，你以前没干过偷偷把一瓶尿放在车上的事儿，他以前也没卖过你的尿，所以尽管你有的是他的销售数据，但那些旧账本没办法正面告诉你你的尿到底值不值钱。</w:t>
+      </w:r>
+    </w:p>
+    <w:p>
+      <w:pPr>
+        <w:rPr>
+          <w:rFonts w:ascii="楷体" w:eastAsia="楷体" w:hAnsi="楷体"/>
+          <w:sz w:val="20"/>
+          <w:szCs w:val="20"/>
+        </w:rPr>
+      </w:pPr>
+    </w:p>
+    <w:p>
+      <w:pPr>
+        <w:rPr>
+          <w:rFonts w:ascii="楷体" w:eastAsia="楷体" w:hAnsi="楷体"/>
+          <w:sz w:val="20"/>
+          <w:szCs w:val="20"/>
+        </w:rPr>
+      </w:pPr>
+      <w:r>
+        <w:rPr>
+          <w:rFonts w:ascii="楷体" w:eastAsia="楷体" w:hAnsi="楷体" w:hint="eastAsia"/>
+          <w:sz w:val="20"/>
+          <w:szCs w:val="20"/>
+        </w:rPr>
+        <w:t>这就是“没办法正面验证”，在这样的情况下，你就没办法了么？非也，我们可以换个角度考虑这个问题，假设“你那瓶尿毫无价值”是成立的，他卖了这瓶尿跟没卖时候没什么两样，那这一次和以往自然也没什么两样。既然这次卖东西和以往一样，那旧账本中的记录就能帮到你了。你可以算算旧账本，他在没卖过你那瓶尿的情况下，赚到</w:t>
+      </w:r>
+      <w:r>
+        <w:rPr>
+          <w:rFonts w:ascii="楷体" w:eastAsia="楷体" w:hAnsi="楷体"/>
+          <w:sz w:val="20"/>
+          <w:szCs w:val="20"/>
+        </w:rPr>
+        <w:t>5400块及以上的可能性（概率），这个概率就是“你那瓶尿毫无价值”的概率，这里也就是0.1.</w:t>
+      </w:r>
+    </w:p>
+    <w:p>
+      <w:pPr>
+        <w:rPr>
+          <w:rFonts w:ascii="楷体" w:eastAsia="楷体" w:hAnsi="楷体"/>
+          <w:sz w:val="20"/>
+          <w:szCs w:val="20"/>
+        </w:rPr>
+      </w:pPr>
+    </w:p>
+    <w:p>
+      <w:pPr>
+        <w:rPr>
+          <w:rFonts w:ascii="楷体" w:eastAsia="楷体" w:hAnsi="楷体"/>
+          <w:sz w:val="20"/>
+          <w:szCs w:val="20"/>
+        </w:rPr>
+      </w:pPr>
+      <w:r>
+        <w:rPr>
+          <w:rFonts w:ascii="楷体" w:eastAsia="楷体" w:hAnsi="楷体" w:hint="eastAsia"/>
+          <w:sz w:val="20"/>
+          <w:szCs w:val="20"/>
+        </w:rPr>
+        <w:t>这样，“你那瓶尿有价值”的概率，当然就是这个假设的相反情况，也就是</w:t>
+      </w:r>
+      <w:r>
+        <w:rPr>
+          <w:rFonts w:ascii="楷体" w:eastAsia="楷体" w:hAnsi="楷体"/>
+          <w:sz w:val="20"/>
+          <w:szCs w:val="20"/>
+        </w:rPr>
+        <w:t>0.9，这也是你的假设成立的可能性。</w:t>
+      </w:r>
+    </w:p>
+    <w:p>
+      <w:pPr>
+        <w:rPr>
+          <w:rFonts w:ascii="楷体" w:eastAsia="楷体" w:hAnsi="楷体"/>
+          <w:sz w:val="20"/>
+          <w:szCs w:val="20"/>
+        </w:rPr>
+      </w:pPr>
+    </w:p>
+    <w:p>
+      <w:pPr>
+        <w:rPr>
+          <w:rFonts w:ascii="楷体" w:eastAsia="楷体" w:hAnsi="楷体"/>
+          <w:sz w:val="20"/>
+          <w:szCs w:val="20"/>
+        </w:rPr>
+      </w:pPr>
+      <w:r>
+        <w:rPr>
+          <w:rFonts w:ascii="楷体" w:eastAsia="楷体" w:hAnsi="楷体" w:hint="eastAsia"/>
+          <w:sz w:val="20"/>
+          <w:szCs w:val="20"/>
+        </w:rPr>
+        <w:t>那这个</w:t>
+      </w:r>
+      <w:r>
+        <w:rPr>
+          <w:rFonts w:ascii="楷体" w:eastAsia="楷体" w:hAnsi="楷体"/>
+          <w:sz w:val="20"/>
+          <w:szCs w:val="20"/>
+        </w:rPr>
+        <w:t>p值到底显著与否呢？那得看市场行情。这里市场行情是随机的，所以“显著”与否简单点就是在说你那瓶尿能不能跑赢市场。业内经常以两个标准差作为衡量“显著”的标准。绝大多数情况下，作为随机变量的市场行情服从正态分布。而正态分布中，超过两个标准差的概率是0.05，这也就是为什么大家要拿0.05作为“公认”的显著性水平尺度了。</w:t>
+      </w:r>
+    </w:p>
+    <w:p>
+      <w:pPr>
+        <w:rPr>
+          <w:rFonts w:ascii="楷体" w:eastAsia="楷体" w:hAnsi="楷体"/>
+          <w:sz w:val="20"/>
+          <w:szCs w:val="20"/>
+        </w:rPr>
+      </w:pPr>
+    </w:p>
+    <w:p>
+      <w:pPr>
+        <w:rPr>
+          <w:rFonts w:ascii="楷体" w:eastAsia="楷体" w:hAnsi="楷体"/>
+          <w:sz w:val="20"/>
+          <w:szCs w:val="20"/>
+        </w:rPr>
+      </w:pPr>
+      <w:r>
+        <w:rPr>
+          <w:rFonts w:ascii="楷体" w:eastAsia="楷体" w:hAnsi="楷体" w:hint="eastAsia"/>
+          <w:sz w:val="20"/>
+          <w:szCs w:val="20"/>
+        </w:rPr>
+        <w:t>统计推断，核心就是反证法。你那瓶尿没价值的可能性越小，反而越能证明你那瓶尿有价值。</w:t>
+      </w:r>
+    </w:p>
+    <w:p>
+      <w:pPr>
+        <w:rPr>
+          <w:rFonts w:ascii="楷体" w:eastAsia="楷体" w:hAnsi="楷体"/>
+          <w:sz w:val="20"/>
+          <w:szCs w:val="20"/>
+        </w:rPr>
+      </w:pPr>
+    </w:p>
+    <w:p>
+      <w:pPr>
+        <w:rPr>
+          <w:rFonts w:ascii="楷体" w:eastAsia="楷体" w:hAnsi="楷体"/>
+          <w:sz w:val="20"/>
+          <w:szCs w:val="20"/>
+        </w:rPr>
+      </w:pPr>
+      <w:r>
+        <w:rPr>
+          <w:rFonts w:ascii="楷体" w:eastAsia="楷体" w:hAnsi="楷体" w:hint="eastAsia"/>
+          <w:sz w:val="20"/>
+          <w:szCs w:val="20"/>
+        </w:rPr>
+        <w:t>“在原假设成立的情况下抽到的统计量与原假设之间的距离至少等于样本计算值与原假设之间的距离”</w:t>
+      </w:r>
+    </w:p>
+    <w:p>
+      <w:pPr>
+        <w:rPr>
+          <w:rFonts w:ascii="楷体" w:eastAsia="楷体" w:hAnsi="楷体"/>
+          <w:sz w:val="20"/>
+          <w:szCs w:val="20"/>
+        </w:rPr>
+      </w:pPr>
+      <w:r>
+        <w:rPr>
+          <w:rFonts w:ascii="楷体" w:eastAsia="楷体" w:hAnsi="楷体" w:hint="eastAsia"/>
+          <w:sz w:val="20"/>
+          <w:szCs w:val="20"/>
+        </w:rPr>
+        <w:t>这是你的书上写的定义，但是很明显，你把结尾最重要的“的概率”三个字漏掉了。正常情况下，这个定义应该是</w:t>
+      </w:r>
+    </w:p>
+    <w:p>
+      <w:pPr>
+        <w:rPr>
+          <w:rFonts w:ascii="楷体" w:eastAsia="楷体" w:hAnsi="楷体"/>
+          <w:sz w:val="20"/>
+          <w:szCs w:val="20"/>
+        </w:rPr>
+      </w:pPr>
+      <w:r>
+        <w:rPr>
+          <w:rFonts w:ascii="楷体" w:eastAsia="楷体" w:hAnsi="楷体" w:hint="eastAsia"/>
+          <w:sz w:val="20"/>
+          <w:szCs w:val="20"/>
+        </w:rPr>
+        <w:t>“在原假设成立的情况下抽到的统计量与原假设之间的距离至少等于样本计算值与原假设之间的距离的概率”</w:t>
+      </w:r>
+    </w:p>
+    <w:p>
+      <w:pPr>
+        <w:rPr>
+          <w:rFonts w:ascii="楷体" w:eastAsia="楷体" w:hAnsi="楷体"/>
+          <w:sz w:val="20"/>
+          <w:szCs w:val="20"/>
+        </w:rPr>
+      </w:pPr>
+      <w:r>
+        <w:rPr>
+          <w:rFonts w:ascii="楷体" w:eastAsia="楷体" w:hAnsi="楷体" w:hint="eastAsia"/>
+          <w:sz w:val="20"/>
+          <w:szCs w:val="20"/>
+        </w:rPr>
+        <w:lastRenderedPageBreak/>
+        <w:t>不信你可以再看看你的书。</w:t>
+      </w:r>
+    </w:p>
+    <w:p>
+      <w:pPr>
+        <w:rPr>
+          <w:rFonts w:ascii="楷体" w:eastAsia="楷体" w:hAnsi="楷体"/>
+          <w:sz w:val="20"/>
+          <w:szCs w:val="20"/>
+        </w:rPr>
+      </w:pPr>
+    </w:p>
+    <w:p>
+      <w:pPr>
+        <w:rPr>
+          <w:rFonts w:ascii="楷体" w:eastAsia="楷体" w:hAnsi="楷体"/>
+          <w:sz w:val="20"/>
+          <w:szCs w:val="20"/>
+        </w:rPr>
+      </w:pPr>
+      <w:r>
+        <w:rPr>
+          <w:rFonts w:ascii="楷体" w:eastAsia="楷体" w:hAnsi="楷体" w:hint="eastAsia"/>
+          <w:sz w:val="20"/>
+          <w:szCs w:val="20"/>
+        </w:rPr>
+        <w:t>但是，怎么可以容忍这么反人类的定义？我们来用这个故事做个转换吧：</w:t>
+      </w:r>
+    </w:p>
+    <w:p>
+      <w:pPr>
+        <w:rPr>
+          <w:rFonts w:ascii="楷体" w:eastAsia="楷体" w:hAnsi="楷体"/>
+          <w:sz w:val="20"/>
+          <w:szCs w:val="20"/>
+        </w:rPr>
+      </w:pPr>
+      <w:r>
+        <w:rPr>
+          <w:rFonts w:ascii="楷体" w:eastAsia="楷体" w:hAnsi="楷体" w:hint="eastAsia"/>
+          <w:sz w:val="20"/>
+          <w:szCs w:val="20"/>
+        </w:rPr>
+        <w:t>“在原假设成立的情况下”</w:t>
+      </w:r>
+      <w:r>
+        <w:rPr>
+          <w:rFonts w:ascii="楷体" w:eastAsia="楷体" w:hAnsi="楷体"/>
+          <w:sz w:val="20"/>
+          <w:szCs w:val="20"/>
+        </w:rPr>
+        <w:t xml:space="preserve"> －&gt; 在你那瓶尿不值钱情况下</w:t>
+      </w:r>
+    </w:p>
+    <w:p>
+      <w:pPr>
+        <w:rPr>
+          <w:rFonts w:ascii="楷体" w:eastAsia="楷体" w:hAnsi="楷体"/>
+          <w:sz w:val="20"/>
+          <w:szCs w:val="20"/>
+        </w:rPr>
+      </w:pPr>
+      <w:r>
+        <w:rPr>
+          <w:rFonts w:ascii="楷体" w:eastAsia="楷体" w:hAnsi="楷体" w:hint="eastAsia"/>
+          <w:sz w:val="20"/>
+          <w:szCs w:val="20"/>
+        </w:rPr>
+        <w:t>“抽到的统计量与原假设之间的距离”</w:t>
+      </w:r>
+      <w:r>
+        <w:rPr>
+          <w:rFonts w:ascii="楷体" w:eastAsia="楷体" w:hAnsi="楷体"/>
+          <w:sz w:val="20"/>
+          <w:szCs w:val="20"/>
+        </w:rPr>
+        <w:t xml:space="preserve"> -&gt; 他旧账本里的销售记录</w:t>
+      </w:r>
+    </w:p>
+    <w:p>
+      <w:pPr>
+        <w:rPr>
+          <w:rFonts w:ascii="楷体" w:eastAsia="楷体" w:hAnsi="楷体"/>
+          <w:sz w:val="20"/>
+          <w:szCs w:val="20"/>
+        </w:rPr>
+      </w:pPr>
+      <w:r>
+        <w:rPr>
+          <w:rFonts w:ascii="楷体" w:eastAsia="楷体" w:hAnsi="楷体" w:hint="eastAsia"/>
+          <w:sz w:val="20"/>
+          <w:szCs w:val="20"/>
+        </w:rPr>
+        <w:t>“至少等于”</w:t>
+      </w:r>
+      <w:r>
+        <w:rPr>
+          <w:rFonts w:ascii="楷体" w:eastAsia="楷体" w:hAnsi="楷体"/>
+          <w:sz w:val="20"/>
+          <w:szCs w:val="20"/>
+        </w:rPr>
+        <w:t xml:space="preserve"> －&gt; 大于或等于</w:t>
+      </w:r>
+    </w:p>
+    <w:p>
+      <w:pPr>
+        <w:rPr>
+          <w:rFonts w:ascii="楷体" w:eastAsia="楷体" w:hAnsi="楷体"/>
+          <w:sz w:val="20"/>
+          <w:szCs w:val="20"/>
+        </w:rPr>
+      </w:pPr>
+      <w:r>
+        <w:rPr>
+          <w:rFonts w:ascii="楷体" w:eastAsia="楷体" w:hAnsi="楷体"/>
+          <w:sz w:val="20"/>
+          <w:szCs w:val="20"/>
+        </w:rPr>
+        <w:t>"样本计算值与原假设之间的距离" －&gt; 他这一次的销售记录（5400块）</w:t>
+      </w:r>
+    </w:p>
+    <w:p>
+      <w:pPr>
+        <w:rPr>
+          <w:rFonts w:ascii="楷体" w:eastAsia="楷体" w:hAnsi="楷体"/>
+          <w:sz w:val="20"/>
+          <w:szCs w:val="20"/>
+        </w:rPr>
+      </w:pPr>
+      <w:r>
+        <w:rPr>
+          <w:rFonts w:ascii="楷体" w:eastAsia="楷体" w:hAnsi="楷体" w:hint="eastAsia"/>
+          <w:sz w:val="20"/>
+          <w:szCs w:val="20"/>
+        </w:rPr>
+        <w:t>“的概率”</w:t>
+      </w:r>
+      <w:r>
+        <w:rPr>
+          <w:rFonts w:ascii="楷体" w:eastAsia="楷体" w:hAnsi="楷体"/>
+          <w:sz w:val="20"/>
+          <w:szCs w:val="20"/>
+        </w:rPr>
+        <w:t xml:space="preserve"> －&gt; 的概率</w:t>
+      </w:r>
+    </w:p>
+    <w:p>
+      <w:pPr>
+        <w:rPr>
+          <w:rFonts w:ascii="楷体" w:eastAsia="楷体" w:hAnsi="楷体"/>
+          <w:sz w:val="20"/>
+          <w:szCs w:val="20"/>
+        </w:rPr>
+      </w:pPr>
+    </w:p>
+    <w:p>
+      <w:pPr>
+        <w:rPr>
+          <w:rFonts w:ascii="楷体" w:eastAsia="楷体" w:hAnsi="楷体"/>
+          <w:sz w:val="20"/>
+          <w:szCs w:val="20"/>
+        </w:rPr>
+      </w:pPr>
+      <w:r>
+        <w:rPr>
+          <w:rFonts w:ascii="楷体" w:eastAsia="楷体" w:hAnsi="楷体" w:hint="eastAsia"/>
+          <w:sz w:val="20"/>
+          <w:szCs w:val="20"/>
+        </w:rPr>
+        <w:t>连起来读读，</w:t>
+      </w:r>
+      <w:r>
+        <w:rPr>
+          <w:rFonts w:ascii="楷体" w:eastAsia="楷体" w:hAnsi="楷体"/>
+          <w:sz w:val="20"/>
+          <w:szCs w:val="20"/>
+        </w:rPr>
+        <w:t>p值的定义就变成：</w:t>
+      </w:r>
+    </w:p>
+    <w:p>
+      <w:pPr>
+        <w:rPr>
+          <w:rFonts w:ascii="楷体" w:eastAsia="楷体" w:hAnsi="楷体"/>
+          <w:sz w:val="20"/>
+          <w:szCs w:val="20"/>
+        </w:rPr>
+      </w:pPr>
+      <w:r>
+        <w:rPr>
+          <w:rFonts w:ascii="楷体" w:eastAsia="楷体" w:hAnsi="楷体" w:hint="eastAsia"/>
+          <w:sz w:val="20"/>
+          <w:szCs w:val="20"/>
+        </w:rPr>
+        <w:t>“在你那瓶尿不值钱的情况下，他旧账本里的销售记录大于或等于他这一次的销售记录（</w:t>
+      </w:r>
+      <w:r>
+        <w:rPr>
+          <w:rFonts w:ascii="楷体" w:eastAsia="楷体" w:hAnsi="楷体"/>
+          <w:sz w:val="20"/>
+          <w:szCs w:val="20"/>
+        </w:rPr>
+        <w:t>5400块钱）（这个事件发生）的概率。”</w:t>
+      </w:r>
+    </w:p>
+    <w:p>
+      <w:pPr>
+        <w:rPr>
+          <w:rFonts w:ascii="楷体" w:eastAsia="楷体" w:hAnsi="楷体"/>
+          <w:sz w:val="20"/>
+          <w:szCs w:val="20"/>
+        </w:rPr>
+      </w:pPr>
+    </w:p>
+    <w:p>
+      <w:pPr>
+        <w:rPr>
+          <w:rFonts w:ascii="楷体" w:eastAsia="楷体" w:hAnsi="楷体"/>
+          <w:sz w:val="20"/>
+          <w:szCs w:val="20"/>
+        </w:rPr>
+      </w:pPr>
+      <w:r>
+        <w:rPr>
+          <w:rFonts w:ascii="楷体" w:eastAsia="楷体" w:hAnsi="楷体" w:hint="eastAsia"/>
+          <w:sz w:val="20"/>
+          <w:szCs w:val="20"/>
+        </w:rPr>
+        <w:t>这一次，好懂了点吗？</w:t>
+      </w:r>
+    </w:p>
+    <w:p>
+      <w:pPr>
+        <w:rPr>
+          <w:rFonts w:ascii="楷体" w:eastAsia="楷体" w:hAnsi="楷体" w:hint="eastAsia"/>
+          <w:sz w:val="20"/>
+          <w:szCs w:val="20"/>
+        </w:rPr>
+      </w:pPr>
+    </w:p>
+    <w:p>
+      <w:pPr>
+        <w:rPr>
+          <w:rFonts w:ascii="楷体" w:eastAsia="楷体" w:hAnsi="楷体"/>
+          <w:sz w:val="20"/>
+          <w:szCs w:val="20"/>
+        </w:rPr>
+      </w:pPr>
+      <w:r>
+        <w:rPr>
+          <w:rFonts w:ascii="楷体" w:eastAsia="楷体" w:hAnsi="楷体" w:hint="eastAsia"/>
+          <w:sz w:val="20"/>
+          <w:szCs w:val="20"/>
+        </w:rPr>
+        <w:t>最后要说明，说得通俗易懂是要承担风险的，因为通俗很可能意味着不严谨，易懂很可能意味着不周全。以上有很多有失严谨之处，希望题主还要多多看书哇。</w:t>
+      </w:r>
+    </w:p>
+    <w:p>
+      <w:pPr>
+        <w:rPr>
+          <w:rFonts w:ascii="楷体" w:eastAsia="楷体" w:hAnsi="楷体"/>
+          <w:sz w:val="20"/>
+          <w:szCs w:val="20"/>
+        </w:rPr>
+      </w:pPr>
+    </w:p>
+    <w:p>
+      <w:pPr>
+        <w:rPr>
+          <w:sz w:val="20"/>
+          <w:szCs w:val="20"/>
+        </w:rPr>
+      </w:pPr>
+      <w:r>
+        <w:rPr>
+          <w:rFonts w:eastAsiaTheme="minorHAnsi" w:hint="eastAsia"/>
+          <w:sz w:val="20"/>
+          <w:szCs w:val="20"/>
+        </w:rPr>
+        <w:t>定理9.1.1</w:t>
+      </w:r>
+      <w:r>
+        <w:rPr>
+          <w:rFonts w:eastAsiaTheme="minorHAnsi"/>
+          <w:sz w:val="20"/>
+          <w:szCs w:val="20"/>
+        </w:rPr>
+        <w:t xml:space="preserve"> </w:t>
+      </w:r>
+      <w:r>
+        <w:rPr>
+          <w:rFonts w:eastAsiaTheme="minorHAnsi" w:hint="eastAsia"/>
+          <w:sz w:val="20"/>
+          <w:szCs w:val="20"/>
+        </w:rPr>
+        <w:t>从测试中定义</w:t>
+      </w:r>
+      <w:r>
+        <w:rPr>
+          <w:rFonts w:eastAsiaTheme="minorHAnsi" w:hint="eastAsia"/>
+          <w:sz w:val="20"/>
+          <w:szCs w:val="20"/>
+        </w:rPr>
+        <w:t xml:space="preserve">置信集 </w:t>
+      </w:r>
+      <w:r>
+        <w:rPr>
+          <w:rFonts w:hint="eastAsia"/>
+          <w:sz w:val="20"/>
+          <w:szCs w:val="20"/>
+        </w:rPr>
+        <w:t>设</w:t>
+      </w:r>
+      <m:oMath>
+        <m:r>
+          <m:rPr>
+            <m:sty m:val="bi"/>
+          </m:rPr>
+          <w:rPr>
+            <w:rFonts w:ascii="Cambria Math" w:hAnsi="Cambria Math"/>
+            <w:sz w:val="20"/>
+            <w:szCs w:val="20"/>
+          </w:rPr>
+          <m:t>X</m:t>
+        </m:r>
+        <m:r>
+          <m:rPr>
+            <m:sty m:val="p"/>
+          </m:rPr>
+          <w:rPr>
+            <w:rFonts w:ascii="Cambria Math" w:hAnsi="Cambria Math"/>
+            <w:sz w:val="20"/>
+            <w:szCs w:val="20"/>
+          </w:rPr>
+          <m:t>=</m:t>
+        </m:r>
+        <m:d>
+          <m:dPr>
+            <m:ctrlPr>
+              <w:rPr>
+                <w:rFonts w:ascii="Cambria Math" w:hAnsi="Cambria Math"/>
+                <w:sz w:val="20"/>
+                <w:szCs w:val="20"/>
+              </w:rPr>
+            </m:ctrlPr>
+          </m:dPr>
+          <m:e>
+            <m:sSub>
+              <m:sSubPr>
+                <m:ctrlPr>
+                  <w:rPr>
+                    <w:rFonts w:ascii="Cambria Math" w:hAnsi="Cambria Math"/>
+                    <w:sz w:val="20"/>
+                    <w:szCs w:val="20"/>
+                  </w:rPr>
+                </m:ctrlPr>
+              </m:sSubPr>
+              <m:e>
+                <m:r>
+                  <w:rPr>
+                    <w:rFonts w:ascii="Cambria Math" w:hAnsi="Cambria Math" w:hint="eastAsia"/>
+                    <w:sz w:val="20"/>
+                    <w:szCs w:val="20"/>
+                  </w:rPr>
+                  <m:t>X</m:t>
+                </m:r>
+              </m:e>
+              <m:sub>
+                <m:r>
+                  <w:rPr>
+                    <w:rFonts w:ascii="Cambria Math" w:hAnsi="Cambria Math"/>
+                    <w:sz w:val="20"/>
+                    <w:szCs w:val="20"/>
+                  </w:rPr>
+                  <m:t>1</m:t>
+                </m:r>
+              </m:sub>
+            </m:sSub>
+            <m:r>
+              <w:rPr>
+                <w:rFonts w:ascii="Cambria Math" w:hAnsi="Cambria Math"/>
+                <w:sz w:val="20"/>
+                <w:szCs w:val="20"/>
+              </w:rPr>
+              <m:t>,…,</m:t>
+            </m:r>
+            <m:sSub>
+              <m:sSubPr>
+                <m:ctrlPr>
+                  <w:rPr>
+                    <w:rFonts w:ascii="Cambria Math" w:hAnsi="Cambria Math"/>
+                    <w:i/>
+                    <w:sz w:val="20"/>
+                    <w:szCs w:val="20"/>
+                  </w:rPr>
+                </m:ctrlPr>
+              </m:sSubPr>
+              <m:e>
+                <m:r>
+                  <w:rPr>
+                    <w:rFonts w:ascii="Cambria Math" w:hAnsi="Cambria Math"/>
+                    <w:sz w:val="20"/>
+                    <w:szCs w:val="20"/>
+                  </w:rPr>
+                  <m:t>X</m:t>
+                </m:r>
+              </m:e>
+              <m:sub>
+                <m:r>
+                  <w:rPr>
+                    <w:rFonts w:ascii="Cambria Math" w:hAnsi="Cambria Math"/>
+                    <w:sz w:val="20"/>
+                    <w:szCs w:val="20"/>
+                  </w:rPr>
+                  <m:t>n</m:t>
+                </m:r>
+              </m:sub>
+            </m:sSub>
+          </m:e>
+        </m:d>
+      </m:oMath>
+      <w:r>
+        <w:rPr>
+          <w:rFonts w:hint="eastAsia"/>
+          <w:sz w:val="20"/>
+          <w:szCs w:val="20"/>
+        </w:rPr>
+        <w:t>是从参数(或参数向量</w:t>
+      </w:r>
+      <w:r>
+        <w:rPr>
+          <w:sz w:val="20"/>
+          <w:szCs w:val="20"/>
+        </w:rPr>
+        <w:t>)</w:t>
+      </w:r>
+      <w:r>
+        <w:rPr>
+          <w:rFonts w:hint="eastAsia"/>
+          <w:sz w:val="20"/>
+          <w:szCs w:val="20"/>
+        </w:rPr>
+        <w:t>为</w:t>
+      </w:r>
+      <m:oMath>
+        <m:r>
+          <m:rPr>
+            <m:sty m:val="p"/>
+          </m:rPr>
+          <w:rPr>
+            <w:rFonts w:ascii="Cambria Math" w:hAnsi="Cambria Math"/>
+            <w:sz w:val="20"/>
+            <w:szCs w:val="20"/>
+          </w:rPr>
+          <m:t>θ</m:t>
+        </m:r>
+      </m:oMath>
+      <w:r>
+        <w:rPr>
+          <w:rFonts w:hint="eastAsia"/>
+          <w:sz w:val="20"/>
+          <w:szCs w:val="20"/>
+        </w:rPr>
+        <w:t>的分布中选取的一个样本</w:t>
+      </w:r>
+      <w:r>
+        <w:rPr>
+          <w:rFonts w:hint="eastAsia"/>
+          <w:sz w:val="20"/>
+          <w:szCs w:val="20"/>
+        </w:rPr>
+        <w:t>.</w:t>
+      </w:r>
+      <w:r>
+        <w:rPr>
+          <w:sz w:val="20"/>
+          <w:szCs w:val="20"/>
+        </w:rPr>
+        <w:t xml:space="preserve"> </w:t>
+      </w:r>
+      <w:r>
+        <w:rPr>
+          <w:rFonts w:hint="eastAsia"/>
+          <w:sz w:val="20"/>
+          <w:szCs w:val="20"/>
+        </w:rPr>
+        <w:t>设</w:t>
+      </w:r>
+      <m:oMath>
+        <m:r>
+          <w:rPr>
+            <w:rFonts w:ascii="Cambria Math" w:hAnsi="Cambria Math"/>
+            <w:sz w:val="20"/>
+            <w:szCs w:val="20"/>
+          </w:rPr>
+          <m:t>g</m:t>
+        </m:r>
+        <m:d>
+          <m:dPr>
+            <m:ctrlPr>
+              <w:rPr>
+                <w:rFonts w:ascii="Cambria Math" w:hAnsi="Cambria Math"/>
+                <w:i/>
+                <w:sz w:val="20"/>
+                <w:szCs w:val="20"/>
+              </w:rPr>
+            </m:ctrlPr>
+          </m:dPr>
+          <m:e>
+            <m:r>
+              <w:rPr>
+                <w:rFonts w:ascii="Cambria Math" w:hAnsi="Cambria Math"/>
+                <w:sz w:val="20"/>
+                <w:szCs w:val="20"/>
+              </w:rPr>
+              <m:t>θ</m:t>
+            </m:r>
+          </m:e>
+        </m:d>
+      </m:oMath>
+      <w:r>
+        <w:rPr>
+          <w:rFonts w:hint="eastAsia"/>
+          <w:sz w:val="20"/>
+          <w:szCs w:val="20"/>
+        </w:rPr>
+        <w:t>是一个函数,</w:t>
+      </w:r>
+      <w:r>
+        <w:rPr>
+          <w:sz w:val="20"/>
+          <w:szCs w:val="20"/>
+        </w:rPr>
+        <w:t xml:space="preserve"> </w:t>
+      </w:r>
+      <w:r>
+        <w:rPr>
+          <w:rFonts w:hint="eastAsia"/>
+          <w:sz w:val="20"/>
+          <w:szCs w:val="20"/>
+        </w:rPr>
+        <w:t>并且假设对</w:t>
+      </w:r>
+      <m:oMath>
+        <m:r>
+          <w:rPr>
+            <w:rFonts w:ascii="Cambria Math" w:hAnsi="Cambria Math"/>
+            <w:sz w:val="20"/>
+            <w:szCs w:val="20"/>
+          </w:rPr>
+          <m:t>g</m:t>
+        </m:r>
+        <m:d>
+          <m:dPr>
+            <m:ctrlPr>
+              <w:rPr>
+                <w:rFonts w:ascii="Cambria Math" w:hAnsi="Cambria Math"/>
+                <w:i/>
+                <w:sz w:val="20"/>
+                <w:szCs w:val="20"/>
+              </w:rPr>
+            </m:ctrlPr>
+          </m:dPr>
+          <m:e>
+            <m:r>
+              <w:rPr>
+                <w:rFonts w:ascii="Cambria Math" w:hAnsi="Cambria Math"/>
+                <w:sz w:val="20"/>
+                <w:szCs w:val="20"/>
+              </w:rPr>
+              <m:t>θ</m:t>
+            </m:r>
+          </m:e>
+        </m:d>
+      </m:oMath>
+      <w:r>
+        <w:rPr>
+          <w:rFonts w:hint="eastAsia"/>
+          <w:sz w:val="20"/>
+          <w:szCs w:val="20"/>
+        </w:rPr>
+        <w:t>每一个可能值</w:t>
+      </w:r>
+      <m:oMath>
+        <m:sSub>
+          <m:sSubPr>
+            <m:ctrlPr>
+              <w:rPr>
+                <w:rFonts w:ascii="Cambria Math" w:hAnsi="Cambria Math"/>
+                <w:i/>
+                <w:sz w:val="20"/>
+                <w:szCs w:val="20"/>
+              </w:rPr>
+            </m:ctrlPr>
+          </m:sSubPr>
+          <m:e>
+            <m:r>
+              <w:rPr>
+                <w:rFonts w:ascii="Cambria Math" w:hAnsi="Cambria Math"/>
+                <w:sz w:val="20"/>
+                <w:szCs w:val="20"/>
+              </w:rPr>
+              <m:t>g</m:t>
+            </m:r>
+          </m:e>
+          <m:sub>
+            <m:r>
+              <w:rPr>
+                <w:rFonts w:ascii="Cambria Math" w:hAnsi="Cambria Math"/>
+                <w:sz w:val="20"/>
+                <w:szCs w:val="20"/>
+              </w:rPr>
+              <m:t>0</m:t>
+            </m:r>
+          </m:sub>
+        </m:sSub>
+      </m:oMath>
+      <w:r>
+        <w:rPr>
+          <w:rFonts w:hint="eastAsia"/>
+          <w:sz w:val="20"/>
+          <w:szCs w:val="20"/>
+        </w:rPr>
+        <w:t>,</w:t>
+      </w:r>
+      <w:r>
+        <w:rPr>
+          <w:sz w:val="20"/>
+          <w:szCs w:val="20"/>
+        </w:rPr>
+        <w:t xml:space="preserve"> </w:t>
+      </w:r>
+      <w:r>
+        <w:rPr>
+          <w:rFonts w:hint="eastAsia"/>
+          <w:sz w:val="20"/>
+          <w:szCs w:val="20"/>
+        </w:rPr>
+        <w:t>存在一个水平</w:t>
+      </w:r>
+      <m:oMath>
+        <m:sSub>
+          <m:sSubPr>
+            <m:ctrlPr>
+              <w:rPr>
+                <w:rFonts w:ascii="Cambria Math" w:hAnsi="Cambria Math"/>
+                <w:sz w:val="20"/>
+                <w:szCs w:val="20"/>
+              </w:rPr>
+            </m:ctrlPr>
+          </m:sSubPr>
+          <m:e>
+            <m:r>
+              <w:rPr>
+                <w:rFonts w:ascii="Cambria Math" w:hAnsi="Cambria Math"/>
+                <w:sz w:val="20"/>
+                <w:szCs w:val="20"/>
+              </w:rPr>
+              <m:t>α</m:t>
+            </m:r>
+          </m:e>
+          <m:sub>
+            <m:r>
+              <w:rPr>
+                <w:rFonts w:ascii="Cambria Math" w:hAnsi="Cambria Math"/>
+                <w:sz w:val="20"/>
+                <w:szCs w:val="20"/>
+              </w:rPr>
+              <m:t>0</m:t>
+            </m:r>
+          </m:sub>
+        </m:sSub>
+      </m:oMath>
+      <w:r>
+        <w:rPr>
+          <w:rFonts w:hint="eastAsia"/>
+          <w:sz w:val="20"/>
+          <w:szCs w:val="20"/>
+        </w:rPr>
+        <w:t>假设测试</w:t>
+      </w:r>
+      <m:oMath>
+        <m:sSub>
+          <m:sSubPr>
+            <m:ctrlPr>
+              <w:rPr>
+                <w:rFonts w:ascii="Cambria Math" w:hAnsi="Cambria Math"/>
+                <w:i/>
+                <w:sz w:val="20"/>
+                <w:szCs w:val="20"/>
+              </w:rPr>
+            </m:ctrlPr>
+          </m:sSubPr>
+          <m:e>
+            <m:r>
+              <w:rPr>
+                <w:rFonts w:ascii="Cambria Math" w:hAnsi="Cambria Math"/>
+                <w:sz w:val="20"/>
+                <w:szCs w:val="20"/>
+              </w:rPr>
+              <m:t>δ</m:t>
+            </m:r>
+          </m:e>
+          <m:sub>
+            <m:sSub>
+              <m:sSubPr>
+                <m:ctrlPr>
+                  <w:rPr>
+                    <w:rFonts w:ascii="Cambria Math" w:hAnsi="Cambria Math"/>
+                    <w:i/>
+                    <w:sz w:val="20"/>
+                    <w:szCs w:val="20"/>
+                  </w:rPr>
+                </m:ctrlPr>
+              </m:sSubPr>
+              <m:e>
+                <m:r>
+                  <w:rPr>
+                    <w:rFonts w:ascii="Cambria Math" w:hAnsi="Cambria Math"/>
+                    <w:sz w:val="20"/>
+                    <w:szCs w:val="20"/>
+                  </w:rPr>
+                  <m:t>g</m:t>
+                </m:r>
+              </m:e>
+              <m:sub>
+                <m:r>
+                  <w:rPr>
+                    <w:rFonts w:ascii="Cambria Math" w:hAnsi="Cambria Math"/>
+                    <w:sz w:val="20"/>
+                    <w:szCs w:val="20"/>
+                  </w:rPr>
+                  <m:t>0</m:t>
+                </m:r>
+              </m:sub>
+            </m:sSub>
+          </m:sub>
+        </m:sSub>
+      </m:oMath>
+    </w:p>
+    <w:p>
+      <w:pPr>
+        <w:rPr>
+          <w:sz w:val="20"/>
+          <w:szCs w:val="20"/>
+        </w:rPr>
+      </w:pPr>
+      <m:oMathPara>
+        <m:oMathParaPr>
+          <m:jc m:val="right"/>
+        </m:oMathParaPr>
+        <m:oMath>
+          <m:sSub>
+            <m:sSubPr>
+              <m:ctrlPr>
+                <w:rPr>
+                  <w:rFonts w:ascii="Cambria Math" w:hAnsi="Cambria Math"/>
+                  <w:i/>
+                  <w:sz w:val="20"/>
+                  <w:szCs w:val="20"/>
+                </w:rPr>
+              </m:ctrlPr>
+            </m:sSubPr>
+            <m:e>
+              <m:r>
+                <w:rPr>
+                  <w:rFonts w:ascii="Cambria Math" w:hAnsi="Cambria Math"/>
+                  <w:sz w:val="20"/>
+                  <w:szCs w:val="20"/>
+                </w:rPr>
+                <m:t>H</m:t>
+              </m:r>
+            </m:e>
+            <m:sub>
+              <m:r>
+                <w:rPr>
+                  <w:rFonts w:ascii="Cambria Math" w:hAnsi="Cambria Math"/>
+                  <w:sz w:val="20"/>
+                  <w:szCs w:val="20"/>
+                </w:rPr>
+                <m:t>0,</m:t>
+              </m:r>
+              <m:sSub>
+                <m:sSubPr>
+                  <m:ctrlPr>
+                    <w:rPr>
+                      <w:rFonts w:ascii="Cambria Math" w:hAnsi="Cambria Math"/>
+                      <w:i/>
+                      <w:sz w:val="20"/>
+                      <w:szCs w:val="20"/>
+                    </w:rPr>
+                  </m:ctrlPr>
+                </m:sSubPr>
+                <m:e>
+                  <m:r>
+                    <w:rPr>
+                      <w:rFonts w:ascii="Cambria Math" w:hAnsi="Cambria Math"/>
+                      <w:sz w:val="20"/>
+                      <w:szCs w:val="20"/>
+                    </w:rPr>
+                    <m:t>g</m:t>
+                  </m:r>
+                </m:e>
+                <m:sub>
+                  <m:r>
+                    <w:rPr>
+                      <w:rFonts w:ascii="Cambria Math" w:hAnsi="Cambria Math"/>
+                      <w:sz w:val="20"/>
+                      <w:szCs w:val="20"/>
+                    </w:rPr>
+                    <m:t>0</m:t>
+                  </m:r>
+                </m:sub>
+              </m:sSub>
+            </m:sub>
+          </m:sSub>
+          <m:r>
+            <w:rPr>
+              <w:rFonts w:ascii="Cambria Math" w:hAnsi="Cambria Math"/>
+              <w:sz w:val="20"/>
+              <w:szCs w:val="20"/>
+            </w:rPr>
+            <m:t>:</m:t>
+          </m:r>
+          <m:r>
+            <w:rPr>
+              <w:rFonts w:ascii="Cambria Math" w:hAnsi="Cambria Math"/>
+              <w:sz w:val="20"/>
+              <w:szCs w:val="20"/>
+            </w:rPr>
+            <m:t xml:space="preserve"> </m:t>
+          </m:r>
+          <m:r>
+            <w:rPr>
+              <w:rFonts w:ascii="Cambria Math" w:hAnsi="Cambria Math"/>
+              <w:sz w:val="20"/>
+              <w:szCs w:val="20"/>
+            </w:rPr>
+            <m:t>g</m:t>
+          </m:r>
+          <m:d>
+            <m:dPr>
+              <m:ctrlPr>
+                <w:rPr>
+                  <w:rFonts w:ascii="Cambria Math" w:hAnsi="Cambria Math"/>
+                  <w:i/>
+                  <w:sz w:val="20"/>
+                  <w:szCs w:val="20"/>
+                </w:rPr>
+              </m:ctrlPr>
+            </m:dPr>
+            <m:e>
+              <m:r>
+                <w:rPr>
+                  <w:rFonts w:ascii="Cambria Math" w:hAnsi="Cambria Math"/>
+                  <w:sz w:val="20"/>
+                  <w:szCs w:val="20"/>
+                </w:rPr>
+                <m:t>θ</m:t>
+              </m:r>
+            </m:e>
+          </m:d>
+          <m:r>
+            <w:rPr>
+              <w:rFonts w:ascii="Cambria Math" w:hAnsi="Cambria Math"/>
+              <w:sz w:val="20"/>
+              <w:szCs w:val="20"/>
+            </w:rPr>
+            <m:t>=</m:t>
+          </m:r>
+          <m:sSub>
+            <m:sSubPr>
+              <m:ctrlPr>
+                <w:rPr>
+                  <w:rFonts w:ascii="Cambria Math" w:hAnsi="Cambria Math"/>
+                  <w:i/>
+                  <w:sz w:val="20"/>
+                  <w:szCs w:val="20"/>
+                </w:rPr>
+              </m:ctrlPr>
+            </m:sSubPr>
+            <m:e>
+              <m:r>
+                <w:rPr>
+                  <w:rFonts w:ascii="Cambria Math" w:hAnsi="Cambria Math"/>
+                  <w:sz w:val="20"/>
+                  <w:szCs w:val="20"/>
+                </w:rPr>
+                <m:t>g</m:t>
+              </m:r>
+            </m:e>
+            <m:sub>
+              <m:r>
+                <w:rPr>
+                  <w:rFonts w:ascii="Cambria Math" w:hAnsi="Cambria Math"/>
+                  <w:sz w:val="20"/>
+                  <w:szCs w:val="20"/>
+                </w:rPr>
+                <m:t>0</m:t>
+              </m:r>
+            </m:sub>
+          </m:sSub>
+          <m:r>
+            <w:rPr>
+              <w:rFonts w:ascii="Cambria Math" w:hAnsi="Cambria Math"/>
+              <w:sz w:val="20"/>
+              <w:szCs w:val="20"/>
+            </w:rPr>
+            <m:t xml:space="preserve">,        </m:t>
+          </m:r>
+          <m:sSub>
+            <m:sSubPr>
+              <m:ctrlPr>
+                <w:rPr>
+                  <w:rFonts w:ascii="Cambria Math" w:hAnsi="Cambria Math"/>
+                  <w:i/>
+                  <w:sz w:val="20"/>
+                  <w:szCs w:val="20"/>
+                </w:rPr>
+              </m:ctrlPr>
+            </m:sSubPr>
+            <m:e>
+              <m:r>
+                <w:rPr>
+                  <w:rFonts w:ascii="Cambria Math" w:hAnsi="Cambria Math"/>
+                  <w:sz w:val="20"/>
+                  <w:szCs w:val="20"/>
+                </w:rPr>
+                <m:t>H</m:t>
+              </m:r>
+            </m:e>
+            <m:sub>
+              <m:r>
+                <w:rPr>
+                  <w:rFonts w:ascii="Cambria Math" w:hAnsi="Cambria Math"/>
+                  <w:sz w:val="20"/>
+                  <w:szCs w:val="20"/>
+                </w:rPr>
+                <m:t>1</m:t>
+              </m:r>
+              <m:r>
+                <w:rPr>
+                  <w:rFonts w:ascii="Cambria Math" w:hAnsi="Cambria Math"/>
+                  <w:sz w:val="20"/>
+                  <w:szCs w:val="20"/>
+                </w:rPr>
+                <m:t>,</m:t>
+              </m:r>
+              <m:sSub>
+                <m:sSubPr>
+                  <m:ctrlPr>
+                    <w:rPr>
+                      <w:rFonts w:ascii="Cambria Math" w:hAnsi="Cambria Math"/>
+                      <w:i/>
+                      <w:sz w:val="20"/>
+                      <w:szCs w:val="20"/>
+                    </w:rPr>
+                  </m:ctrlPr>
+                </m:sSubPr>
+                <m:e>
+                  <m:r>
+                    <w:rPr>
+                      <w:rFonts w:ascii="Cambria Math" w:hAnsi="Cambria Math"/>
+                      <w:sz w:val="20"/>
+                      <w:szCs w:val="20"/>
+                    </w:rPr>
+                    <m:t>g</m:t>
+                  </m:r>
+                </m:e>
+                <m:sub>
+                  <m:r>
+                    <w:rPr>
+                      <w:rFonts w:ascii="Cambria Math" w:hAnsi="Cambria Math"/>
+                      <w:sz w:val="20"/>
+                      <w:szCs w:val="20"/>
+                    </w:rPr>
+                    <m:t>0</m:t>
+                  </m:r>
+                </m:sub>
+              </m:sSub>
+            </m:sub>
+          </m:sSub>
+          <m:r>
+            <w:rPr>
+              <w:rFonts w:ascii="Cambria Math" w:hAnsi="Cambria Math"/>
+              <w:sz w:val="20"/>
+              <w:szCs w:val="20"/>
+            </w:rPr>
+            <m:t>:</m:t>
+          </m:r>
+          <m:r>
+            <w:rPr>
+              <w:rFonts w:ascii="Cambria Math" w:hAnsi="Cambria Math"/>
+              <w:sz w:val="20"/>
+              <w:szCs w:val="20"/>
+            </w:rPr>
+            <m:t xml:space="preserve"> </m:t>
+          </m:r>
+          <m:r>
+            <w:rPr>
+              <w:rFonts w:ascii="Cambria Math" w:hAnsi="Cambria Math"/>
+              <w:sz w:val="20"/>
+              <w:szCs w:val="20"/>
+            </w:rPr>
+            <m:t>g</m:t>
+          </m:r>
+          <m:d>
+            <m:dPr>
+              <m:ctrlPr>
+                <w:rPr>
+                  <w:rFonts w:ascii="Cambria Math" w:hAnsi="Cambria Math"/>
+                  <w:i/>
+                  <w:sz w:val="20"/>
+                  <w:szCs w:val="20"/>
+                </w:rPr>
+              </m:ctrlPr>
+            </m:dPr>
+            <m:e>
+              <m:r>
+                <w:rPr>
+                  <w:rFonts w:ascii="Cambria Math" w:hAnsi="Cambria Math"/>
+                  <w:sz w:val="20"/>
+                  <w:szCs w:val="20"/>
+                </w:rPr>
+                <m:t>θ</m:t>
+              </m:r>
+            </m:e>
+          </m:d>
+          <m:r>
+            <w:rPr>
+              <w:rFonts w:ascii="Cambria Math" w:hAnsi="Cambria Math"/>
+              <w:sz w:val="20"/>
+              <w:szCs w:val="20"/>
+            </w:rPr>
+            <m:t>≠</m:t>
+          </m:r>
+          <m:sSub>
+            <m:sSubPr>
+              <m:ctrlPr>
+                <w:rPr>
+                  <w:rFonts w:ascii="Cambria Math" w:hAnsi="Cambria Math"/>
+                  <w:i/>
+                  <w:sz w:val="20"/>
+                  <w:szCs w:val="20"/>
+                </w:rPr>
+              </m:ctrlPr>
+            </m:sSubPr>
+            <m:e>
+              <m:r>
+                <w:rPr>
+                  <w:rFonts w:ascii="Cambria Math" w:hAnsi="Cambria Math"/>
+                  <w:sz w:val="20"/>
+                  <w:szCs w:val="20"/>
+                </w:rPr>
+                <m:t>g</m:t>
+              </m:r>
+            </m:e>
+            <m:sub>
+              <m:r>
+                <w:rPr>
+                  <w:rFonts w:ascii="Cambria Math" w:hAnsi="Cambria Math"/>
+                  <w:sz w:val="20"/>
+                  <w:szCs w:val="20"/>
+                </w:rPr>
+                <m:t>0</m:t>
+              </m:r>
+            </m:sub>
+          </m:sSub>
+          <m:r>
+            <w:rPr>
+              <w:rFonts w:ascii="Cambria Math" w:hAnsi="Cambria Math"/>
+              <w:sz w:val="20"/>
+              <w:szCs w:val="20"/>
+            </w:rPr>
+            <m:t xml:space="preserve">.                               </m:t>
+          </m:r>
+          <m:d>
+            <m:dPr>
+              <m:ctrlPr>
+                <w:rPr>
+                  <w:rFonts w:ascii="Cambria Math" w:hAnsi="Cambria Math"/>
+                  <w:i/>
+                  <w:sz w:val="20"/>
+                  <w:szCs w:val="20"/>
+                </w:rPr>
+              </m:ctrlPr>
+            </m:dPr>
+            <m:e>
+              <m:r>
+                <w:rPr>
+                  <w:rFonts w:ascii="Cambria Math" w:hAnsi="Cambria Math"/>
+                  <w:sz w:val="20"/>
+                  <w:szCs w:val="20"/>
+                </w:rPr>
+                <m:t>9.1.13</m:t>
+              </m:r>
+            </m:e>
+          </m:d>
+          <m:r>
+            <w:rPr>
+              <w:rFonts w:ascii="Cambria Math" w:hAnsi="Cambria Math"/>
+              <w:sz w:val="20"/>
+              <w:szCs w:val="20"/>
+            </w:rPr>
+            <m:t xml:space="preserve">          </m:t>
+          </m:r>
+        </m:oMath>
+      </m:oMathPara>
+    </w:p>
+    <w:p>
+      <w:pPr>
+        <w:rPr>
+          <w:sz w:val="20"/>
+          <w:szCs w:val="20"/>
+        </w:rPr>
+      </w:pPr>
+      <w:r>
+        <w:rPr>
+          <w:rFonts w:hint="eastAsia"/>
+          <w:sz w:val="20"/>
+          <w:szCs w:val="20"/>
+        </w:rPr>
+        <w:t>对于</w:t>
+      </w:r>
+      <m:oMath>
+        <m:r>
+          <m:rPr>
+            <m:sty m:val="bi"/>
+          </m:rPr>
+          <w:rPr>
+            <w:rFonts w:ascii="Cambria Math" w:hAnsi="Cambria Math"/>
+            <w:sz w:val="20"/>
+            <w:szCs w:val="20"/>
+          </w:rPr>
+          <m:t>X</m:t>
+        </m:r>
+      </m:oMath>
+      <w:r>
+        <w:rPr>
+          <w:rFonts w:hint="eastAsia"/>
+          <w:sz w:val="20"/>
+          <w:szCs w:val="20"/>
+        </w:rPr>
+        <w:t>每一个可能值</w:t>
+      </w:r>
+      <m:oMath>
+        <m:r>
+          <m:rPr>
+            <m:sty m:val="bi"/>
+          </m:rPr>
+          <w:rPr>
+            <w:rFonts w:ascii="Cambria Math" w:hAnsi="Cambria Math"/>
+            <w:sz w:val="20"/>
+            <w:szCs w:val="20"/>
+          </w:rPr>
+          <m:t>x</m:t>
+        </m:r>
+      </m:oMath>
+      <w:r>
+        <w:rPr>
+          <w:rFonts w:hint="eastAsia"/>
+          <w:bCs/>
+          <w:sz w:val="20"/>
+          <w:szCs w:val="20"/>
+        </w:rPr>
+        <w:t>,定义</w:t>
+      </w:r>
+    </w:p>
+    <w:p>
+      <w:pPr>
+        <w:rPr>
+          <w:sz w:val="20"/>
+          <w:szCs w:val="20"/>
+        </w:rPr>
+      </w:pPr>
+      <m:oMathPara>
+        <m:oMathParaPr>
+          <m:jc m:val="right"/>
+        </m:oMathParaPr>
+        <m:oMath>
+          <m:r>
+            <w:rPr>
+              <w:rFonts w:ascii="Cambria Math" w:hAnsi="Cambria Math"/>
+              <w:sz w:val="20"/>
+              <w:szCs w:val="20"/>
+            </w:rPr>
+            <m:t>ω</m:t>
+          </m:r>
+          <m:d>
+            <m:dPr>
+              <m:ctrlPr>
+                <w:rPr>
+                  <w:rFonts w:ascii="Cambria Math" w:hAnsi="Cambria Math"/>
+                  <w:i/>
+                  <w:sz w:val="20"/>
+                  <w:szCs w:val="20"/>
+                </w:rPr>
+              </m:ctrlPr>
+            </m:dPr>
+            <m:e>
+              <m:r>
+                <m:rPr>
+                  <m:sty m:val="bi"/>
+                </m:rPr>
+                <w:rPr>
+                  <w:rFonts w:ascii="Cambria Math" w:hAnsi="Cambria Math"/>
+                  <w:sz w:val="20"/>
+                  <w:szCs w:val="20"/>
+                </w:rPr>
+                <m:t>x</m:t>
+              </m:r>
+            </m:e>
+          </m:d>
+          <m:r>
+            <w:rPr>
+              <w:rFonts w:ascii="Cambria Math" w:hAnsi="Cambria Math"/>
+              <w:sz w:val="20"/>
+              <w:szCs w:val="20"/>
+            </w:rPr>
+            <m:t>=</m:t>
+          </m:r>
+          <m:d>
+            <m:dPr>
+              <m:begChr m:val="{"/>
+              <m:endChr m:val="}"/>
+              <m:ctrlPr>
+                <w:rPr>
+                  <w:rFonts w:ascii="Cambria Math" w:hAnsi="Cambria Math"/>
+                  <w:i/>
+                  <w:sz w:val="20"/>
+                  <w:szCs w:val="20"/>
+                </w:rPr>
+              </m:ctrlPr>
+            </m:dPr>
+            <m:e>
+              <m:sSub>
+                <m:sSubPr>
+                  <m:ctrlPr>
+                    <w:rPr>
+                      <w:rFonts w:ascii="Cambria Math" w:hAnsi="Cambria Math"/>
+                      <w:i/>
+                      <w:sz w:val="20"/>
+                      <w:szCs w:val="20"/>
+                    </w:rPr>
+                  </m:ctrlPr>
+                </m:sSubPr>
+                <m:e>
+                  <m:r>
+                    <w:rPr>
+                      <w:rFonts w:ascii="Cambria Math" w:hAnsi="Cambria Math"/>
+                      <w:sz w:val="20"/>
+                      <w:szCs w:val="20"/>
+                    </w:rPr>
+                    <m:t>g</m:t>
+                  </m:r>
+                </m:e>
+                <m:sub>
+                  <m:r>
+                    <w:rPr>
+                      <w:rFonts w:ascii="Cambria Math" w:hAnsi="Cambria Math"/>
+                      <w:sz w:val="20"/>
+                      <w:szCs w:val="20"/>
+                    </w:rPr>
+                    <m:t>0</m:t>
+                  </m:r>
+                </m:sub>
+              </m:sSub>
+              <m:r>
+                <w:rPr>
+                  <w:rFonts w:ascii="Cambria Math" w:hAnsi="Cambria Math"/>
+                  <w:sz w:val="20"/>
+                  <w:szCs w:val="20"/>
+                </w:rPr>
+                <m:t>:</m:t>
+              </m:r>
+              <m:sSub>
+                <m:sSubPr>
+                  <m:ctrlPr>
+                    <w:rPr>
+                      <w:rFonts w:ascii="Cambria Math" w:hAnsi="Cambria Math"/>
+                      <w:i/>
+                      <w:sz w:val="20"/>
+                      <w:szCs w:val="20"/>
+                    </w:rPr>
+                  </m:ctrlPr>
+                </m:sSubPr>
+                <m:e>
+                  <m:r>
+                    <w:rPr>
+                      <w:rFonts w:ascii="Cambria Math" w:hAnsi="Cambria Math"/>
+                      <w:sz w:val="20"/>
+                      <w:szCs w:val="20"/>
+                    </w:rPr>
+                    <m:t>δ</m:t>
+                  </m:r>
+                </m:e>
+                <m:sub>
+                  <m:sSub>
+                    <m:sSubPr>
+                      <m:ctrlPr>
+                        <w:rPr>
+                          <w:rFonts w:ascii="Cambria Math" w:hAnsi="Cambria Math"/>
+                          <w:i/>
+                          <w:sz w:val="20"/>
+                          <w:szCs w:val="20"/>
+                        </w:rPr>
+                      </m:ctrlPr>
+                    </m:sSubPr>
+                    <m:e>
+                      <m:r>
+                        <w:rPr>
+                          <w:rFonts w:ascii="Cambria Math" w:hAnsi="Cambria Math"/>
+                          <w:sz w:val="20"/>
+                          <w:szCs w:val="20"/>
+                        </w:rPr>
+                        <m:t>g</m:t>
+                      </m:r>
+                    </m:e>
+                    <m:sub>
+                      <m:r>
+                        <w:rPr>
+                          <w:rFonts w:ascii="Cambria Math" w:hAnsi="Cambria Math"/>
+                          <w:sz w:val="20"/>
+                          <w:szCs w:val="20"/>
+                        </w:rPr>
+                        <m:t>0</m:t>
+                      </m:r>
+                    </m:sub>
+                  </m:sSub>
+                </m:sub>
+              </m:sSub>
+              <m:r>
+                <m:rPr>
+                  <m:sty m:val="p"/>
+                </m:rPr>
+                <w:rPr>
+                  <w:rFonts w:ascii="Cambria Math" w:hAnsi="Cambria Math" w:hint="eastAsia"/>
+                  <w:sz w:val="20"/>
+                  <w:szCs w:val="20"/>
+                </w:rPr>
+                <m:t>不拒绝</m:t>
+              </m:r>
+              <m:sSub>
+                <m:sSubPr>
+                  <m:ctrlPr>
+                    <w:rPr>
+                      <w:rFonts w:ascii="Cambria Math" w:hAnsi="Cambria Math"/>
+                      <w:i/>
+                      <w:sz w:val="20"/>
+                      <w:szCs w:val="20"/>
+                    </w:rPr>
+                  </m:ctrlPr>
+                </m:sSubPr>
+                <m:e>
+                  <m:r>
+                    <w:rPr>
+                      <w:rFonts w:ascii="Cambria Math" w:hAnsi="Cambria Math"/>
+                      <w:sz w:val="20"/>
+                      <w:szCs w:val="20"/>
+                    </w:rPr>
+                    <m:t>H</m:t>
+                  </m:r>
+                </m:e>
+                <m:sub>
+                  <m:r>
+                    <w:rPr>
+                      <w:rFonts w:ascii="Cambria Math" w:hAnsi="Cambria Math"/>
+                      <w:sz w:val="20"/>
+                      <w:szCs w:val="20"/>
+                    </w:rPr>
+                    <m:t>0,</m:t>
+                  </m:r>
+                  <m:sSub>
+                    <m:sSubPr>
+                      <m:ctrlPr>
+                        <w:rPr>
+                          <w:rFonts w:ascii="Cambria Math" w:hAnsi="Cambria Math"/>
+                          <w:i/>
+                          <w:sz w:val="20"/>
+                          <w:szCs w:val="20"/>
+                        </w:rPr>
+                      </m:ctrlPr>
+                    </m:sSubPr>
+                    <m:e>
+                      <m:r>
+                        <w:rPr>
+                          <w:rFonts w:ascii="Cambria Math" w:hAnsi="Cambria Math"/>
+                          <w:sz w:val="20"/>
+                          <w:szCs w:val="20"/>
+                        </w:rPr>
+                        <m:t>g</m:t>
+                      </m:r>
+                    </m:e>
+                    <m:sub>
+                      <m:r>
+                        <w:rPr>
+                          <w:rFonts w:ascii="Cambria Math" w:hAnsi="Cambria Math"/>
+                          <w:sz w:val="20"/>
+                          <w:szCs w:val="20"/>
+                        </w:rPr>
+                        <m:t>0</m:t>
+                      </m:r>
+                    </m:sub>
+                  </m:sSub>
+                </m:sub>
+              </m:sSub>
+              <m:r>
+                <m:rPr>
+                  <m:sty m:val="p"/>
+                </m:rPr>
+                <w:rPr>
+                  <w:rFonts w:ascii="Cambria Math" w:hAnsi="Cambria Math" w:hint="eastAsia"/>
+                  <w:sz w:val="20"/>
+                  <w:szCs w:val="20"/>
+                </w:rPr>
+                <m:t>当</m:t>
+              </m:r>
+              <m:r>
+                <m:rPr>
+                  <m:sty m:val="bi"/>
+                </m:rPr>
+                <w:rPr>
+                  <w:rFonts w:ascii="Cambria Math" w:hAnsi="Cambria Math"/>
+                  <w:sz w:val="20"/>
+                  <w:szCs w:val="20"/>
+                </w:rPr>
+                <m:t>X</m:t>
+              </m:r>
+              <m:r>
+                <m:rPr>
+                  <m:sty m:val="bi"/>
+                </m:rPr>
+                <w:rPr>
+                  <w:rFonts w:ascii="Cambria Math" w:hAnsi="Cambria Math"/>
+                  <w:sz w:val="20"/>
+                  <w:szCs w:val="20"/>
+                </w:rPr>
+                <m:t>=</m:t>
+              </m:r>
+              <m:r>
+                <m:rPr>
+                  <m:sty m:val="bi"/>
+                </m:rPr>
+                <w:rPr>
+                  <w:rFonts w:ascii="Cambria Math" w:hAnsi="Cambria Math"/>
+                  <w:sz w:val="20"/>
+                  <w:szCs w:val="20"/>
+                </w:rPr>
+                <m:t>x</m:t>
+              </m:r>
+              <m:r>
+                <m:rPr>
+                  <m:sty m:val="p"/>
+                </m:rPr>
+                <w:rPr>
+                  <w:rFonts w:ascii="Cambria Math" w:hAnsi="Cambria Math" w:hint="eastAsia"/>
+                  <w:sz w:val="20"/>
+                  <w:szCs w:val="20"/>
+                </w:rPr>
+                <m:t>被观察到</m:t>
+              </m:r>
+            </m:e>
+          </m:d>
+          <m:r>
+            <w:rPr>
+              <w:rFonts w:ascii="Cambria Math" w:hAnsi="Cambria Math"/>
+              <w:sz w:val="20"/>
+              <w:szCs w:val="20"/>
+            </w:rPr>
+            <m:t xml:space="preserve">.    </m:t>
+          </m:r>
+          <m:r>
+            <w:rPr>
+              <w:rFonts w:ascii="Cambria Math" w:hAnsi="Cambria Math"/>
+              <w:sz w:val="20"/>
+              <w:szCs w:val="20"/>
+            </w:rPr>
+            <m:t xml:space="preserve">          </m:t>
+          </m:r>
+          <m:d>
+            <m:dPr>
+              <m:ctrlPr>
+                <w:rPr>
+                  <w:rFonts w:ascii="Cambria Math" w:hAnsi="Cambria Math"/>
+                  <w:i/>
+                  <w:sz w:val="20"/>
+                  <w:szCs w:val="20"/>
+                </w:rPr>
+              </m:ctrlPr>
+            </m:dPr>
+            <m:e>
+              <m:r>
+                <w:rPr>
+                  <w:rFonts w:ascii="Cambria Math" w:hAnsi="Cambria Math"/>
+                  <w:sz w:val="20"/>
+                  <w:szCs w:val="20"/>
+                </w:rPr>
+                <m:t>9.1.14</m:t>
+              </m:r>
+            </m:e>
+          </m:d>
+          <m:r>
+            <w:rPr>
+              <w:rFonts w:ascii="Cambria Math" w:hAnsi="Cambria Math"/>
+              <w:sz w:val="20"/>
+              <w:szCs w:val="20"/>
+            </w:rPr>
+            <m:t xml:space="preserve">          </m:t>
+          </m:r>
+        </m:oMath>
+      </m:oMathPara>
+    </w:p>
+    <w:p>
+      <w:pPr>
+        <w:rPr>
+          <w:rFonts w:hint="eastAsia"/>
+          <w:sz w:val="20"/>
+          <w:szCs w:val="20"/>
+        </w:rPr>
+      </w:pPr>
+      <w:r>
+        <w:rPr>
+          <w:rFonts w:hint="eastAsia"/>
+          <w:sz w:val="20"/>
+          <w:szCs w:val="20"/>
+        </w:rPr>
+        <w:t>设</w:t>
+      </w:r>
+      <m:oMath>
+        <m:r>
+          <w:rPr>
+            <w:rFonts w:ascii="Cambria Math" w:hAnsi="Cambria Math"/>
+            <w:sz w:val="20"/>
+            <w:szCs w:val="20"/>
+          </w:rPr>
+          <m:t>γ=1-</m:t>
+        </m:r>
+        <m:sSub>
+          <m:sSubPr>
+            <m:ctrlPr>
+              <w:rPr>
+                <w:rFonts w:ascii="Cambria Math" w:hAnsi="Cambria Math"/>
+                <w:sz w:val="20"/>
+                <w:szCs w:val="20"/>
+              </w:rPr>
+            </m:ctrlPr>
+          </m:sSubPr>
+          <m:e>
+            <m:r>
+              <w:rPr>
+                <w:rFonts w:ascii="Cambria Math" w:hAnsi="Cambria Math"/>
+                <w:sz w:val="20"/>
+                <w:szCs w:val="20"/>
+              </w:rPr>
+              <m:t>α</m:t>
+            </m:r>
+          </m:e>
+          <m:sub>
+            <m:r>
+              <w:rPr>
+                <w:rFonts w:ascii="Cambria Math" w:hAnsi="Cambria Math"/>
+                <w:sz w:val="20"/>
+                <w:szCs w:val="20"/>
+              </w:rPr>
+              <m:t>0</m:t>
+            </m:r>
+          </m:sub>
+        </m:sSub>
+      </m:oMath>
+      <w:r>
+        <w:rPr>
+          <w:rFonts w:hint="eastAsia"/>
+          <w:sz w:val="20"/>
+          <w:szCs w:val="20"/>
+        </w:rPr>
+        <w:t>.</w:t>
+      </w:r>
+      <w:r>
+        <w:rPr>
+          <w:sz w:val="20"/>
+          <w:szCs w:val="20"/>
+        </w:rPr>
+        <w:t xml:space="preserve"> </w:t>
+      </w:r>
+      <w:r>
+        <w:rPr>
+          <w:rFonts w:hint="eastAsia"/>
+          <w:sz w:val="20"/>
+          <w:szCs w:val="20"/>
+        </w:rPr>
+        <w:t>则随机集合</w:t>
+      </w:r>
+      <m:oMath>
+        <m:r>
+          <w:rPr>
+            <w:rFonts w:ascii="Cambria Math" w:hAnsi="Cambria Math"/>
+            <w:sz w:val="20"/>
+            <w:szCs w:val="20"/>
+          </w:rPr>
+          <m:t>ω</m:t>
+        </m:r>
+        <m:d>
+          <m:dPr>
+            <m:ctrlPr>
+              <w:rPr>
+                <w:rFonts w:ascii="Cambria Math" w:hAnsi="Cambria Math"/>
+                <w:i/>
+                <w:sz w:val="20"/>
+                <w:szCs w:val="20"/>
+              </w:rPr>
+            </m:ctrlPr>
+          </m:dPr>
+          <m:e>
+            <m:r>
+              <m:rPr>
+                <m:sty m:val="bi"/>
+              </m:rPr>
+              <w:rPr>
+                <w:rFonts w:ascii="Cambria Math" w:hAnsi="Cambria Math"/>
+                <w:sz w:val="20"/>
+                <w:szCs w:val="20"/>
+              </w:rPr>
+              <m:t>x</m:t>
+            </m:r>
+          </m:e>
+        </m:d>
+      </m:oMath>
+      <w:r>
+        <w:rPr>
+          <w:rFonts w:hint="eastAsia"/>
+          <w:sz w:val="20"/>
+          <w:szCs w:val="20"/>
+        </w:rPr>
+        <w:t>满足</w:t>
+      </w:r>
+    </w:p>
+    <w:p>
+      <w:pPr>
+        <w:rPr>
+          <w:sz w:val="20"/>
+          <w:szCs w:val="20"/>
+        </w:rPr>
+      </w:pPr>
+      <m:oMathPara>
+        <m:oMathParaPr>
+          <m:jc m:val="right"/>
+        </m:oMathParaPr>
+        <m:oMath>
+          <m:r>
+            <w:rPr>
+              <w:rFonts w:ascii="Cambria Math" w:hAnsi="Cambria Math"/>
+              <w:sz w:val="20"/>
+              <w:szCs w:val="20"/>
+            </w:rPr>
+            <m:t>Pr</m:t>
+          </m:r>
+          <m:d>
+            <m:dPr>
+              <m:begChr m:val="["/>
+              <m:endChr m:val="]"/>
+              <m:ctrlPr>
+                <w:rPr>
+                  <w:rFonts w:ascii="Cambria Math" w:hAnsi="Cambria Math"/>
+                  <w:i/>
+                  <w:sz w:val="20"/>
+                  <w:szCs w:val="20"/>
+                </w:rPr>
+              </m:ctrlPr>
+            </m:dPr>
+            <m:e>
+              <m:r>
+                <w:rPr>
+                  <w:rFonts w:ascii="Cambria Math" w:hAnsi="Cambria Math"/>
+                  <w:sz w:val="20"/>
+                  <w:szCs w:val="20"/>
+                </w:rPr>
+                <m:t>g</m:t>
+              </m:r>
+              <m:d>
+                <m:dPr>
+                  <m:ctrlPr>
+                    <w:rPr>
+                      <w:rFonts w:ascii="Cambria Math" w:hAnsi="Cambria Math"/>
+                      <w:i/>
+                      <w:sz w:val="20"/>
+                      <w:szCs w:val="20"/>
+                    </w:rPr>
+                  </m:ctrlPr>
+                </m:dPr>
+                <m:e>
+                  <m:sSub>
+                    <m:sSubPr>
+                      <m:ctrlPr>
+                        <w:rPr>
+                          <w:rFonts w:ascii="Cambria Math" w:hAnsi="Cambria Math"/>
+                          <w:i/>
+                          <w:sz w:val="20"/>
+                          <w:szCs w:val="20"/>
+                        </w:rPr>
+                      </m:ctrlPr>
+                    </m:sSubPr>
+                    <m:e>
+                      <m:r>
+                        <w:rPr>
+                          <w:rFonts w:ascii="Cambria Math" w:hAnsi="Cambria Math"/>
+                          <w:sz w:val="20"/>
+                          <w:szCs w:val="20"/>
+                        </w:rPr>
+                        <m:t>θ</m:t>
+                      </m:r>
+                    </m:e>
+                    <m:sub>
+                      <m:r>
+                        <w:rPr>
+                          <w:rFonts w:ascii="Cambria Math" w:hAnsi="Cambria Math"/>
+                          <w:sz w:val="20"/>
+                          <w:szCs w:val="20"/>
+                        </w:rPr>
+                        <m:t>0</m:t>
+                      </m:r>
+                    </m:sub>
+                  </m:sSub>
+                </m:e>
+              </m:d>
+              <m:r>
+                <w:rPr>
+                  <w:rFonts w:ascii="Cambria Math" w:hAnsi="Cambria Math"/>
+                  <w:sz w:val="20"/>
+                  <w:szCs w:val="20"/>
+                </w:rPr>
+                <m:t>∈</m:t>
+              </m:r>
+              <m:r>
+                <w:rPr>
+                  <w:rFonts w:ascii="Cambria Math" w:hAnsi="Cambria Math"/>
+                  <w:sz w:val="20"/>
+                  <w:szCs w:val="20"/>
+                </w:rPr>
+                <m:t>ω</m:t>
+              </m:r>
+              <m:d>
+                <m:dPr>
+                  <m:ctrlPr>
+                    <w:rPr>
+                      <w:rFonts w:ascii="Cambria Math" w:hAnsi="Cambria Math"/>
+                      <w:i/>
+                      <w:sz w:val="20"/>
+                      <w:szCs w:val="20"/>
+                    </w:rPr>
+                  </m:ctrlPr>
+                </m:dPr>
+                <m:e>
+                  <m:r>
+                    <m:rPr>
+                      <m:sty m:val="bi"/>
+                    </m:rPr>
+                    <w:rPr>
+                      <w:rFonts w:ascii="Cambria Math" w:hAnsi="Cambria Math"/>
+                      <w:sz w:val="20"/>
+                      <w:szCs w:val="20"/>
+                    </w:rPr>
+                    <m:t>x</m:t>
+                  </m:r>
+                </m:e>
+              </m:d>
+              <m:r>
+                <w:rPr>
+                  <w:rFonts w:ascii="Cambria Math" w:hAnsi="Cambria Math"/>
+                  <w:sz w:val="20"/>
+                  <w:szCs w:val="20"/>
+                </w:rPr>
+                <m:t>|θ=</m:t>
+              </m:r>
+              <m:sSub>
+                <m:sSubPr>
+                  <m:ctrlPr>
+                    <w:rPr>
+                      <w:rFonts w:ascii="Cambria Math" w:hAnsi="Cambria Math"/>
+                      <w:i/>
+                      <w:sz w:val="20"/>
+                      <w:szCs w:val="20"/>
+                    </w:rPr>
+                  </m:ctrlPr>
+                </m:sSubPr>
+                <m:e>
+                  <m:r>
+                    <w:rPr>
+                      <w:rFonts w:ascii="Cambria Math" w:hAnsi="Cambria Math"/>
+                      <w:sz w:val="20"/>
+                      <w:szCs w:val="20"/>
+                    </w:rPr>
+                    <m:t>θ</m:t>
+                  </m:r>
+                </m:e>
+                <m:sub>
+                  <m:r>
+                    <w:rPr>
+                      <w:rFonts w:ascii="Cambria Math" w:hAnsi="Cambria Math"/>
+                      <w:sz w:val="20"/>
+                      <w:szCs w:val="20"/>
+                    </w:rPr>
+                    <m:t>0</m:t>
+                  </m:r>
+                </m:sub>
+              </m:sSub>
+            </m:e>
+          </m:d>
+          <m:r>
+            <w:rPr>
+              <w:rFonts w:ascii="Cambria Math" w:hAnsi="Cambria Math"/>
+              <w:sz w:val="20"/>
+              <w:szCs w:val="20"/>
+            </w:rPr>
+            <m:t xml:space="preserve">≥γ.                                              </m:t>
+          </m:r>
+          <m:d>
+            <m:dPr>
+              <m:ctrlPr>
+                <w:rPr>
+                  <w:rFonts w:ascii="Cambria Math" w:hAnsi="Cambria Math"/>
+                  <w:i/>
+                  <w:sz w:val="20"/>
+                  <w:szCs w:val="20"/>
+                </w:rPr>
+              </m:ctrlPr>
+            </m:dPr>
+            <m:e>
+              <m:r>
+                <w:rPr>
+                  <w:rFonts w:ascii="Cambria Math" w:hAnsi="Cambria Math"/>
+                  <w:sz w:val="20"/>
+                  <w:szCs w:val="20"/>
+                </w:rPr>
+                <m:t>9.1.15</m:t>
+              </m:r>
+            </m:e>
+          </m:d>
+          <m:r>
+            <w:rPr>
+              <w:rFonts w:ascii="Cambria Math" w:hAnsi="Cambria Math"/>
+              <w:sz w:val="20"/>
+              <w:szCs w:val="20"/>
+            </w:rPr>
+            <m:t xml:space="preserve">         </m:t>
+          </m:r>
+        </m:oMath>
+      </m:oMathPara>
+    </w:p>
+    <w:p>
+      <w:pPr>
+        <w:rPr>
+          <w:sz w:val="20"/>
+          <w:szCs w:val="20"/>
+        </w:rPr>
+      </w:pPr>
+      <w:r>
+        <w:rPr>
+          <w:rFonts w:hint="eastAsia"/>
+          <w:sz w:val="20"/>
+          <w:szCs w:val="20"/>
+        </w:rPr>
+        <w:t>对所有</w:t>
+      </w:r>
+      <m:oMath>
+        <m:sSub>
+          <m:sSubPr>
+            <m:ctrlPr>
+              <w:rPr>
+                <w:rFonts w:ascii="Cambria Math" w:hAnsi="Cambria Math"/>
+                <w:i/>
+                <w:sz w:val="20"/>
+                <w:szCs w:val="20"/>
+              </w:rPr>
+            </m:ctrlPr>
+          </m:sSubPr>
+          <m:e>
+            <m:r>
+              <w:rPr>
+                <w:rFonts w:ascii="Cambria Math" w:hAnsi="Cambria Math"/>
+                <w:sz w:val="20"/>
+                <w:szCs w:val="20"/>
+              </w:rPr>
+              <m:t>θ</m:t>
+            </m:r>
+          </m:e>
+          <m:sub>
+            <m:r>
+              <w:rPr>
+                <w:rFonts w:ascii="Cambria Math" w:hAnsi="Cambria Math"/>
+                <w:sz w:val="20"/>
+                <w:szCs w:val="20"/>
+              </w:rPr>
+              <m:t>0</m:t>
+            </m:r>
+          </m:sub>
+        </m:sSub>
+        <m:r>
+          <w:rPr>
+            <w:rFonts w:ascii="Cambria Math" w:hAnsi="Cambria Math"/>
+            <w:sz w:val="20"/>
+            <w:szCs w:val="20"/>
+          </w:rPr>
+          <m:t>∈</m:t>
+        </m:r>
+        <m:r>
+          <m:rPr>
+            <m:sty m:val="p"/>
+          </m:rPr>
+          <w:rPr>
+            <w:rFonts w:ascii="Cambria Math" w:hAnsi="Cambria Math"/>
+            <w:sz w:val="20"/>
+            <w:szCs w:val="20"/>
+          </w:rPr>
+          <m:t>Ω</m:t>
+        </m:r>
+      </m:oMath>
+      <w:r>
+        <w:rPr>
+          <w:rFonts w:hint="eastAsia"/>
+          <w:sz w:val="20"/>
+          <w:szCs w:val="20"/>
+        </w:rPr>
+        <w:t>成立.</w:t>
+      </w:r>
+    </w:p>
+    <w:p>
+      <w:pPr>
+        <w:rPr>
+          <w:sz w:val="20"/>
+          <w:szCs w:val="20"/>
+        </w:rPr>
+      </w:pPr>
+    </w:p>
+    <w:p>
+      <w:pPr>
+        <w:rPr>
+          <w:sz w:val="20"/>
+          <w:szCs w:val="20"/>
+        </w:rPr>
+      </w:pPr>
+      <w:r>
+        <w:rPr>
+          <w:rFonts w:hint="eastAsia"/>
+          <w:sz w:val="20"/>
+          <w:szCs w:val="20"/>
+        </w:rPr>
+        <w:t>定义9.1.10</w:t>
+      </w:r>
+      <w:r>
+        <w:rPr>
+          <w:sz w:val="20"/>
+          <w:szCs w:val="20"/>
+        </w:rPr>
+        <w:t xml:space="preserve"> </w:t>
+      </w:r>
+      <w:r>
+        <w:rPr>
+          <w:rFonts w:hint="eastAsia"/>
+          <w:sz w:val="20"/>
+          <w:szCs w:val="20"/>
+        </w:rPr>
+        <w:t>置信集 如果随即集合</w:t>
+      </w:r>
+      <m:oMath>
+        <m:r>
+          <w:rPr>
+            <w:rFonts w:ascii="Cambria Math" w:hAnsi="Cambria Math"/>
+            <w:sz w:val="20"/>
+            <w:szCs w:val="20"/>
+          </w:rPr>
+          <m:t>ω</m:t>
+        </m:r>
+        <m:d>
+          <m:dPr>
+            <m:ctrlPr>
+              <w:rPr>
+                <w:rFonts w:ascii="Cambria Math" w:hAnsi="Cambria Math"/>
+                <w:i/>
+                <w:sz w:val="20"/>
+                <w:szCs w:val="20"/>
+              </w:rPr>
+            </m:ctrlPr>
+          </m:dPr>
+          <m:e>
+            <m:r>
+              <m:rPr>
+                <m:sty m:val="bi"/>
+              </m:rPr>
+              <w:rPr>
+                <w:rFonts w:ascii="Cambria Math" w:hAnsi="Cambria Math"/>
+                <w:sz w:val="20"/>
+                <w:szCs w:val="20"/>
+              </w:rPr>
+              <m:t>X</m:t>
+            </m:r>
+          </m:e>
+        </m:d>
+      </m:oMath>
+      <w:r>
+        <w:rPr>
+          <w:rFonts w:hint="eastAsia"/>
+          <w:sz w:val="20"/>
+          <w:szCs w:val="20"/>
+        </w:rPr>
+        <w:t>对于每一个</w:t>
+      </w:r>
+      <m:oMath>
+        <m:sSub>
+          <m:sSubPr>
+            <m:ctrlPr>
+              <w:rPr>
+                <w:rFonts w:ascii="Cambria Math" w:hAnsi="Cambria Math"/>
+                <w:i/>
+                <w:sz w:val="20"/>
+                <w:szCs w:val="20"/>
+              </w:rPr>
+            </m:ctrlPr>
+          </m:sSubPr>
+          <m:e>
+            <m:r>
+              <w:rPr>
+                <w:rFonts w:ascii="Cambria Math" w:hAnsi="Cambria Math"/>
+                <w:sz w:val="20"/>
+                <w:szCs w:val="20"/>
+              </w:rPr>
+              <m:t>θ</m:t>
+            </m:r>
+          </m:e>
+          <m:sub>
+            <m:r>
+              <w:rPr>
+                <w:rFonts w:ascii="Cambria Math" w:hAnsi="Cambria Math"/>
+                <w:sz w:val="20"/>
+                <w:szCs w:val="20"/>
+              </w:rPr>
+              <m:t>0</m:t>
+            </m:r>
+          </m:sub>
+        </m:sSub>
+        <m:r>
+          <w:rPr>
+            <w:rFonts w:ascii="Cambria Math" w:hAnsi="Cambria Math"/>
+            <w:sz w:val="20"/>
+            <w:szCs w:val="20"/>
+          </w:rPr>
+          <m:t>∈</m:t>
+        </m:r>
+        <m:r>
+          <m:rPr>
+            <m:sty m:val="p"/>
+          </m:rPr>
+          <w:rPr>
+            <w:rFonts w:ascii="Cambria Math" w:hAnsi="Cambria Math"/>
+            <w:sz w:val="20"/>
+            <w:szCs w:val="20"/>
+          </w:rPr>
+          <m:t>Ω</m:t>
+        </m:r>
+      </m:oMath>
+      <w:r>
+        <w:rPr>
+          <w:rFonts w:hint="eastAsia"/>
+          <w:sz w:val="20"/>
+          <w:szCs w:val="20"/>
+        </w:rPr>
+        <w:t>满足</w:t>
+      </w:r>
+      <m:oMath>
+        <m:d>
+          <m:dPr>
+            <m:ctrlPr>
+              <w:rPr>
+                <w:rFonts w:ascii="Cambria Math" w:hAnsi="Cambria Math"/>
+                <w:i/>
+                <w:sz w:val="20"/>
+                <w:szCs w:val="20"/>
+              </w:rPr>
+            </m:ctrlPr>
+          </m:dPr>
+          <m:e>
+            <m:r>
+              <w:rPr>
+                <w:rFonts w:ascii="Cambria Math" w:hAnsi="Cambria Math"/>
+                <w:sz w:val="20"/>
+                <w:szCs w:val="20"/>
+              </w:rPr>
+              <m:t>9.1.15</m:t>
+            </m:r>
+          </m:e>
+        </m:d>
+      </m:oMath>
+      <w:r>
+        <w:rPr>
+          <w:sz w:val="20"/>
+          <w:szCs w:val="20"/>
+        </w:rPr>
+        <w:t xml:space="preserve">, </w:t>
+      </w:r>
+      <w:r>
+        <w:rPr>
+          <w:rFonts w:hint="eastAsia"/>
+          <w:sz w:val="20"/>
+          <w:szCs w:val="20"/>
+        </w:rPr>
+        <w:t>对于</w:t>
+      </w:r>
+      <m:oMath>
+        <m:r>
+          <w:rPr>
+            <w:rFonts w:ascii="Cambria Math" w:hAnsi="Cambria Math"/>
+            <w:sz w:val="20"/>
+            <w:szCs w:val="20"/>
+          </w:rPr>
+          <m:t>g</m:t>
+        </m:r>
+        <m:d>
+          <m:dPr>
+            <m:ctrlPr>
+              <w:rPr>
+                <w:rFonts w:ascii="Cambria Math" w:hAnsi="Cambria Math"/>
+                <w:i/>
+                <w:sz w:val="20"/>
+                <w:szCs w:val="20"/>
+              </w:rPr>
+            </m:ctrlPr>
+          </m:dPr>
+          <m:e>
+            <m:r>
+              <w:rPr>
+                <w:rFonts w:ascii="Cambria Math" w:hAnsi="Cambria Math"/>
+                <w:sz w:val="20"/>
+                <w:szCs w:val="20"/>
+              </w:rPr>
+              <m:t>θ</m:t>
+            </m:r>
+          </m:e>
+        </m:d>
+      </m:oMath>
+      <w:r>
+        <w:rPr>
+          <w:rFonts w:hint="eastAsia"/>
+          <w:sz w:val="20"/>
+          <w:szCs w:val="20"/>
+        </w:rPr>
+        <w:t>我们称其为系数</w:t>
+      </w:r>
+      <m:oMath>
+        <m:r>
+          <w:rPr>
+            <w:rFonts w:ascii="Cambria Math" w:hAnsi="Cambria Math"/>
+            <w:sz w:val="20"/>
+            <w:szCs w:val="20"/>
+          </w:rPr>
+          <m:t>γ</m:t>
+        </m:r>
+      </m:oMath>
+      <w:r>
+        <w:rPr>
+          <w:rFonts w:hint="eastAsia"/>
+          <w:sz w:val="20"/>
+          <w:szCs w:val="20"/>
+        </w:rPr>
+        <w:t>置信集.</w:t>
+      </w:r>
+      <w:r>
+        <w:rPr>
+          <w:sz w:val="20"/>
+          <w:szCs w:val="20"/>
+        </w:rPr>
+        <w:t xml:space="preserve"> </w:t>
+      </w:r>
+    </w:p>
+    <w:p>
+      <w:pPr>
+        <w:rPr>
+          <w:sz w:val="20"/>
+          <w:szCs w:val="20"/>
+        </w:rPr>
+      </w:pPr>
+    </w:p>
+    <w:p>
+      <w:pPr>
+        <w:rPr>
+          <w:sz w:val="20"/>
+          <w:szCs w:val="20"/>
+        </w:rPr>
+      </w:pPr>
+      <w:r>
+        <w:rPr>
+          <w:rFonts w:hint="eastAsia"/>
+          <w:sz w:val="20"/>
+          <w:szCs w:val="20"/>
+        </w:rPr>
+        <w:t>定理9.1.2</w:t>
+      </w:r>
+      <w:r>
+        <w:rPr>
+          <w:sz w:val="20"/>
+          <w:szCs w:val="20"/>
+        </w:rPr>
+        <w:t xml:space="preserve"> </w:t>
+      </w:r>
+      <w:r>
+        <w:rPr>
+          <w:rFonts w:hint="eastAsia"/>
+          <w:sz w:val="20"/>
+          <w:szCs w:val="20"/>
+        </w:rPr>
+        <w:t xml:space="preserve">从置信集中定义验证 </w:t>
+      </w:r>
+      <w:r>
+        <w:rPr>
+          <w:rFonts w:hint="eastAsia"/>
+          <w:sz w:val="20"/>
+          <w:szCs w:val="20"/>
+        </w:rPr>
+        <w:t>设</w:t>
+      </w:r>
+      <m:oMath>
+        <m:r>
+          <m:rPr>
+            <m:sty m:val="bi"/>
+          </m:rPr>
+          <w:rPr>
+            <w:rFonts w:ascii="Cambria Math" w:hAnsi="Cambria Math"/>
+            <w:sz w:val="20"/>
+            <w:szCs w:val="20"/>
+          </w:rPr>
+          <m:t>X</m:t>
+        </m:r>
+        <m:r>
+          <m:rPr>
+            <m:sty m:val="p"/>
+          </m:rPr>
+          <w:rPr>
+            <w:rFonts w:ascii="Cambria Math" w:hAnsi="Cambria Math"/>
+            <w:sz w:val="20"/>
+            <w:szCs w:val="20"/>
+          </w:rPr>
+          <m:t>=</m:t>
+        </m:r>
+        <m:d>
+          <m:dPr>
+            <m:ctrlPr>
+              <w:rPr>
+                <w:rFonts w:ascii="Cambria Math" w:hAnsi="Cambria Math"/>
+                <w:sz w:val="20"/>
+                <w:szCs w:val="20"/>
+              </w:rPr>
+            </m:ctrlPr>
+          </m:dPr>
+          <m:e>
+            <m:sSub>
+              <m:sSubPr>
+                <m:ctrlPr>
+                  <w:rPr>
+                    <w:rFonts w:ascii="Cambria Math" w:hAnsi="Cambria Math"/>
+                    <w:sz w:val="20"/>
+                    <w:szCs w:val="20"/>
+                  </w:rPr>
+                </m:ctrlPr>
+              </m:sSubPr>
+              <m:e>
+                <m:r>
+                  <w:rPr>
+                    <w:rFonts w:ascii="Cambria Math" w:hAnsi="Cambria Math" w:hint="eastAsia"/>
+                    <w:sz w:val="20"/>
+                    <w:szCs w:val="20"/>
+                  </w:rPr>
+                  <m:t>X</m:t>
+                </m:r>
+              </m:e>
+              <m:sub>
+                <m:r>
+                  <w:rPr>
+                    <w:rFonts w:ascii="Cambria Math" w:hAnsi="Cambria Math"/>
+                    <w:sz w:val="20"/>
+                    <w:szCs w:val="20"/>
+                  </w:rPr>
+                  <m:t>1</m:t>
+                </m:r>
+              </m:sub>
+            </m:sSub>
+            <m:r>
+              <w:rPr>
+                <w:rFonts w:ascii="Cambria Math" w:hAnsi="Cambria Math"/>
+                <w:sz w:val="20"/>
+                <w:szCs w:val="20"/>
+              </w:rPr>
+              <m:t>,…,</m:t>
+            </m:r>
+            <m:sSub>
+              <m:sSubPr>
+                <m:ctrlPr>
+                  <w:rPr>
+                    <w:rFonts w:ascii="Cambria Math" w:hAnsi="Cambria Math"/>
+                    <w:i/>
+                    <w:sz w:val="20"/>
+                    <w:szCs w:val="20"/>
+                  </w:rPr>
+                </m:ctrlPr>
+              </m:sSubPr>
+              <m:e>
+                <m:r>
+                  <w:rPr>
+                    <w:rFonts w:ascii="Cambria Math" w:hAnsi="Cambria Math"/>
+                    <w:sz w:val="20"/>
+                    <w:szCs w:val="20"/>
+                  </w:rPr>
+                  <m:t>X</m:t>
+                </m:r>
+              </m:e>
+              <m:sub>
+                <m:r>
+                  <w:rPr>
+                    <w:rFonts w:ascii="Cambria Math" w:hAnsi="Cambria Math"/>
+                    <w:sz w:val="20"/>
+                    <w:szCs w:val="20"/>
+                  </w:rPr>
+                  <m:t>n</m:t>
+                </m:r>
+              </m:sub>
+            </m:sSub>
+          </m:e>
+        </m:d>
+      </m:oMath>
+      <w:r>
+        <w:rPr>
+          <w:rFonts w:hint="eastAsia"/>
+          <w:sz w:val="20"/>
+          <w:szCs w:val="20"/>
+        </w:rPr>
+        <w:t>是从参数(或参数向量</w:t>
+      </w:r>
+      <w:r>
+        <w:rPr>
+          <w:sz w:val="20"/>
+          <w:szCs w:val="20"/>
+        </w:rPr>
+        <w:t>)</w:t>
+      </w:r>
+      <w:r>
+        <w:rPr>
+          <w:rFonts w:hint="eastAsia"/>
+          <w:sz w:val="20"/>
+          <w:szCs w:val="20"/>
+        </w:rPr>
+        <w:t>为</w:t>
+      </w:r>
+      <m:oMath>
+        <m:r>
+          <m:rPr>
+            <m:sty m:val="p"/>
+          </m:rPr>
+          <w:rPr>
+            <w:rFonts w:ascii="Cambria Math" w:hAnsi="Cambria Math"/>
+            <w:sz w:val="20"/>
+            <w:szCs w:val="20"/>
+          </w:rPr>
+          <m:t>θ</m:t>
+        </m:r>
+      </m:oMath>
+      <w:r>
+        <w:rPr>
+          <w:rFonts w:hint="eastAsia"/>
+          <w:sz w:val="20"/>
+          <w:szCs w:val="20"/>
+        </w:rPr>
+        <w:t>的分布中选取的一个样本.</w:t>
+      </w:r>
+      <w:r>
+        <w:rPr>
+          <w:sz w:val="20"/>
+          <w:szCs w:val="20"/>
+        </w:rPr>
+        <w:t xml:space="preserve"> </w:t>
+      </w:r>
+      <w:r>
+        <w:rPr>
+          <w:rFonts w:hint="eastAsia"/>
+          <w:sz w:val="20"/>
+          <w:szCs w:val="20"/>
+        </w:rPr>
+        <w:t>设</w:t>
+      </w:r>
+      <m:oMath>
+        <m:r>
+          <w:rPr>
+            <w:rFonts w:ascii="Cambria Math" w:hAnsi="Cambria Math"/>
+            <w:sz w:val="20"/>
+            <w:szCs w:val="20"/>
+          </w:rPr>
+          <m:t>g</m:t>
+        </m:r>
+        <m:d>
+          <m:dPr>
+            <m:ctrlPr>
+              <w:rPr>
+                <w:rFonts w:ascii="Cambria Math" w:hAnsi="Cambria Math"/>
+                <w:i/>
+                <w:sz w:val="20"/>
+                <w:szCs w:val="20"/>
+              </w:rPr>
+            </m:ctrlPr>
+          </m:dPr>
+          <m:e>
+            <m:r>
+              <w:rPr>
+                <w:rFonts w:ascii="Cambria Math" w:hAnsi="Cambria Math"/>
+                <w:sz w:val="20"/>
+                <w:szCs w:val="20"/>
+              </w:rPr>
+              <m:t>θ</m:t>
+            </m:r>
+          </m:e>
+        </m:d>
+      </m:oMath>
+      <w:r>
+        <w:rPr>
+          <w:rFonts w:hint="eastAsia"/>
+          <w:sz w:val="20"/>
+          <w:szCs w:val="20"/>
+        </w:rPr>
+        <w:t>是一个函数</w:t>
+      </w:r>
+      <w:r>
+        <w:rPr>
+          <w:rFonts w:hint="eastAsia"/>
+          <w:sz w:val="20"/>
+          <w:szCs w:val="20"/>
+        </w:rPr>
+        <w:t>,</w:t>
+      </w:r>
+      <w:r>
+        <w:rPr>
+          <w:sz w:val="20"/>
+          <w:szCs w:val="20"/>
+        </w:rPr>
+        <w:t xml:space="preserve"> </w:t>
+      </w:r>
+      <w:r>
+        <w:rPr>
+          <w:rFonts w:hint="eastAsia"/>
+          <w:sz w:val="20"/>
+          <w:szCs w:val="20"/>
+        </w:rPr>
+        <w:t>并且令</w:t>
+      </w:r>
+      <m:oMath>
+        <m:r>
+          <w:rPr>
+            <w:rFonts w:ascii="Cambria Math" w:hAnsi="Cambria Math"/>
+            <w:sz w:val="20"/>
+            <w:szCs w:val="20"/>
+          </w:rPr>
+          <m:t>ω</m:t>
+        </m:r>
+        <m:d>
+          <m:dPr>
+            <m:ctrlPr>
+              <w:rPr>
+                <w:rFonts w:ascii="Cambria Math" w:hAnsi="Cambria Math"/>
+                <w:i/>
+                <w:sz w:val="20"/>
+                <w:szCs w:val="20"/>
+              </w:rPr>
+            </m:ctrlPr>
+          </m:dPr>
+          <m:e>
+            <m:r>
+              <m:rPr>
+                <m:sty m:val="bi"/>
+              </m:rPr>
+              <w:rPr>
+                <w:rFonts w:ascii="Cambria Math" w:hAnsi="Cambria Math"/>
+                <w:sz w:val="20"/>
+                <w:szCs w:val="20"/>
+              </w:rPr>
+              <m:t>X</m:t>
+            </m:r>
+          </m:e>
+        </m:d>
+      </m:oMath>
+      <w:r>
+        <w:rPr>
+          <w:rFonts w:hint="eastAsia"/>
+          <w:sz w:val="20"/>
+          <w:szCs w:val="20"/>
+        </w:rPr>
+        <w:t>是</w:t>
+      </w:r>
+      <m:oMath>
+        <m:r>
+          <w:rPr>
+            <w:rFonts w:ascii="Cambria Math" w:hAnsi="Cambria Math"/>
+            <w:sz w:val="20"/>
+            <w:szCs w:val="20"/>
+          </w:rPr>
+          <m:t>g</m:t>
+        </m:r>
+        <m:d>
+          <m:dPr>
+            <m:ctrlPr>
+              <w:rPr>
+                <w:rFonts w:ascii="Cambria Math" w:hAnsi="Cambria Math"/>
+                <w:i/>
+                <w:sz w:val="20"/>
+                <w:szCs w:val="20"/>
+              </w:rPr>
+            </m:ctrlPr>
+          </m:dPr>
+          <m:e>
+            <m:r>
+              <w:rPr>
+                <w:rFonts w:ascii="Cambria Math" w:hAnsi="Cambria Math"/>
+                <w:sz w:val="20"/>
+                <w:szCs w:val="20"/>
+              </w:rPr>
+              <m:t>θ</m:t>
+            </m:r>
+          </m:e>
+        </m:d>
+      </m:oMath>
+      <w:r>
+        <w:rPr>
+          <w:rFonts w:hint="eastAsia"/>
+          <w:sz w:val="20"/>
+          <w:szCs w:val="20"/>
+        </w:rPr>
+        <w:t>的</w:t>
+      </w:r>
+      <w:r>
+        <w:rPr>
+          <w:rFonts w:hint="eastAsia"/>
+          <w:sz w:val="20"/>
+          <w:szCs w:val="20"/>
+        </w:rPr>
+        <w:t>系数</w:t>
+      </w:r>
+      <m:oMath>
+        <m:r>
+          <w:rPr>
+            <w:rFonts w:ascii="Cambria Math" w:hAnsi="Cambria Math"/>
+            <w:sz w:val="20"/>
+            <w:szCs w:val="20"/>
+          </w:rPr>
+          <m:t>γ</m:t>
+        </m:r>
+      </m:oMath>
+      <w:r>
+        <w:rPr>
+          <w:rFonts w:hint="eastAsia"/>
+          <w:sz w:val="20"/>
+          <w:szCs w:val="20"/>
+        </w:rPr>
+        <w:t>置信集</w:t>
+      </w:r>
+      <w:r>
+        <w:rPr>
+          <w:rFonts w:hint="eastAsia"/>
+          <w:sz w:val="20"/>
+          <w:szCs w:val="20"/>
+        </w:rPr>
+        <w:t>.</w:t>
+      </w:r>
+      <w:r>
+        <w:rPr>
+          <w:sz w:val="20"/>
+          <w:szCs w:val="20"/>
+        </w:rPr>
+        <w:t xml:space="preserve"> </w:t>
+      </w:r>
+      <w:r>
+        <w:rPr>
+          <w:rFonts w:hint="eastAsia"/>
+          <w:sz w:val="20"/>
+          <w:szCs w:val="20"/>
+        </w:rPr>
+        <w:t>对于</w:t>
+      </w:r>
+      <m:oMath>
+        <m:r>
+          <w:rPr>
+            <w:rFonts w:ascii="Cambria Math" w:hAnsi="Cambria Math"/>
+            <w:sz w:val="20"/>
+            <w:szCs w:val="20"/>
+          </w:rPr>
+          <m:t>g</m:t>
+        </m:r>
+        <m:d>
+          <m:dPr>
+            <m:ctrlPr>
+              <w:rPr>
+                <w:rFonts w:ascii="Cambria Math" w:hAnsi="Cambria Math"/>
+                <w:i/>
+                <w:sz w:val="20"/>
+                <w:szCs w:val="20"/>
+              </w:rPr>
+            </m:ctrlPr>
+          </m:dPr>
+          <m:e>
+            <m:r>
+              <w:rPr>
+                <w:rFonts w:ascii="Cambria Math" w:hAnsi="Cambria Math"/>
+                <w:sz w:val="20"/>
+                <w:szCs w:val="20"/>
+              </w:rPr>
+              <m:t>θ</m:t>
+            </m:r>
+          </m:e>
+        </m:d>
+      </m:oMath>
+      <w:r>
+        <w:rPr>
+          <w:rFonts w:hint="eastAsia"/>
+          <w:sz w:val="20"/>
+          <w:szCs w:val="20"/>
+        </w:rPr>
+        <w:t>每一个可能值</w:t>
+      </w:r>
+      <m:oMath>
+        <m:sSub>
+          <m:sSubPr>
+            <m:ctrlPr>
+              <w:rPr>
+                <w:rFonts w:ascii="Cambria Math" w:hAnsi="Cambria Math"/>
+                <w:i/>
+                <w:sz w:val="20"/>
+                <w:szCs w:val="20"/>
+              </w:rPr>
+            </m:ctrlPr>
+          </m:sSubPr>
+          <m:e>
+            <m:r>
+              <w:rPr>
+                <w:rFonts w:ascii="Cambria Math" w:hAnsi="Cambria Math"/>
+                <w:sz w:val="20"/>
+                <w:szCs w:val="20"/>
+              </w:rPr>
+              <m:t>g</m:t>
+            </m:r>
+          </m:e>
+          <m:sub>
+            <m:r>
+              <w:rPr>
+                <w:rFonts w:ascii="Cambria Math" w:hAnsi="Cambria Math"/>
+                <w:sz w:val="20"/>
+                <w:szCs w:val="20"/>
+              </w:rPr>
+              <m:t>0</m:t>
+            </m:r>
+          </m:sub>
+        </m:sSub>
+      </m:oMath>
+      <w:r>
+        <w:rPr>
+          <w:sz w:val="20"/>
+          <w:szCs w:val="20"/>
+        </w:rPr>
+        <w:t xml:space="preserve">, </w:t>
+      </w:r>
+      <w:r>
+        <w:rPr>
+          <w:rFonts w:hint="eastAsia"/>
+          <w:sz w:val="20"/>
+          <w:szCs w:val="20"/>
+        </w:rPr>
+        <w:t>从公式</w:t>
+      </w:r>
+      <m:oMath>
+        <m:d>
+          <m:dPr>
+            <m:ctrlPr>
+              <w:rPr>
+                <w:rFonts w:ascii="Cambria Math" w:hAnsi="Cambria Math"/>
+                <w:i/>
+                <w:sz w:val="20"/>
+                <w:szCs w:val="20"/>
+              </w:rPr>
+            </m:ctrlPr>
+          </m:dPr>
+          <m:e>
+            <m:r>
+              <w:rPr>
+                <w:rFonts w:ascii="Cambria Math" w:hAnsi="Cambria Math"/>
+                <w:sz w:val="20"/>
+                <w:szCs w:val="20"/>
+              </w:rPr>
+              <m:t>9.1.13</m:t>
+            </m:r>
+          </m:e>
+        </m:d>
+      </m:oMath>
+      <w:r>
+        <w:rPr>
+          <w:rFonts w:hint="eastAsia"/>
+          <w:sz w:val="20"/>
+          <w:szCs w:val="20"/>
+        </w:rPr>
+        <w:t>构造下列假设测试</w:t>
+      </w:r>
+      <m:oMath>
+        <m:sSub>
+          <m:sSubPr>
+            <m:ctrlPr>
+              <w:rPr>
+                <w:rFonts w:ascii="Cambria Math" w:hAnsi="Cambria Math"/>
+                <w:i/>
+                <w:sz w:val="20"/>
+                <w:szCs w:val="20"/>
+              </w:rPr>
+            </m:ctrlPr>
+          </m:sSubPr>
+          <m:e>
+            <m:r>
+              <w:rPr>
+                <w:rFonts w:ascii="Cambria Math" w:hAnsi="Cambria Math"/>
+                <w:sz w:val="20"/>
+                <w:szCs w:val="20"/>
+              </w:rPr>
+              <m:t>δ</m:t>
+            </m:r>
+          </m:e>
+          <m:sub>
+            <m:sSub>
+              <m:sSubPr>
+                <m:ctrlPr>
+                  <w:rPr>
+                    <w:rFonts w:ascii="Cambria Math" w:hAnsi="Cambria Math"/>
+                    <w:i/>
+                    <w:sz w:val="20"/>
+                    <w:szCs w:val="20"/>
+                  </w:rPr>
+                </m:ctrlPr>
+              </m:sSubPr>
+              <m:e>
+                <m:r>
+                  <w:rPr>
+                    <w:rFonts w:ascii="Cambria Math" w:hAnsi="Cambria Math"/>
+                    <w:sz w:val="20"/>
+                    <w:szCs w:val="20"/>
+                  </w:rPr>
+                  <m:t>g</m:t>
+                </m:r>
+              </m:e>
+              <m:sub>
+                <m:r>
+                  <w:rPr>
+                    <w:rFonts w:ascii="Cambria Math" w:hAnsi="Cambria Math"/>
+                    <w:sz w:val="20"/>
+                    <w:szCs w:val="20"/>
+                  </w:rPr>
+                  <m:t>0</m:t>
+                </m:r>
+              </m:sub>
+            </m:sSub>
+          </m:sub>
+        </m:sSub>
+      </m:oMath>
+      <w:r>
+        <w:rPr>
+          <w:rFonts w:hint="eastAsia"/>
+          <w:sz w:val="20"/>
+          <w:szCs w:val="20"/>
+        </w:rPr>
+        <w:t>:</w:t>
+      </w:r>
+      <w:r>
+        <w:rPr>
+          <w:sz w:val="20"/>
+          <w:szCs w:val="20"/>
+        </w:rPr>
+        <w:t xml:space="preserve"> </w:t>
+      </w:r>
+      <m:oMath>
+        <m:sSub>
+          <m:sSubPr>
+            <m:ctrlPr>
+              <w:rPr>
+                <w:rFonts w:ascii="Cambria Math" w:hAnsi="Cambria Math"/>
+                <w:i/>
+                <w:sz w:val="20"/>
+                <w:szCs w:val="20"/>
+              </w:rPr>
+            </m:ctrlPr>
+          </m:sSubPr>
+          <m:e>
+            <m:r>
+              <w:rPr>
+                <w:rFonts w:ascii="Cambria Math" w:hAnsi="Cambria Math"/>
+                <w:sz w:val="20"/>
+                <w:szCs w:val="20"/>
+              </w:rPr>
+              <m:t>δ</m:t>
+            </m:r>
+          </m:e>
+          <m:sub>
+            <m:sSub>
+              <m:sSubPr>
+                <m:ctrlPr>
+                  <w:rPr>
+                    <w:rFonts w:ascii="Cambria Math" w:hAnsi="Cambria Math"/>
+                    <w:i/>
+                    <w:sz w:val="20"/>
+                    <w:szCs w:val="20"/>
+                  </w:rPr>
+                </m:ctrlPr>
+              </m:sSubPr>
+              <m:e>
+                <m:r>
+                  <w:rPr>
+                    <w:rFonts w:ascii="Cambria Math" w:hAnsi="Cambria Math"/>
+                    <w:sz w:val="20"/>
+                    <w:szCs w:val="20"/>
+                  </w:rPr>
+                  <m:t>g</m:t>
+                </m:r>
+              </m:e>
+              <m:sub>
+                <m:r>
+                  <w:rPr>
+                    <w:rFonts w:ascii="Cambria Math" w:hAnsi="Cambria Math"/>
+                    <w:sz w:val="20"/>
+                    <w:szCs w:val="20"/>
+                  </w:rPr>
+                  <m:t>0</m:t>
+                </m:r>
+              </m:sub>
+            </m:sSub>
+          </m:sub>
+        </m:sSub>
+      </m:oMath>
+      <w:r>
+        <w:rPr>
+          <w:rFonts w:hint="eastAsia"/>
+          <w:sz w:val="20"/>
+          <w:szCs w:val="20"/>
+        </w:rPr>
+        <w:t>不拒绝</w:t>
+      </w:r>
+      <m:oMath>
+        <m:sSub>
+          <m:sSubPr>
+            <m:ctrlPr>
+              <w:rPr>
+                <w:rFonts w:ascii="Cambria Math" w:hAnsi="Cambria Math"/>
+                <w:i/>
+                <w:sz w:val="20"/>
+                <w:szCs w:val="20"/>
+              </w:rPr>
+            </m:ctrlPr>
+          </m:sSubPr>
+          <m:e>
+            <m:r>
+              <w:rPr>
+                <w:rFonts w:ascii="Cambria Math" w:hAnsi="Cambria Math"/>
+                <w:sz w:val="20"/>
+                <w:szCs w:val="20"/>
+              </w:rPr>
+              <m:t>H</m:t>
+            </m:r>
+          </m:e>
+          <m:sub>
+            <m:r>
+              <w:rPr>
+                <w:rFonts w:ascii="Cambria Math" w:hAnsi="Cambria Math"/>
+                <w:sz w:val="20"/>
+                <w:szCs w:val="20"/>
+              </w:rPr>
+              <m:t>0,</m:t>
+            </m:r>
+            <m:sSub>
+              <m:sSubPr>
+                <m:ctrlPr>
+                  <w:rPr>
+                    <w:rFonts w:ascii="Cambria Math" w:hAnsi="Cambria Math"/>
+                    <w:i/>
+                    <w:sz w:val="20"/>
+                    <w:szCs w:val="20"/>
+                  </w:rPr>
+                </m:ctrlPr>
+              </m:sSubPr>
+              <m:e>
+                <m:r>
+                  <w:rPr>
+                    <w:rFonts w:ascii="Cambria Math" w:hAnsi="Cambria Math"/>
+                    <w:sz w:val="20"/>
+                    <w:szCs w:val="20"/>
+                  </w:rPr>
+                  <m:t>g</m:t>
+                </m:r>
+              </m:e>
+              <m:sub>
+                <m:r>
+                  <w:rPr>
+                    <w:rFonts w:ascii="Cambria Math" w:hAnsi="Cambria Math"/>
+                    <w:sz w:val="20"/>
+                    <w:szCs w:val="20"/>
+                  </w:rPr>
+                  <m:t>0</m:t>
+                </m:r>
+              </m:sub>
+            </m:sSub>
+          </m:sub>
+        </m:sSub>
+      </m:oMath>
+      <w:r>
+        <w:rPr>
+          <w:rFonts w:hint="eastAsia"/>
+          <w:sz w:val="20"/>
+          <w:szCs w:val="20"/>
+        </w:rPr>
+        <w:t>当且仅当</w:t>
+      </w:r>
+      <m:oMath>
+        <m:sSub>
+          <m:sSubPr>
+            <m:ctrlPr>
+              <w:rPr>
+                <w:rFonts w:ascii="Cambria Math" w:hAnsi="Cambria Math"/>
+                <w:i/>
+                <w:sz w:val="20"/>
+                <w:szCs w:val="20"/>
+              </w:rPr>
+            </m:ctrlPr>
+          </m:sSubPr>
+          <m:e>
+            <m:r>
+              <w:rPr>
+                <w:rFonts w:ascii="Cambria Math" w:hAnsi="Cambria Math"/>
+                <w:sz w:val="20"/>
+                <w:szCs w:val="20"/>
+              </w:rPr>
+              <m:t>g</m:t>
+            </m:r>
+          </m:e>
+          <m:sub>
+            <m:r>
+              <w:rPr>
+                <w:rFonts w:ascii="Cambria Math" w:hAnsi="Cambria Math"/>
+                <w:sz w:val="20"/>
+                <w:szCs w:val="20"/>
+              </w:rPr>
+              <m:t>0</m:t>
+            </m:r>
+          </m:sub>
+        </m:sSub>
+        <m:r>
+          <w:rPr>
+            <w:rFonts w:ascii="Cambria Math" w:hAnsi="Cambria Math"/>
+            <w:sz w:val="20"/>
+            <w:szCs w:val="20"/>
+          </w:rPr>
+          <m:t>∈</m:t>
+        </m:r>
+        <m:r>
+          <w:rPr>
+            <w:rFonts w:ascii="Cambria Math" w:hAnsi="Cambria Math"/>
+            <w:sz w:val="20"/>
+            <w:szCs w:val="20"/>
+          </w:rPr>
+          <m:t>ω</m:t>
+        </m:r>
+        <m:d>
+          <m:dPr>
+            <m:ctrlPr>
+              <w:rPr>
+                <w:rFonts w:ascii="Cambria Math" w:hAnsi="Cambria Math"/>
+                <w:i/>
+                <w:sz w:val="20"/>
+                <w:szCs w:val="20"/>
+              </w:rPr>
+            </m:ctrlPr>
+          </m:dPr>
+          <m:e>
+            <m:r>
+              <m:rPr>
+                <m:sty m:val="bi"/>
+              </m:rPr>
+              <w:rPr>
+                <w:rFonts w:ascii="Cambria Math" w:hAnsi="Cambria Math"/>
+                <w:sz w:val="20"/>
+                <w:szCs w:val="20"/>
+              </w:rPr>
+              <m:t>X</m:t>
+            </m:r>
+          </m:e>
+        </m:d>
+      </m:oMath>
+      <w:r>
+        <w:rPr>
+          <w:rFonts w:hint="eastAsia"/>
+          <w:sz w:val="20"/>
+          <w:szCs w:val="20"/>
+        </w:rPr>
+        <w:t>.</w:t>
+      </w:r>
+      <w:r>
+        <w:rPr>
+          <w:sz w:val="20"/>
+          <w:szCs w:val="20"/>
+        </w:rPr>
+        <w:t xml:space="preserve"> </w:t>
+      </w:r>
+      <w:r>
+        <w:rPr>
+          <w:rFonts w:hint="eastAsia"/>
+          <w:sz w:val="20"/>
+          <w:szCs w:val="20"/>
+        </w:rPr>
+        <w:t>则</w:t>
+      </w:r>
+      <m:oMath>
+        <m:sSub>
+          <m:sSubPr>
+            <m:ctrlPr>
+              <w:rPr>
+                <w:rFonts w:ascii="Cambria Math" w:hAnsi="Cambria Math"/>
+                <w:i/>
+                <w:sz w:val="20"/>
+                <w:szCs w:val="20"/>
+              </w:rPr>
+            </m:ctrlPr>
+          </m:sSubPr>
+          <m:e>
+            <m:r>
+              <w:rPr>
+                <w:rFonts w:ascii="Cambria Math" w:hAnsi="Cambria Math"/>
+                <w:sz w:val="20"/>
+                <w:szCs w:val="20"/>
+              </w:rPr>
+              <m:t>δ</m:t>
+            </m:r>
+          </m:e>
+          <m:sub>
+            <m:sSub>
+              <m:sSubPr>
+                <m:ctrlPr>
+                  <w:rPr>
+                    <w:rFonts w:ascii="Cambria Math" w:hAnsi="Cambria Math"/>
+                    <w:i/>
+                    <w:sz w:val="20"/>
+                    <w:szCs w:val="20"/>
+                  </w:rPr>
+                </m:ctrlPr>
+              </m:sSubPr>
+              <m:e>
+                <m:r>
+                  <w:rPr>
+                    <w:rFonts w:ascii="Cambria Math" w:hAnsi="Cambria Math"/>
+                    <w:sz w:val="20"/>
+                    <w:szCs w:val="20"/>
+                  </w:rPr>
+                  <m:t>g</m:t>
+                </m:r>
+              </m:e>
+              <m:sub>
+                <m:r>
+                  <w:rPr>
+                    <w:rFonts w:ascii="Cambria Math" w:hAnsi="Cambria Math"/>
+                    <w:sz w:val="20"/>
+                    <w:szCs w:val="20"/>
+                  </w:rPr>
+                  <m:t>0</m:t>
+                </m:r>
+              </m:sub>
+            </m:sSub>
+          </m:sub>
+        </m:sSub>
+      </m:oMath>
+      <w:r>
+        <w:rPr>
+          <w:rFonts w:hint="eastAsia"/>
+          <w:sz w:val="20"/>
+          <w:szCs w:val="20"/>
+        </w:rPr>
+        <w:t>是公式</w:t>
+      </w:r>
+      <m:oMath>
+        <m:d>
+          <m:dPr>
+            <m:ctrlPr>
+              <w:rPr>
+                <w:rFonts w:ascii="Cambria Math" w:hAnsi="Cambria Math"/>
+                <w:i/>
+                <w:sz w:val="20"/>
+                <w:szCs w:val="20"/>
+              </w:rPr>
+            </m:ctrlPr>
+          </m:dPr>
+          <m:e>
+            <m:r>
+              <w:rPr>
+                <w:rFonts w:ascii="Cambria Math" w:hAnsi="Cambria Math"/>
+                <w:sz w:val="20"/>
+                <w:szCs w:val="20"/>
+              </w:rPr>
+              <m:t>9.1.13</m:t>
+            </m:r>
+          </m:e>
+        </m:d>
+      </m:oMath>
+      <w:r>
+        <w:rPr>
+          <w:rFonts w:hint="eastAsia"/>
+          <w:sz w:val="20"/>
+          <w:szCs w:val="20"/>
+        </w:rPr>
+        <w:t>水平</w:t>
+      </w:r>
+      <m:oMath>
+        <m:sSub>
+          <m:sSubPr>
+            <m:ctrlPr>
+              <w:rPr>
+                <w:rFonts w:ascii="Cambria Math" w:hAnsi="Cambria Math"/>
+                <w:sz w:val="20"/>
+                <w:szCs w:val="20"/>
+              </w:rPr>
+            </m:ctrlPr>
+          </m:sSubPr>
+          <m:e>
+            <m:r>
+              <w:rPr>
+                <w:rFonts w:ascii="Cambria Math" w:hAnsi="Cambria Math"/>
+                <w:sz w:val="20"/>
+                <w:szCs w:val="20"/>
+              </w:rPr>
+              <m:t>α</m:t>
+            </m:r>
+          </m:e>
+          <m:sub>
+            <m:r>
+              <w:rPr>
+                <w:rFonts w:ascii="Cambria Math" w:hAnsi="Cambria Math"/>
+                <w:sz w:val="20"/>
+                <w:szCs w:val="20"/>
+              </w:rPr>
+              <m:t>0</m:t>
+            </m:r>
+          </m:sub>
+        </m:sSub>
+        <m:r>
+          <w:rPr>
+            <w:rFonts w:ascii="Cambria Math" w:hAnsi="Cambria Math"/>
+            <w:sz w:val="20"/>
+            <w:szCs w:val="20"/>
+          </w:rPr>
+          <m:t>=1-</m:t>
+        </m:r>
+        <m:r>
+          <w:rPr>
+            <w:rFonts w:ascii="Cambria Math" w:hAnsi="Cambria Math"/>
+            <w:sz w:val="20"/>
+            <w:szCs w:val="20"/>
+          </w:rPr>
+          <m:t>γ</m:t>
+        </m:r>
+      </m:oMath>
+      <w:r>
+        <w:rPr>
+          <w:rFonts w:hint="eastAsia"/>
+          <w:sz w:val="20"/>
+          <w:szCs w:val="20"/>
+        </w:rPr>
+        <w:t>假设测试.</w:t>
+      </w:r>
+    </w:p>
+    <w:p>
+      <w:pPr>
+        <w:rPr>
+          <w:sz w:val="20"/>
+          <w:szCs w:val="20"/>
+        </w:rPr>
+      </w:pPr>
+    </w:p>
+    <w:p>
+      <w:pPr>
+        <w:rPr>
+          <w:rFonts w:hint="eastAsia"/>
+          <w:sz w:val="20"/>
+          <w:szCs w:val="20"/>
+        </w:rPr>
+      </w:pPr>
+      <w:bookmarkStart w:id="0" w:name="_GoBack"/>
+      <w:bookmarkEnd w:id="0"/>
     </w:p>
     <w:sectPr>
       <w:pgSz w:w="11906" w:h="16838"/>
@@ -54582,7 +58406,7 @@
 </file>
 
 <file path=customXml/itemProps1.xml><?xml version="1.0" encoding="utf-8"?>
-<ds:datastoreItem xmlns:ds="http://schemas.openxmlformats.org/officeDocument/2006/customXml" ds:itemID="{636D025A-7647-4381-ABA5-AC522E95B2D4}">
+<ds:datastoreItem xmlns:ds="http://schemas.openxmlformats.org/officeDocument/2006/customXml" ds:itemID="{E3E6DBE0-4C04-4648-955C-6514DD409B72}">
   <ds:schemaRefs>
     <ds:schemaRef ds:uri="http://schemas.openxmlformats.org/officeDocument/2006/bibliography"/>
   </ds:schemaRefs>

</xml_diff>